<commit_message>
word i malo ok zno
</commit_message>
<xml_diff>
--- a/ns2.docx
+++ b/ns2.docx
@@ -1959,6 +1959,8 @@
       <w:r>
         <w:rPr>
           <w:rFonts w:eastAsiaTheme="minorEastAsia"/>
+          <w:noProof/>
+          <w:lang w:val="en-US"/>
         </w:rPr>
         <w:lastRenderedPageBreak/>
         <w:drawing>
@@ -2004,23 +2006,6 @@
           <w:rFonts w:eastAsiaTheme="minorEastAsia"/>
         </w:rPr>
       </w:pPr>
-      <w:r>
-        <w:rPr>
-          <w:rFonts w:eastAsiaTheme="minorEastAsia"/>
-        </w:rPr>
-        <w:pict w14:anchorId="5F55E9F9">
-          <v:shape id="_x0000_i1028" type="#_x0000_t75" style="width:327.15pt;height:266.1pt">
-            <v:imagedata r:id="rId19" o:title="untitled5"/>
-          </v:shape>
-        </w:pict>
-      </w:r>
-    </w:p>
-    <w:p>
-      <w:pPr>
-        <w:rPr>
-          <w:rFonts w:eastAsiaTheme="minorEastAsia"/>
-        </w:rPr>
-      </w:pPr>
     </w:p>
     <w:p>
       <w:pPr>
@@ -2034,12 +2019,11 @@
           <w:noProof/>
           <w:lang w:val="en-US"/>
         </w:rPr>
-        <w:lastRenderedPageBreak/>
         <w:drawing>
-          <wp:inline distT="0" distB="0" distL="0" distR="0" wp14:anchorId="6985D53D" wp14:editId="01A43785">
-            <wp:extent cx="4222115" cy="3474720"/>
-            <wp:effectExtent l="0" t="0" r="6985" b="0"/>
-            <wp:docPr id="9" name="Picture 9" descr="C:\Users\M &amp; M\AppData\Local\Microsoft\Windows\INetCache\Content.Word\untitled6.jpg"/>
+          <wp:inline distT="0" distB="0" distL="0" distR="0" wp14:anchorId="2BF1F6F0" wp14:editId="7A09E8D5">
+            <wp:extent cx="4462145" cy="3649980"/>
+            <wp:effectExtent l="0" t="0" r="0" b="7620"/>
+            <wp:docPr id="11" name="Picture 11" descr="untitled1"/>
             <wp:cNvGraphicFramePr>
               <a:graphicFrameLocks xmlns:a="http://schemas.openxmlformats.org/drawingml/2006/main" noChangeAspect="1"/>
             </wp:cNvGraphicFramePr>
@@ -2047,13 +2031,13 @@
               <a:graphicData uri="http://schemas.openxmlformats.org/drawingml/2006/picture">
                 <pic:pic xmlns:pic="http://schemas.openxmlformats.org/drawingml/2006/picture">
                   <pic:nvPicPr>
-                    <pic:cNvPr id="0" name="Picture 50" descr="C:\Users\M &amp; M\AppData\Local\Microsoft\Windows\INetCache\Content.Word\untitled6.jpg"/>
+                    <pic:cNvPr id="0" name="Picture 12" descr="untitled1"/>
                     <pic:cNvPicPr>
                       <a:picLocks noChangeAspect="1" noChangeArrowheads="1"/>
                     </pic:cNvPicPr>
                   </pic:nvPicPr>
                   <pic:blipFill>
-                    <a:blip r:embed="rId20">
+                    <a:blip r:embed="rId19">
                       <a:extLst>
                         <a:ext uri="{28A0092B-C50C-407E-A947-70E740481C1C}">
                           <a14:useLocalDpi xmlns:a14="http://schemas.microsoft.com/office/drawing/2010/main" val="0"/>
@@ -2068,7 +2052,7 @@
                   <pic:spPr bwMode="auto">
                     <a:xfrm>
                       <a:off x="0" y="0"/>
-                      <a:ext cx="4222115" cy="3474720"/>
+                      <a:ext cx="4462145" cy="3649980"/>
                     </a:xfrm>
                     <a:prstGeom prst="rect">
                       <a:avLst/>
@@ -2084,14 +2068,34 @@
           </wp:inline>
         </w:drawing>
       </w:r>
+    </w:p>
+    <w:p>
+      <w:pPr>
+        <w:rPr>
+          <w:rFonts w:eastAsiaTheme="minorEastAsia"/>
+        </w:rPr>
+      </w:pPr>
       <w:r>
         <w:rPr>
           <w:rFonts w:eastAsiaTheme="minorEastAsia"/>
           <w:noProof/>
           <w:lang w:val="en-US"/>
         </w:rPr>
+        <w:lastRenderedPageBreak/>
+        <w:pict w14:anchorId="5A4C8955">
+          <v:shape id="_x0000_i1032" type="#_x0000_t75" style="width:419.9pt;height:315.05pt">
+            <v:imagedata r:id="rId20" o:title="kondenzatorsumotv"/>
+          </v:shape>
+        </w:pict>
+      </w:r>
+      <w:r>
+        <w:rPr>
+          <w:rFonts w:eastAsiaTheme="minorEastAsia"/>
+          <w:noProof/>
+          <w:lang w:val="en-US"/>
+        </w:rPr>
         <w:drawing>
-          <wp:inline distT="0" distB="0" distL="0" distR="0" wp14:anchorId="6E65559C" wp14:editId="1AB26EAB">
+          <wp:inline distT="0" distB="0" distL="0" distR="0" wp14:anchorId="6E65559C" wp14:editId="4EE1B10D">
             <wp:extent cx="4222115" cy="3474720"/>
             <wp:effectExtent l="0" t="0" r="6985" b="0"/>
             <wp:docPr id="8" name="Picture 8" descr="C:\Users\M &amp; M\AppData\Local\Microsoft\Windows\INetCache\Content.Word\untitled8.jpg"/>
@@ -2153,69 +2157,9 @@
           <w:lang w:val="en-US"/>
         </w:rPr>
         <w:lastRenderedPageBreak/>
-        <w:drawing>
-          <wp:inline distT="0" distB="0" distL="0" distR="0" wp14:anchorId="7862B0E9" wp14:editId="5243DDC1">
-            <wp:extent cx="3926053" cy="3244132"/>
-            <wp:effectExtent l="0" t="0" r="0" b="0"/>
-            <wp:docPr id="7" name="Picture 7" descr="C:\Users\M &amp; M\AppData\Local\Microsoft\Windows\INetCache\Content.Word\untitled7.jpg"/>
-            <wp:cNvGraphicFramePr>
-              <a:graphicFrameLocks xmlns:a="http://schemas.openxmlformats.org/drawingml/2006/main" noChangeAspect="1"/>
-            </wp:cNvGraphicFramePr>
-            <a:graphic xmlns:a="http://schemas.openxmlformats.org/drawingml/2006/main">
-              <a:graphicData uri="http://schemas.openxmlformats.org/drawingml/2006/picture">
-                <pic:pic xmlns:pic="http://schemas.openxmlformats.org/drawingml/2006/picture">
-                  <pic:nvPicPr>
-                    <pic:cNvPr id="0" name="Picture 40" descr="C:\Users\M &amp; M\AppData\Local\Microsoft\Windows\INetCache\Content.Word\untitled7.jpg"/>
-                    <pic:cNvPicPr>
-                      <a:picLocks noChangeAspect="1" noChangeArrowheads="1"/>
-                    </pic:cNvPicPr>
-                  </pic:nvPicPr>
-                  <pic:blipFill>
-                    <a:blip r:embed="rId22">
-                      <a:extLst>
-                        <a:ext uri="{28A0092B-C50C-407E-A947-70E740481C1C}">
-                          <a14:useLocalDpi xmlns:a14="http://schemas.microsoft.com/office/drawing/2010/main" val="0"/>
-                        </a:ext>
-                      </a:extLst>
-                    </a:blip>
-                    <a:srcRect/>
-                    <a:stretch>
-                      <a:fillRect/>
-                    </a:stretch>
-                  </pic:blipFill>
-                  <pic:spPr bwMode="auto">
-                    <a:xfrm>
-                      <a:off x="0" y="0"/>
-                      <a:ext cx="3926204" cy="3244257"/>
-                    </a:xfrm>
-                    <a:prstGeom prst="rect">
-                      <a:avLst/>
-                    </a:prstGeom>
-                    <a:noFill/>
-                    <a:ln>
-                      <a:noFill/>
-                    </a:ln>
-                  </pic:spPr>
-                </pic:pic>
-              </a:graphicData>
-            </a:graphic>
-          </wp:inline>
-        </w:drawing>
-      </w:r>
-    </w:p>
-    <w:p>
-      <w:pPr>
-        <w:rPr>
-          <w:rFonts w:eastAsiaTheme="minorEastAsia"/>
-        </w:rPr>
-      </w:pPr>
-      <w:r>
-        <w:rPr>
-          <w:rFonts w:eastAsiaTheme="minorEastAsia"/>
-        </w:rPr>
-        <w:pict w14:anchorId="779E0A48">
-          <v:shape id="_x0000_i1029" type="#_x0000_t75" style="width:344.45pt;height:283.4pt">
-            <v:imagedata r:id="rId23" o:title="untitled10"/>
+        <w:pict w14:anchorId="21776894">
+          <v:shape id="_x0000_i1033" type="#_x0000_t75" style="width:419.9pt;height:315.05pt">
+            <v:imagedata r:id="rId22" o:title="faynasum"/>
           </v:shape>
         </w:pict>
       </w:r>
@@ -2230,6 +2174,23 @@
         <w:rPr>
           <w:rFonts w:eastAsiaTheme="minorEastAsia"/>
         </w:rPr>
+        <w:pict w14:anchorId="17EFDB86">
+          <v:shape id="_x0000_i1034" type="#_x0000_t75" style="width:419.9pt;height:315.05pt">
+            <v:imagedata r:id="rId23" o:title="robusnost"/>
+          </v:shape>
+        </w:pict>
+      </w:r>
+    </w:p>
+    <w:p>
+      <w:pPr>
+        <w:rPr>
+          <w:rFonts w:eastAsiaTheme="minorEastAsia"/>
+        </w:rPr>
+      </w:pPr>
+      <w:r>
+        <w:rPr>
+          <w:rFonts w:eastAsiaTheme="minorEastAsia"/>
+        </w:rPr>
         <w:t xml:space="preserve">Fajlovi za ovu tačku: </w:t>
       </w:r>
     </w:p>
@@ -2256,6 +2217,7 @@
         <w:rPr>
           <w:rFonts w:eastAsiaTheme="minorEastAsia"/>
         </w:rPr>
+        <w:lastRenderedPageBreak/>
         <w:t>nelinearni_model_sim.slx</w:t>
       </w:r>
     </w:p>
@@ -2522,23 +2484,7 @@
                 <w:sz w:val="24"/>
                 <w:szCs w:val="24"/>
               </w:rPr>
-              <m:t>+40.92s+1618</m:t>
-            </m:r>
-            <m:r>
-              <w:rPr>
-                <w:rFonts w:ascii="Cambria Math" w:hAnsi="Cambria Math"/>
-                <w:sz w:val="24"/>
-                <w:szCs w:val="24"/>
-              </w:rPr>
-              <m:t>0</m:t>
-            </m:r>
-            <m:r>
-              <w:rPr>
-                <w:rFonts w:ascii="Cambria Math" w:hAnsi="Cambria Math"/>
-                <w:sz w:val="24"/>
-                <w:szCs w:val="24"/>
-              </w:rPr>
-              <m:t>)</m:t>
+              <m:t>+40.92s+16180)</m:t>
             </m:r>
           </m:den>
         </m:f>
@@ -2558,7 +2504,6 @@
           <w:sz w:val="24"/>
           <w:szCs w:val="24"/>
         </w:rPr>
-        <w:lastRenderedPageBreak/>
         <w:t xml:space="preserve">Primetimo da je objekat neminimalnofazni sa nulom u DPR na </w:t>
       </w:r>
       <m:oMath>
@@ -2588,15 +2533,7 @@
                 <w:sz w:val="24"/>
                 <w:szCs w:val="24"/>
               </w:rPr>
-              <m:t>ra</m:t>
-            </m:r>
-            <m:r>
-              <w:rPr>
-                <w:rFonts w:ascii="Cambria Math" w:eastAsiaTheme="minorEastAsia" w:hAnsi="Cambria Math"/>
-                <w:sz w:val="24"/>
-                <w:szCs w:val="24"/>
-              </w:rPr>
-              <m:t>d</m:t>
+              <m:t>rad</m:t>
             </m:r>
           </m:num>
           <m:den>
@@ -2703,8 +2640,9 @@
     </w:p>
     <w:p>
       <w:r>
+        <w:lastRenderedPageBreak/>
         <w:pict w14:anchorId="7AE5AA32">
-          <v:shape id="_x0000_i1030" type="#_x0000_t75" style="width:419.9pt;height:315.05pt">
+          <v:shape id="_x0000_i1028" type="#_x0000_t75" style="width:419.9pt;height:315.05pt">
             <v:imagedata r:id="rId25" o:title="margin"/>
           </v:shape>
         </w:pict>
@@ -2719,7 +2657,6 @@
         </w:numPr>
       </w:pPr>
       <w:r>
-        <w:lastRenderedPageBreak/>
         <w:t>Kontroler na bazi inverzije dinamike</w:t>
       </w:r>
     </w:p>
@@ -2839,23 +2776,7 @@
                   <w:sz w:val="24"/>
                   <w:szCs w:val="24"/>
                 </w:rPr>
-                <m:t>+40.92s+1618</m:t>
-              </m:r>
-              <m:r>
-                <w:rPr>
-                  <w:rFonts w:ascii="Cambria Math" w:hAnsi="Cambria Math"/>
-                  <w:sz w:val="24"/>
-                  <w:szCs w:val="24"/>
-                </w:rPr>
-                <m:t>0</m:t>
-              </m:r>
-              <m:r>
-                <w:rPr>
-                  <w:rFonts w:ascii="Cambria Math" w:hAnsi="Cambria Math"/>
-                  <w:sz w:val="24"/>
-                  <w:szCs w:val="24"/>
-                </w:rPr>
-                <m:t>)</m:t>
+                <m:t>+40.92s+16180)</m:t>
               </m:r>
             </m:den>
           </m:f>
@@ -2969,23 +2890,7 @@
                   <w:sz w:val="24"/>
                   <w:szCs w:val="24"/>
                 </w:rPr>
-                <m:t>2646.8(s</m:t>
-              </m:r>
-              <m:r>
-                <w:rPr>
-                  <w:rFonts w:ascii="Cambria Math" w:hAnsi="Cambria Math"/>
-                  <w:sz w:val="24"/>
-                  <w:szCs w:val="24"/>
-                </w:rPr>
-                <m:t>+</m:t>
-              </m:r>
-              <m:r>
-                <w:rPr>
-                  <w:rFonts w:ascii="Cambria Math" w:hAnsi="Cambria Math"/>
-                  <w:sz w:val="24"/>
-                  <w:szCs w:val="24"/>
-                </w:rPr>
-                <m:t>606.3)</m:t>
+                <m:t>2646.8(s+606.3)</m:t>
               </m:r>
             </m:num>
             <m:den>
@@ -3035,23 +2940,7 @@
                   <w:sz w:val="24"/>
                   <w:szCs w:val="24"/>
                 </w:rPr>
-                <m:t>+40.92s+1618</m:t>
-              </m:r>
-              <m:r>
-                <w:rPr>
-                  <w:rFonts w:ascii="Cambria Math" w:hAnsi="Cambria Math"/>
-                  <w:sz w:val="24"/>
-                  <w:szCs w:val="24"/>
-                </w:rPr>
-                <m:t>0</m:t>
-              </m:r>
-              <m:r>
-                <w:rPr>
-                  <w:rFonts w:ascii="Cambria Math" w:hAnsi="Cambria Math"/>
-                  <w:sz w:val="24"/>
-                  <w:szCs w:val="24"/>
-                </w:rPr>
-                <m:t>)</m:t>
+                <m:t>+40.92s+16180)</m:t>
               </m:r>
             </m:den>
           </m:f>
@@ -3448,8 +3337,9 @@
           <w:rFonts w:eastAsiaTheme="minorEastAsia"/>
           <w:lang w:val="en-US"/>
         </w:rPr>
+        <w:lastRenderedPageBreak/>
         <w:pict w14:anchorId="66C58610">
-          <v:shape id="_x0000_i1031" type="#_x0000_t75" style="width:371.5pt;height:278.2pt">
+          <v:shape id="_x0000_i1029" type="#_x0000_t75" style="width:371.5pt;height:278.2pt">
             <v:imagedata r:id="rId26" o:title="margininvdin"/>
           </v:shape>
         </w:pict>
@@ -3467,9 +3357,8 @@
           <w:rFonts w:eastAsiaTheme="minorEastAsia"/>
           <w:lang w:val="en-US"/>
         </w:rPr>
-        <w:lastRenderedPageBreak/>
         <w:pict w14:anchorId="5A9FE89C">
-          <v:shape id="_x0000_i1032" type="#_x0000_t75" style="width:343.3pt;height:272.45pt">
+          <v:shape id="_x0000_i1030" type="#_x0000_t75" style="width:343.3pt;height:272.45pt">
             <v:imagedata r:id="rId27" o:title="stepindn"/>
           </v:shape>
         </w:pict>
@@ -3700,6 +3589,7 @@
         </w:numPr>
       </w:pPr>
       <w:r>
+        <w:lastRenderedPageBreak/>
         <w:t xml:space="preserve">Ziegler-Nichols </w:t>
       </w:r>
       <w:r>
@@ -3714,6 +3604,10 @@
     </w:p>
     <w:p>
       <w:r>
+        <w:rPr>
+          <w:noProof/>
+          <w:lang w:val="en-US"/>
+        </w:rPr>
         <w:drawing>
           <wp:inline distT="0" distB="0" distL="0" distR="0" wp14:anchorId="5AE891D2" wp14:editId="59A30B58">
             <wp:extent cx="5243834" cy="3053301"/>
@@ -3758,7 +3652,6 @@
         </w:rPr>
       </w:pPr>
       <w:r>
-        <w:lastRenderedPageBreak/>
         <w:t xml:space="preserve">Dovodimo sistem do samooscilacija, merimo periodu  i amplitudu oscilacija i dobijamo kritične parametre: </w:t>
       </w:r>
       <m:oMath>
@@ -4034,14 +3927,12 @@
           <w:rFonts w:eastAsiaTheme="minorEastAsia"/>
         </w:rPr>
       </w:pPr>
-      <w:bookmarkStart w:id="0" w:name="_GoBack"/>
-      <w:bookmarkEnd w:id="0"/>
       <w:r>
         <w:rPr>
           <w:rFonts w:eastAsiaTheme="minorEastAsia"/>
         </w:rPr>
         <w:pict w14:anchorId="4DD36AD0">
-          <v:shape id="_x0000_i1033" type="#_x0000_t75" style="width:340.4pt;height:255.75pt">
+          <v:shape id="_x0000_i1031" type="#_x0000_t75" style="width:340.4pt;height:255.75pt">
             <v:imagedata r:id="rId29" o:title="marginznf"/>
           </v:shape>
         </w:pict>
@@ -4062,6 +3953,7 @@
         <w:rPr>
           <w:rFonts w:eastAsiaTheme="minorEastAsia"/>
         </w:rPr>
+        <w:lastRenderedPageBreak/>
         <w:t>Ziegler-Nichols podešavanje parametara na osnovu odskočnog odziva</w:t>
       </w:r>
     </w:p>
@@ -4071,8 +3963,659 @@
           <w:rFonts w:eastAsiaTheme="minorEastAsia"/>
         </w:rPr>
       </w:pPr>
-    </w:p>
-    <w:p/>
+      <w:r>
+        <w:rPr>
+          <w:rFonts w:eastAsiaTheme="minorEastAsia"/>
+        </w:rPr>
+        <w:t>Eksperimentalno snimamo odskočni odziv recimo, amplitude</w:t>
+      </w:r>
+      <w:r>
+        <w:rPr>
+          <w:rFonts w:eastAsiaTheme="minorEastAsia"/>
+          <w:lang w:val="en-US"/>
+        </w:rPr>
+        <w:t xml:space="preserve"> </w:t>
+      </w:r>
+      <m:oMath>
+        <m:r>
+          <w:rPr>
+            <w:rFonts w:ascii="Cambria Math" w:eastAsiaTheme="minorEastAsia" w:hAnsi="Cambria Math"/>
+            <w:lang w:val="en-US"/>
+          </w:rPr>
+          <m:t>∆u=0.1</m:t>
+        </m:r>
+        <m:sSub>
+          <m:sSubPr>
+            <m:ctrlPr>
+              <w:rPr>
+                <w:rFonts w:ascii="Cambria Math" w:eastAsiaTheme="minorEastAsia" w:hAnsi="Cambria Math"/>
+                <w:i/>
+                <w:lang w:val="en-US"/>
+              </w:rPr>
+            </m:ctrlPr>
+          </m:sSubPr>
+          <m:e>
+            <m:r>
+              <w:rPr>
+                <w:rFonts w:ascii="Cambria Math" w:eastAsiaTheme="minorEastAsia" w:hAnsi="Cambria Math"/>
+                <w:lang w:val="en-US"/>
+              </w:rPr>
+              <m:t>u</m:t>
+            </m:r>
+          </m:e>
+          <m:sub>
+            <m:r>
+              <w:rPr>
+                <w:rFonts w:ascii="Cambria Math" w:eastAsiaTheme="minorEastAsia" w:hAnsi="Cambria Math"/>
+                <w:lang w:val="en-US"/>
+              </w:rPr>
+              <m:t>e</m:t>
+            </m:r>
+          </m:sub>
+        </m:sSub>
+      </m:oMath>
+      <w:r>
+        <w:rPr>
+          <w:rFonts w:eastAsiaTheme="minorEastAsia"/>
+        </w:rPr>
+        <w:t xml:space="preserve"> ,u otvorenoj sprezi. Čitamo i računamo potrebne parametre u tački infleksije </w:t>
+      </w:r>
+      <m:oMath>
+        <m:r>
+          <w:rPr>
+            <w:rFonts w:ascii="Cambria Math" w:eastAsiaTheme="minorEastAsia" w:hAnsi="Cambria Math"/>
+          </w:rPr>
+          <m:t>N=636.6856</m:t>
+        </m:r>
+      </m:oMath>
+      <w:r>
+        <w:rPr>
+          <w:rFonts w:eastAsiaTheme="minorEastAsia"/>
+        </w:rPr>
+        <w:t xml:space="preserve"> , </w:t>
+      </w:r>
+      <m:oMath>
+        <m:r>
+          <w:rPr>
+            <w:rFonts w:ascii="Cambria Math" w:eastAsiaTheme="minorEastAsia" w:hAnsi="Cambria Math"/>
+          </w:rPr>
+          <m:t>τ=0.0068</m:t>
+        </m:r>
+      </m:oMath>
+      <w:r>
+        <w:rPr>
+          <w:rFonts w:eastAsiaTheme="minorEastAsia"/>
+        </w:rPr>
+        <w:t xml:space="preserve">  , </w:t>
+      </w:r>
+      <m:oMath>
+        <m:r>
+          <w:rPr>
+            <w:rFonts w:ascii="Cambria Math" w:eastAsiaTheme="minorEastAsia" w:hAnsi="Cambria Math"/>
+          </w:rPr>
+          <m:t>a=</m:t>
+        </m:r>
+        <m:f>
+          <m:fPr>
+            <m:ctrlPr>
+              <w:rPr>
+                <w:rFonts w:ascii="Cambria Math" w:eastAsiaTheme="minorEastAsia" w:hAnsi="Cambria Math"/>
+                <w:i/>
+              </w:rPr>
+            </m:ctrlPr>
+          </m:fPr>
+          <m:num>
+            <m:r>
+              <w:rPr>
+                <w:rFonts w:ascii="Cambria Math" w:eastAsiaTheme="minorEastAsia" w:hAnsi="Cambria Math"/>
+              </w:rPr>
+              <m:t>N</m:t>
+            </m:r>
+            <m:r>
+              <w:rPr>
+                <w:rFonts w:ascii="Cambria Math" w:eastAsiaTheme="minorEastAsia" w:hAnsi="Cambria Math"/>
+              </w:rPr>
+              <m:t>τ</m:t>
+            </m:r>
+          </m:num>
+          <m:den>
+            <m:r>
+              <w:rPr>
+                <w:rFonts w:ascii="Cambria Math" w:eastAsiaTheme="minorEastAsia" w:hAnsi="Cambria Math"/>
+              </w:rPr>
+              <m:t>∆u</m:t>
+            </m:r>
+          </m:den>
+        </m:f>
+      </m:oMath>
+      <w:r>
+        <w:rPr>
+          <w:rFonts w:eastAsiaTheme="minorEastAsia"/>
+        </w:rPr>
+        <w:t>=66.2791</w:t>
+      </w:r>
+    </w:p>
+    <w:p>
+      <w:pPr>
+        <w:rPr>
+          <w:rFonts w:eastAsiaTheme="minorEastAsia"/>
+        </w:rPr>
+      </w:pPr>
+      <w:r>
+        <w:rPr>
+          <w:rFonts w:eastAsiaTheme="minorEastAsia"/>
+        </w:rPr>
+        <w:t>Prema ZN dobijamo :</w:t>
+      </w:r>
+    </w:p>
+    <w:p>
+      <w:pPr>
+        <w:rPr>
+          <w:rFonts w:eastAsiaTheme="minorEastAsia"/>
+        </w:rPr>
+      </w:pPr>
+      <m:oMathPara>
+        <m:oMath>
+          <m:r>
+            <w:rPr>
+              <w:rFonts w:ascii="Cambria Math" w:hAnsi="Cambria Math"/>
+            </w:rPr>
+            <m:t>K=</m:t>
+          </m:r>
+          <m:r>
+            <w:rPr>
+              <w:rFonts w:ascii="Cambria Math" w:hAnsi="Cambria Math"/>
+            </w:rPr>
+            <m:t>1.2∙</m:t>
+          </m:r>
+          <m:f>
+            <m:fPr>
+              <m:ctrlPr>
+                <w:rPr>
+                  <w:rFonts w:ascii="Cambria Math" w:hAnsi="Cambria Math"/>
+                  <w:i/>
+                </w:rPr>
+              </m:ctrlPr>
+            </m:fPr>
+            <m:num>
+              <m:r>
+                <w:rPr>
+                  <w:rFonts w:ascii="Cambria Math" w:hAnsi="Cambria Math"/>
+                </w:rPr>
+                <m:t>1</m:t>
+              </m:r>
+            </m:num>
+            <m:den>
+              <m:r>
+                <w:rPr>
+                  <w:rFonts w:ascii="Cambria Math" w:hAnsi="Cambria Math"/>
+                </w:rPr>
+                <m:t>a</m:t>
+              </m:r>
+            </m:den>
+          </m:f>
+          <m:r>
+            <w:rPr>
+              <w:rFonts w:ascii="Cambria Math" w:hAnsi="Cambria Math"/>
+            </w:rPr>
+            <m:t>=</m:t>
+          </m:r>
+          <m:r>
+            <w:rPr>
+              <w:rFonts w:ascii="Cambria Math" w:hAnsi="Cambria Math"/>
+            </w:rPr>
+            <m:t>0.0.181</m:t>
+          </m:r>
+        </m:oMath>
+      </m:oMathPara>
+    </w:p>
+    <w:p>
+      <w:pPr>
+        <w:rPr>
+          <w:rFonts w:eastAsiaTheme="minorEastAsia"/>
+        </w:rPr>
+      </w:pPr>
+      <m:oMathPara>
+        <m:oMath>
+          <m:sSub>
+            <m:sSubPr>
+              <m:ctrlPr>
+                <w:rPr>
+                  <w:rFonts w:ascii="Cambria Math" w:hAnsi="Cambria Math"/>
+                  <w:i/>
+                </w:rPr>
+              </m:ctrlPr>
+            </m:sSubPr>
+            <m:e>
+              <m:r>
+                <w:rPr>
+                  <w:rFonts w:ascii="Cambria Math" w:hAnsi="Cambria Math"/>
+                </w:rPr>
+                <m:t>T</m:t>
+              </m:r>
+            </m:e>
+            <m:sub>
+              <m:r>
+                <w:rPr>
+                  <w:rFonts w:ascii="Cambria Math" w:hAnsi="Cambria Math"/>
+                </w:rPr>
+                <m:t>i</m:t>
+              </m:r>
+            </m:sub>
+          </m:sSub>
+          <m:r>
+            <w:rPr>
+              <w:rFonts w:ascii="Cambria Math" w:hAnsi="Cambria Math"/>
+            </w:rPr>
+            <m:t>=</m:t>
+          </m:r>
+          <m:r>
+            <w:rPr>
+              <w:rFonts w:ascii="Cambria Math" w:hAnsi="Cambria Math"/>
+            </w:rPr>
+            <m:t>2∙τ=</m:t>
+          </m:r>
+          <m:r>
+            <w:rPr>
+              <w:rFonts w:ascii="Cambria Math" w:hAnsi="Cambria Math"/>
+            </w:rPr>
+            <m:t>0.0136</m:t>
+          </m:r>
+        </m:oMath>
+      </m:oMathPara>
+    </w:p>
+    <w:p>
+      <w:pPr>
+        <w:rPr>
+          <w:rFonts w:eastAsiaTheme="minorEastAsia"/>
+        </w:rPr>
+      </w:pPr>
+      <m:oMathPara>
+        <m:oMath>
+          <m:sSub>
+            <m:sSubPr>
+              <m:ctrlPr>
+                <w:rPr>
+                  <w:rFonts w:ascii="Cambria Math" w:hAnsi="Cambria Math"/>
+                  <w:i/>
+                </w:rPr>
+              </m:ctrlPr>
+            </m:sSubPr>
+            <m:e>
+              <m:r>
+                <w:rPr>
+                  <w:rFonts w:ascii="Cambria Math" w:hAnsi="Cambria Math"/>
+                </w:rPr>
+                <m:t>T</m:t>
+              </m:r>
+            </m:e>
+            <m:sub>
+              <m:r>
+                <w:rPr>
+                  <w:rFonts w:ascii="Cambria Math" w:hAnsi="Cambria Math"/>
+                </w:rPr>
+                <m:t>d</m:t>
+              </m:r>
+            </m:sub>
+          </m:sSub>
+          <m:r>
+            <w:rPr>
+              <w:rFonts w:ascii="Cambria Math" w:hAnsi="Cambria Math"/>
+            </w:rPr>
+            <m:t>=</m:t>
+          </m:r>
+          <m:f>
+            <m:fPr>
+              <m:ctrlPr>
+                <w:rPr>
+                  <w:rFonts w:ascii="Cambria Math" w:hAnsi="Cambria Math"/>
+                  <w:i/>
+                </w:rPr>
+              </m:ctrlPr>
+            </m:fPr>
+            <m:num>
+              <m:r>
+                <w:rPr>
+                  <w:rFonts w:ascii="Cambria Math" w:hAnsi="Cambria Math"/>
+                </w:rPr>
+                <m:t>τ</m:t>
+              </m:r>
+            </m:num>
+            <m:den>
+              <m:r>
+                <w:rPr>
+                  <w:rFonts w:ascii="Cambria Math" w:hAnsi="Cambria Math"/>
+                </w:rPr>
+                <m:t>2</m:t>
+              </m:r>
+            </m:den>
+          </m:f>
+          <m:r>
+            <w:rPr>
+              <w:rFonts w:ascii="Cambria Math" w:hAnsi="Cambria Math"/>
+            </w:rPr>
+            <m:t>=</m:t>
+          </m:r>
+          <m:r>
+            <w:rPr>
+              <w:rFonts w:ascii="Cambria Math" w:hAnsi="Cambria Math"/>
+            </w:rPr>
+            <m:t>0.0034</m:t>
+          </m:r>
+        </m:oMath>
+      </m:oMathPara>
+    </w:p>
+    <w:p>
+      <w:pPr>
+        <w:rPr>
+          <w:rFonts w:eastAsiaTheme="minorEastAsia"/>
+        </w:rPr>
+      </w:pPr>
+      <m:oMathPara>
+        <m:oMath>
+          <m:sSub>
+            <m:sSubPr>
+              <m:ctrlPr>
+                <w:rPr>
+                  <w:rFonts w:ascii="Cambria Math" w:hAnsi="Cambria Math"/>
+                  <w:i/>
+                </w:rPr>
+              </m:ctrlPr>
+            </m:sSubPr>
+            <m:e>
+              <m:r>
+                <w:rPr>
+                  <w:rFonts w:ascii="Cambria Math" w:hAnsi="Cambria Math"/>
+                </w:rPr>
+                <m:t>T</m:t>
+              </m:r>
+            </m:e>
+            <m:sub>
+              <m:r>
+                <w:rPr>
+                  <w:rFonts w:ascii="Cambria Math" w:hAnsi="Cambria Math"/>
+                </w:rPr>
+                <m:t>f</m:t>
+              </m:r>
+            </m:sub>
+          </m:sSub>
+          <m:r>
+            <w:rPr>
+              <w:rFonts w:ascii="Cambria Math" w:hAnsi="Cambria Math"/>
+            </w:rPr>
+            <m:t>=</m:t>
+          </m:r>
+          <m:f>
+            <m:fPr>
+              <m:ctrlPr>
+                <w:rPr>
+                  <w:rFonts w:ascii="Cambria Math" w:hAnsi="Cambria Math"/>
+                  <w:i/>
+                </w:rPr>
+              </m:ctrlPr>
+            </m:fPr>
+            <m:num>
+              <m:sSub>
+                <m:sSubPr>
+                  <m:ctrlPr>
+                    <w:rPr>
+                      <w:rFonts w:ascii="Cambria Math" w:hAnsi="Cambria Math"/>
+                      <w:i/>
+                    </w:rPr>
+                  </m:ctrlPr>
+                </m:sSubPr>
+                <m:e>
+                  <m:r>
+                    <w:rPr>
+                      <w:rFonts w:ascii="Cambria Math" w:hAnsi="Cambria Math"/>
+                    </w:rPr>
+                    <m:t>T</m:t>
+                  </m:r>
+                </m:e>
+                <m:sub>
+                  <m:r>
+                    <w:rPr>
+                      <w:rFonts w:ascii="Cambria Math" w:hAnsi="Cambria Math"/>
+                    </w:rPr>
+                    <m:t>d</m:t>
+                  </m:r>
+                </m:sub>
+              </m:sSub>
+            </m:num>
+            <m:den>
+              <m:r>
+                <w:rPr>
+                  <w:rFonts w:ascii="Cambria Math" w:hAnsi="Cambria Math"/>
+                </w:rPr>
+                <m:t>20</m:t>
+              </m:r>
+            </m:den>
+          </m:f>
+          <m:r>
+            <w:rPr>
+              <w:rFonts w:ascii="Cambria Math" w:hAnsi="Cambria Math"/>
+            </w:rPr>
+            <m:t>=</m:t>
+          </m:r>
+          <m:r>
+            <w:rPr>
+              <w:rFonts w:ascii="Cambria Math" w:hAnsi="Cambria Math"/>
+            </w:rPr>
+            <m:t>1.6973∙</m:t>
+          </m:r>
+          <m:sSup>
+            <m:sSupPr>
+              <m:ctrlPr>
+                <w:rPr>
+                  <w:rFonts w:ascii="Cambria Math" w:hAnsi="Cambria Math"/>
+                  <w:i/>
+                </w:rPr>
+              </m:ctrlPr>
+            </m:sSupPr>
+            <m:e>
+              <m:r>
+                <w:rPr>
+                  <w:rFonts w:ascii="Cambria Math" w:hAnsi="Cambria Math"/>
+                </w:rPr>
+                <m:t>10</m:t>
+              </m:r>
+            </m:e>
+            <m:sup>
+              <m:r>
+                <w:rPr>
+                  <w:rFonts w:ascii="Cambria Math" w:hAnsi="Cambria Math"/>
+                </w:rPr>
+                <m:t>-4</m:t>
+              </m:r>
+            </m:sup>
+          </m:sSup>
+        </m:oMath>
+      </m:oMathPara>
+    </w:p>
+    <w:p>
+      <w:pPr>
+        <w:rPr>
+          <w:rFonts w:eastAsiaTheme="minorEastAsia"/>
+        </w:rPr>
+      </w:pPr>
+      <m:oMathPara>
+        <m:oMath>
+          <m:sSub>
+            <m:sSubPr>
+              <m:ctrlPr>
+                <w:rPr>
+                  <w:rFonts w:ascii="Cambria Math" w:eastAsiaTheme="minorEastAsia" w:hAnsi="Cambria Math"/>
+                  <w:i/>
+                </w:rPr>
+              </m:ctrlPr>
+            </m:sSubPr>
+            <m:e>
+              <m:r>
+                <w:rPr>
+                  <w:rFonts w:ascii="Cambria Math" w:eastAsiaTheme="minorEastAsia" w:hAnsi="Cambria Math"/>
+                </w:rPr>
+                <m:t>K</m:t>
+              </m:r>
+            </m:e>
+            <m:sub>
+              <m:r>
+                <w:rPr>
+                  <w:rFonts w:ascii="Cambria Math" w:eastAsiaTheme="minorEastAsia" w:hAnsi="Cambria Math"/>
+                </w:rPr>
+                <m:t>zn_step</m:t>
+              </m:r>
+            </m:sub>
+          </m:sSub>
+          <m:r>
+            <w:rPr>
+              <w:rFonts w:ascii="Cambria Math" w:eastAsiaTheme="minorEastAsia" w:hAnsi="Cambria Math"/>
+            </w:rPr>
+            <m:t>=-0.38021</m:t>
+          </m:r>
+          <m:f>
+            <m:fPr>
+              <m:ctrlPr>
+                <w:rPr>
+                  <w:rFonts w:ascii="Cambria Math" w:eastAsiaTheme="minorEastAsia" w:hAnsi="Cambria Math"/>
+                  <w:i/>
+                </w:rPr>
+              </m:ctrlPr>
+            </m:fPr>
+            <m:num>
+              <m:sSup>
+                <m:sSupPr>
+                  <m:ctrlPr>
+                    <w:rPr>
+                      <w:rFonts w:ascii="Cambria Math" w:eastAsiaTheme="minorEastAsia" w:hAnsi="Cambria Math"/>
+                      <w:i/>
+                    </w:rPr>
+                  </m:ctrlPr>
+                </m:sSupPr>
+                <m:e>
+                  <m:r>
+                    <w:rPr>
+                      <w:rFonts w:ascii="Cambria Math" w:eastAsiaTheme="minorEastAsia" w:hAnsi="Cambria Math"/>
+                    </w:rPr>
+                    <m:t>s</m:t>
+                  </m:r>
+                </m:e>
+                <m:sup>
+                  <m:r>
+                    <w:rPr>
+                      <w:rFonts w:ascii="Cambria Math" w:eastAsiaTheme="minorEastAsia" w:hAnsi="Cambria Math"/>
+                    </w:rPr>
+                    <m:t>2</m:t>
+                  </m:r>
+                </m:sup>
+              </m:sSup>
+              <m:r>
+                <w:rPr>
+                  <w:rFonts w:ascii="Cambria Math" w:eastAsiaTheme="minorEastAsia" w:hAnsi="Cambria Math"/>
+                </w:rPr>
+                <m:t>+284.1s+20660</m:t>
+              </m:r>
+            </m:num>
+            <m:den>
+              <m:r>
+                <w:rPr>
+                  <w:rFonts w:ascii="Cambria Math" w:eastAsiaTheme="minorEastAsia" w:hAnsi="Cambria Math"/>
+                </w:rPr>
+                <m:t>s(s+5892)</m:t>
+              </m:r>
+            </m:den>
+          </m:f>
+        </m:oMath>
+      </m:oMathPara>
+    </w:p>
+    <w:p>
+      <w:pPr>
+        <w:rPr>
+          <w:rFonts w:eastAsiaTheme="minorEastAsia"/>
+        </w:rPr>
+      </w:pPr>
+      <w:r>
+        <w:rPr>
+          <w:rFonts w:eastAsiaTheme="minorEastAsia"/>
+        </w:rPr>
+        <w:t>Vidimo da ovakav kontroler ima pol u koordinatnom početku što će nam dati sistem na granici stabilnosti!</w:t>
+      </w:r>
+    </w:p>
+    <w:p>
+      <w:pPr>
+        <w:rPr>
+          <w:rFonts w:eastAsiaTheme="minorEastAsia"/>
+        </w:rPr>
+      </w:pPr>
+      <w:r>
+        <w:rPr>
+          <w:rFonts w:eastAsiaTheme="minorEastAsia"/>
+        </w:rPr>
+        <w:t>Ovakav kontroler postiže sledeće:</w:t>
+      </w:r>
+    </w:p>
+    <w:p>
+      <w:r>
+        <w:rPr>
+          <w:rFonts w:eastAsiaTheme="minorEastAsia"/>
+        </w:rPr>
+        <w:pict w14:anchorId="4C6B5F2A">
+          <v:shape id="_x0000_i1035" type="#_x0000_t75" style="width:336.95pt;height:252.85pt">
+            <v:imagedata r:id="rId30" o:title="marginyno"/>
+          </v:shape>
+        </w:pict>
+      </w:r>
+    </w:p>
+    <w:p>
+      <w:r>
+        <w:lastRenderedPageBreak/>
+        <w:pict w14:anchorId="17C3F978">
+          <v:shape id="_x0000_i1036" type="#_x0000_t75" style="width:419.9pt;height:315.05pt">
+            <v:imagedata r:id="rId31" o:title="rlocus"/>
+          </v:shape>
+        </w:pict>
+      </w:r>
+    </w:p>
+    <w:p>
+      <w:r>
+        <w:drawing>
+          <wp:inline distT="0" distB="0" distL="0" distR="0" wp14:anchorId="7D5C5599" wp14:editId="21966E3F">
+            <wp:extent cx="4784141" cy="3675508"/>
+            <wp:effectExtent l="0" t="0" r="0" b="1270"/>
+            <wp:docPr id="12" name="Picture 12"/>
+            <wp:cNvGraphicFramePr>
+              <a:graphicFrameLocks xmlns:a="http://schemas.openxmlformats.org/drawingml/2006/main" noChangeAspect="1"/>
+            </wp:cNvGraphicFramePr>
+            <a:graphic xmlns:a="http://schemas.openxmlformats.org/drawingml/2006/main">
+              <a:graphicData uri="http://schemas.openxmlformats.org/drawingml/2006/picture">
+                <pic:pic xmlns:pic="http://schemas.openxmlformats.org/drawingml/2006/picture">
+                  <pic:nvPicPr>
+                    <pic:cNvPr id="0" name=""/>
+                    <pic:cNvPicPr/>
+                  </pic:nvPicPr>
+                  <pic:blipFill>
+                    <a:blip r:embed="rId32"/>
+                    <a:stretch>
+                      <a:fillRect/>
+                    </a:stretch>
+                  </pic:blipFill>
+                  <pic:spPr>
+                    <a:xfrm>
+                      <a:off x="0" y="0"/>
+                      <a:ext cx="4783699" cy="3675168"/>
+                    </a:xfrm>
+                    <a:prstGeom prst="rect">
+                      <a:avLst/>
+                    </a:prstGeom>
+                  </pic:spPr>
+                </pic:pic>
+              </a:graphicData>
+            </a:graphic>
+          </wp:inline>
+        </w:drawing>
+      </w:r>
+      <w:bookmarkStart w:id="0" w:name="_GoBack"/>
+      <w:bookmarkEnd w:id="0"/>
+    </w:p>
     <w:p>
       <w:r>
         <w:t>8.Zatvaranje sprege</w:t>
@@ -5046,7 +5589,7 @@
   <a:extraClrSchemeLst/>
   <a:extLst>
     <a:ext uri="{05A4C25C-085E-4340-85A3-A5531E510DB2}">
-      <thm15:themeFamily xmlns:thm15="http://schemas.microsoft.com/office/thememl/2012/main" xmlns="" name="Office Theme" id="{62F939B6-93AF-4DB8-9C6B-D6C7DFDC589F}" vid="{4A3C46E8-61CC-4603-A589-7422A47A8E4A}"/>
+      <thm15:themeFamily xmlns="" xmlns:thm15="http://schemas.microsoft.com/office/thememl/2012/main" name="Office Theme" id="{62F939B6-93AF-4DB8-9C6B-D6C7DFDC589F}" vid="{4A3C46E8-61CC-4603-A589-7422A47A8E4A}"/>
     </a:ext>
   </a:extLst>
 </a:theme>
@@ -5057,7 +5600,7 @@
 </file>
 
 <file path=customXml/itemProps1.xml><?xml version="1.0" encoding="utf-8"?>
-<ds:datastoreItem xmlns:ds="http://schemas.openxmlformats.org/officeDocument/2006/customXml" ds:itemID="{A27AD5B2-1FC2-447A-A195-B1325B16C5A5}">
+<ds:datastoreItem xmlns:ds="http://schemas.openxmlformats.org/officeDocument/2006/customXml" ds:itemID="{0A8675C9-7CD0-4E32-9628-9D7005AE482E}">
   <ds:schemaRefs>
     <ds:schemaRef ds:uri="http://schemas.openxmlformats.org/officeDocument/2006/bibliography"/>
   </ds:schemaRefs>

</xml_diff>

<commit_message>
Prve tri slike oynacio kao i prteci tekst
</commit_message>
<xml_diff>
--- a/ns2.docx
+++ b/ns2.docx
@@ -1,6 +1,6 @@
 
 <file path=word/document.xml><?xml version="1.0" encoding="utf-8"?>
-<w:document xmlns:wpc="http://schemas.microsoft.com/office/word/2010/wordprocessingCanvas" xmlns:mc="http://schemas.openxmlformats.org/markup-compatibility/2006" xmlns:o="urn:schemas-microsoft-com:office:office" xmlns:r="http://schemas.openxmlformats.org/officeDocument/2006/relationships" xmlns:m="http://schemas.openxmlformats.org/officeDocument/2006/math" xmlns:v="urn:schemas-microsoft-com:vml" xmlns:wp14="http://schemas.microsoft.com/office/word/2010/wordprocessingDrawing" xmlns:wp="http://schemas.openxmlformats.org/drawingml/2006/wordprocessingDrawing" xmlns:w10="urn:schemas-microsoft-com:office:word" xmlns:w="http://schemas.openxmlformats.org/wordprocessingml/2006/main" xmlns:w14="http://schemas.microsoft.com/office/word/2010/wordml" xmlns:wpg="http://schemas.microsoft.com/office/word/2010/wordprocessingGroup" xmlns:wpi="http://schemas.microsoft.com/office/word/2010/wordprocessingInk" xmlns:wne="http://schemas.microsoft.com/office/word/2006/wordml" xmlns:wps="http://schemas.microsoft.com/office/word/2010/wordprocessingShape" mc:Ignorable="w14 wp14">
+<w:document xmlns:wpc="http://schemas.microsoft.com/office/word/2010/wordprocessingCanvas" xmlns:cx="http://schemas.microsoft.com/office/drawing/2014/chartex" xmlns:cx1="http://schemas.microsoft.com/office/drawing/2015/9/8/chartex" xmlns:cx2="http://schemas.microsoft.com/office/drawing/2015/10/21/chartex" xmlns:cx3="http://schemas.microsoft.com/office/drawing/2016/5/9/chartex" xmlns:cx4="http://schemas.microsoft.com/office/drawing/2016/5/10/chartex" xmlns:cx5="http://schemas.microsoft.com/office/drawing/2016/5/11/chartex" xmlns:cx6="http://schemas.microsoft.com/office/drawing/2016/5/12/chartex" xmlns:cx7="http://schemas.microsoft.com/office/drawing/2016/5/13/chartex" xmlns:cx8="http://schemas.microsoft.com/office/drawing/2016/5/14/chartex" xmlns:mc="http://schemas.openxmlformats.org/markup-compatibility/2006" xmlns:aink="http://schemas.microsoft.com/office/drawing/2016/ink" xmlns:am3d="http://schemas.microsoft.com/office/drawing/2017/model3d" xmlns:o="urn:schemas-microsoft-com:office:office" xmlns:r="http://schemas.openxmlformats.org/officeDocument/2006/relationships" xmlns:m="http://schemas.openxmlformats.org/officeDocument/2006/math" xmlns:v="urn:schemas-microsoft-com:vml" xmlns:wp14="http://schemas.microsoft.com/office/word/2010/wordprocessingDrawing" xmlns:wp="http://schemas.openxmlformats.org/drawingml/2006/wordprocessingDrawing" xmlns:w10="urn:schemas-microsoft-com:office:word" xmlns:w="http://schemas.openxmlformats.org/wordprocessingml/2006/main" xmlns:w14="http://schemas.microsoft.com/office/word/2010/wordml" xmlns:w15="http://schemas.microsoft.com/office/word/2012/wordml" xmlns:w16cid="http://schemas.microsoft.com/office/word/2016/wordml/cid" xmlns:w16se="http://schemas.microsoft.com/office/word/2015/wordml/symex" xmlns:wpg="http://schemas.microsoft.com/office/word/2010/wordprocessingGroup" xmlns:wpi="http://schemas.microsoft.com/office/word/2010/wordprocessingInk" xmlns:wne="http://schemas.microsoft.com/office/word/2006/wordml" xmlns:wps="http://schemas.microsoft.com/office/word/2010/wordprocessingShape" mc:Ignorable="w14 w15 w16se w16cid wp14">
   <w:body>
     <w:p>
       <w:pPr>
@@ -12,15 +12,17 @@
           <w:szCs w:val="40"/>
         </w:rPr>
       </w:pPr>
-      <w:r>
+    </w:p>
+    <w:p>
+      <w:pPr>
+        <w:jc w:val="center"/>
         <w:rPr>
           <w:rFonts w:ascii="Times New Roman" w:eastAsia="Times New Roman" w:hAnsi="Times New Roman" w:cs="Times New Roman"/>
           <w:color w:val="000000" w:themeColor="text1"/>
           <w:sz w:val="40"/>
           <w:szCs w:val="40"/>
         </w:rPr>
-        <w:t>Nelinearni sistemi 2</w:t>
-      </w:r>
+      </w:pPr>
     </w:p>
     <w:p>
       <w:pPr>
@@ -32,15 +34,17 @@
           <w:szCs w:val="40"/>
         </w:rPr>
       </w:pPr>
-      <w:r>
+    </w:p>
+    <w:p>
+      <w:pPr>
+        <w:jc w:val="center"/>
         <w:rPr>
           <w:rFonts w:ascii="Times New Roman" w:eastAsia="Times New Roman" w:hAnsi="Times New Roman" w:cs="Times New Roman"/>
           <w:color w:val="000000" w:themeColor="text1"/>
           <w:sz w:val="40"/>
           <w:szCs w:val="40"/>
         </w:rPr>
-        <w:t>Projekat 1</w:t>
-      </w:r>
+      </w:pPr>
     </w:p>
     <w:p>
       <w:pPr>
@@ -52,15 +56,17 @@
           <w:szCs w:val="40"/>
         </w:rPr>
       </w:pPr>
-      <w:r>
+    </w:p>
+    <w:p>
+      <w:pPr>
+        <w:jc w:val="center"/>
         <w:rPr>
           <w:rFonts w:ascii="Times New Roman" w:eastAsia="Times New Roman" w:hAnsi="Times New Roman" w:cs="Times New Roman"/>
           <w:color w:val="000000" w:themeColor="text1"/>
           <w:sz w:val="40"/>
           <w:szCs w:val="40"/>
         </w:rPr>
-        <w:t>Buck-Boost konvertor</w:t>
-      </w:r>
+      </w:pPr>
     </w:p>
     <w:p>
       <w:pPr>
@@ -72,15 +78,95 @@
           <w:szCs w:val="40"/>
         </w:rPr>
       </w:pPr>
-      <w:r>
+    </w:p>
+    <w:p>
+      <w:pPr>
+        <w:jc w:val="center"/>
+        <w:rPr>
+          <w:rFonts w:ascii="Times New Roman" w:eastAsia="Times New Roman" w:hAnsi="Times New Roman" w:cs="Times New Roman"/>
+          <w:color w:val="000000" w:themeColor="text1"/>
+          <w:sz w:val="48"/>
+          <w:szCs w:val="48"/>
+        </w:rPr>
+      </w:pPr>
+      <w:r>
+        <w:rPr>
+          <w:rFonts w:ascii="Times New Roman" w:eastAsia="Times New Roman" w:hAnsi="Times New Roman" w:cs="Times New Roman"/>
+          <w:color w:val="000000" w:themeColor="text1"/>
+          <w:sz w:val="48"/>
+          <w:szCs w:val="48"/>
+        </w:rPr>
+        <w:t>Nelinearni sistemi</w:t>
+      </w:r>
+      <w:r>
+        <w:rPr>
+          <w:rFonts w:ascii="Times New Roman" w:eastAsia="Times New Roman" w:hAnsi="Times New Roman" w:cs="Times New Roman"/>
+          <w:color w:val="000000" w:themeColor="text1"/>
+          <w:sz w:val="48"/>
+          <w:szCs w:val="48"/>
+        </w:rPr>
+        <w:t xml:space="preserve"> upravljanja</w:t>
+      </w:r>
+      <w:r>
+        <w:rPr>
+          <w:rFonts w:ascii="Times New Roman" w:eastAsia="Times New Roman" w:hAnsi="Times New Roman" w:cs="Times New Roman"/>
+          <w:color w:val="000000" w:themeColor="text1"/>
+          <w:sz w:val="48"/>
+          <w:szCs w:val="48"/>
+        </w:rPr>
+        <w:t xml:space="preserve"> 2</w:t>
+      </w:r>
+    </w:p>
+    <w:p>
+      <w:pPr>
+        <w:jc w:val="center"/>
+        <w:rPr>
+          <w:rFonts w:ascii="Times New Roman" w:eastAsia="Times New Roman" w:hAnsi="Times New Roman" w:cs="Times New Roman"/>
+          <w:color w:val="000000" w:themeColor="text1"/>
+          <w:sz w:val="48"/>
+          <w:szCs w:val="48"/>
+        </w:rPr>
+      </w:pPr>
+      <w:r>
+        <w:rPr>
+          <w:rFonts w:ascii="Times New Roman" w:eastAsia="Times New Roman" w:hAnsi="Times New Roman" w:cs="Times New Roman"/>
+          <w:color w:val="000000" w:themeColor="text1"/>
+          <w:sz w:val="48"/>
+          <w:szCs w:val="48"/>
+        </w:rPr>
+        <w:t>Projekat 1</w:t>
+      </w:r>
+    </w:p>
+    <w:p>
+      <w:pPr>
+        <w:jc w:val="center"/>
+        <w:rPr>
+          <w:rFonts w:ascii="Times New Roman" w:eastAsia="Times New Roman" w:hAnsi="Times New Roman" w:cs="Times New Roman"/>
+          <w:color w:val="000000" w:themeColor="text1"/>
+          <w:sz w:val="48"/>
+          <w:szCs w:val="48"/>
+        </w:rPr>
+      </w:pPr>
+      <w:r>
+        <w:rPr>
+          <w:rFonts w:ascii="Times New Roman" w:eastAsia="Times New Roman" w:hAnsi="Times New Roman" w:cs="Times New Roman"/>
+          <w:color w:val="000000" w:themeColor="text1"/>
+          <w:sz w:val="48"/>
+          <w:szCs w:val="48"/>
+        </w:rPr>
+        <w:t>Buck-Boost konvertor</w:t>
+      </w:r>
+    </w:p>
+    <w:p>
+      <w:pPr>
+        <w:jc w:val="right"/>
         <w:rPr>
           <w:rFonts w:ascii="Times New Roman" w:eastAsia="Times New Roman" w:hAnsi="Times New Roman" w:cs="Times New Roman"/>
           <w:color w:val="000000" w:themeColor="text1"/>
           <w:sz w:val="40"/>
           <w:szCs w:val="40"/>
         </w:rPr>
-        <w:t>Elektrotehnicki fakultet u Beogradu</w:t>
-      </w:r>
+      </w:pPr>
     </w:p>
     <w:p>
       <w:pPr>
@@ -88,19 +174,23 @@
         <w:rPr>
           <w:rFonts w:ascii="Times New Roman" w:eastAsia="Times New Roman" w:hAnsi="Times New Roman" w:cs="Times New Roman"/>
           <w:color w:val="000000" w:themeColor="text1"/>
-        </w:rPr>
-      </w:pPr>
-      <w:r>
+          <w:sz w:val="40"/>
+          <w:szCs w:val="40"/>
+        </w:rPr>
+      </w:pPr>
+    </w:p>
+    <w:p>
+      <w:pPr>
+        <w:jc w:val="right"/>
         <w:rPr>
           <w:rFonts w:ascii="Times New Roman" w:eastAsia="Times New Roman" w:hAnsi="Times New Roman" w:cs="Times New Roman"/>
           <w:color w:val="000000" w:themeColor="text1"/>
         </w:rPr>
-        <w:t>Viktor Todosijević</w:t>
-      </w:r>
-    </w:p>
-    <w:p>
-      <w:pPr>
-        <w:jc w:val="right"/>
+      </w:pPr>
+    </w:p>
+    <w:p>
+      <w:pPr>
+        <w:jc w:val="center"/>
         <w:rPr>
           <w:rFonts w:ascii="Times New Roman" w:eastAsia="Times New Roman" w:hAnsi="Times New Roman" w:cs="Times New Roman"/>
           <w:color w:val="000000" w:themeColor="text1"/>
@@ -110,9 +200,87 @@
         <w:rPr>
           <w:rFonts w:ascii="Times New Roman" w:eastAsia="Times New Roman" w:hAnsi="Times New Roman" w:cs="Times New Roman"/>
           <w:color w:val="000000" w:themeColor="text1"/>
+          <w:sz w:val="28"/>
+          <w:szCs w:val="28"/>
+        </w:rPr>
+        <w:t>Studenti</w:t>
+      </w:r>
+      <w:r>
+        <w:rPr>
+          <w:rFonts w:ascii="Times New Roman" w:eastAsia="Times New Roman" w:hAnsi="Times New Roman" w:cs="Times New Roman"/>
+          <w:color w:val="000000" w:themeColor="text1"/>
+        </w:rPr>
+        <w:t>:</w:t>
+      </w:r>
+    </w:p>
+    <w:p>
+      <w:pPr>
+        <w:jc w:val="right"/>
+        <w:rPr>
+          <w:rFonts w:ascii="Times New Roman" w:eastAsia="Times New Roman" w:hAnsi="Times New Roman" w:cs="Times New Roman"/>
+          <w:color w:val="000000" w:themeColor="text1"/>
+          <w:sz w:val="32"/>
+          <w:szCs w:val="32"/>
+        </w:rPr>
+      </w:pPr>
+      <w:r>
+        <w:rPr>
+          <w:rFonts w:ascii="Times New Roman" w:eastAsia="Times New Roman" w:hAnsi="Times New Roman" w:cs="Times New Roman"/>
+          <w:color w:val="000000" w:themeColor="text1"/>
+          <w:sz w:val="32"/>
+          <w:szCs w:val="32"/>
         </w:rPr>
         <w:t>Marina Mojsilović</w:t>
       </w:r>
+      <w:r>
+        <w:rPr>
+          <w:rFonts w:ascii="Times New Roman" w:eastAsia="Times New Roman" w:hAnsi="Times New Roman" w:cs="Times New Roman"/>
+          <w:color w:val="000000" w:themeColor="text1"/>
+          <w:sz w:val="32"/>
+          <w:szCs w:val="32"/>
+        </w:rPr>
+        <w:t xml:space="preserve"> 0211/2017</w:t>
+      </w:r>
+    </w:p>
+    <w:p>
+      <w:pPr>
+        <w:jc w:val="right"/>
+        <w:rPr>
+          <w:rFonts w:ascii="Times New Roman" w:eastAsia="Times New Roman" w:hAnsi="Times New Roman" w:cs="Times New Roman"/>
+          <w:color w:val="000000" w:themeColor="text1"/>
+          <w:sz w:val="32"/>
+          <w:szCs w:val="32"/>
+        </w:rPr>
+      </w:pPr>
+      <w:r>
+        <w:rPr>
+          <w:rFonts w:ascii="Times New Roman" w:eastAsia="Times New Roman" w:hAnsi="Times New Roman" w:cs="Times New Roman"/>
+          <w:color w:val="000000" w:themeColor="text1"/>
+          <w:sz w:val="32"/>
+          <w:szCs w:val="32"/>
+        </w:rPr>
+        <w:t>Viktor Todosijević</w:t>
+      </w:r>
+      <w:r>
+        <w:rPr>
+          <w:rFonts w:ascii="Times New Roman" w:eastAsia="Times New Roman" w:hAnsi="Times New Roman" w:cs="Times New Roman"/>
+          <w:color w:val="000000" w:themeColor="text1"/>
+          <w:sz w:val="32"/>
+          <w:szCs w:val="32"/>
+        </w:rPr>
+        <w:t xml:space="preserve"> 0050/2017</w:t>
+      </w:r>
+    </w:p>
+    <w:p>
+      <w:pPr>
+        <w:jc w:val="right"/>
+        <w:rPr>
+          <w:rFonts w:ascii="Times New Roman" w:eastAsia="Times New Roman" w:hAnsi="Times New Roman" w:cs="Times New Roman"/>
+          <w:color w:val="000000" w:themeColor="text1"/>
+          <w:sz w:val="32"/>
+          <w:szCs w:val="32"/>
+        </w:rPr>
+      </w:pPr>
     </w:p>
     <w:p>
       <w:pPr>
@@ -160,6 +328,9 @@
             </w:rPr>
           </w:pPr>
           <w:r>
+            <w:rPr>
+              <w:lang w:val="sr-Latn-RS"/>
+            </w:rPr>
             <w:t>Sadr</w:t>
           </w:r>
           <w:r>
@@ -1488,9 +1659,6 @@
     <w:p>
       <w:pPr>
         <w:pStyle w:val="Heading2"/>
-        <w:rPr>
-          <w:rFonts w:eastAsiaTheme="minorEastAsia"/>
-        </w:rPr>
       </w:pPr>
       <w:bookmarkStart w:id="1" w:name="_Toc56359404"/>
       <w:r>
@@ -1498,11 +1666,11 @@
       </w:r>
       <w:bookmarkEnd w:id="1"/>
     </w:p>
-    <w:p>
-      <w:pPr>
-        <w:rPr>
-          <w:rFonts w:ascii="Times New Roman" w:hAnsi="Times New Roman" w:cs="Times New Roman"/>
-          <w:lang w:val="en-US"/>
+    <w:p/>
+    <w:p>
+      <w:pPr>
+        <w:rPr>
+          <w:rFonts w:ascii="Times New Roman" w:hAnsi="Times New Roman" w:cs="Times New Roman"/>
         </w:rPr>
       </w:pPr>
       <w:r>
@@ -1544,6 +1712,7 @@
     </w:p>
     <w:p>
       <w:pPr>
+        <w:jc w:val="center"/>
         <w:rPr>
           <w:rFonts w:ascii="Times New Roman" w:hAnsi="Times New Roman" w:cs="Times New Roman"/>
         </w:rPr>
@@ -1559,150 +1728,6 @@
             <wp:extent cx="5724524" cy="1819275"/>
             <wp:effectExtent l="0" t="0" r="0" b="0"/>
             <wp:docPr id="1170146933" name="Picture 1170146933"/>
-            <wp:cNvGraphicFramePr>
-              <a:graphicFrameLocks xmlns:a="http://schemas.openxmlformats.org/drawingml/2006/main" noChangeAspect="1"/>
-            </wp:cNvGraphicFramePr>
-            <a:graphic xmlns:a="http://schemas.openxmlformats.org/drawingml/2006/main">
-              <a:graphicData uri="http://schemas.openxmlformats.org/drawingml/2006/picture">
-                <pic:pic xmlns:pic="http://schemas.openxmlformats.org/drawingml/2006/picture">
-                  <pic:nvPicPr>
-                    <pic:cNvPr id="0" name=""/>
-                    <pic:cNvPicPr/>
-                  </pic:nvPicPr>
-                  <pic:blipFill>
-                    <a:blip r:embed="rId7">
-                      <a:extLst>
-                        <a:ext uri="{28A0092B-C50C-407E-A947-70E740481C1C}">
-                          <a14:useLocalDpi xmlns:a14="http://schemas.microsoft.com/office/drawing/2010/main" val="0"/>
-                        </a:ext>
-                      </a:extLst>
-                    </a:blip>
-                    <a:stretch>
-                      <a:fillRect/>
-                    </a:stretch>
-                  </pic:blipFill>
-                  <pic:spPr>
-                    <a:xfrm>
-                      <a:off x="0" y="0"/>
-                      <a:ext cx="5724524" cy="1819275"/>
-                    </a:xfrm>
-                    <a:prstGeom prst="rect">
-                      <a:avLst/>
-                    </a:prstGeom>
-                  </pic:spPr>
-                </pic:pic>
-              </a:graphicData>
-            </a:graphic>
-          </wp:inline>
-        </w:drawing>
-      </w:r>
-    </w:p>
-    <w:p>
-      <w:pPr>
-        <w:rPr>
-          <w:rFonts w:ascii="Times New Roman" w:hAnsi="Times New Roman" w:cs="Times New Roman"/>
-        </w:rPr>
-      </w:pPr>
-      <w:r>
-        <w:rPr>
-          <w:rFonts w:ascii="Times New Roman" w:hAnsi="Times New Roman" w:cs="Times New Roman"/>
-        </w:rPr>
-        <w:t>Svrha ovog kola je po</w:t>
-      </w:r>
-      <w:r>
-        <w:rPr>
-          <w:rFonts w:ascii="Times New Roman" w:hAnsi="Times New Roman" w:cs="Times New Roman"/>
-        </w:rPr>
-        <w:t xml:space="preserve">jačanje (smanjenje) napona sa ulaza na izlazu tj potrošaču. </w:t>
-      </w:r>
-      <w:r>
-        <w:rPr>
-          <w:rFonts w:ascii="Times New Roman" w:hAnsi="Times New Roman" w:cs="Times New Roman"/>
-        </w:rPr>
-        <w:t>U teoriji idealni buck-boost ima pojačanje od 0 do ∞.</w:t>
-      </w:r>
-    </w:p>
-    <w:p>
-      <w:pPr>
-        <w:rPr>
-          <w:rFonts w:ascii="Times New Roman" w:hAnsi="Times New Roman" w:cs="Times New Roman"/>
-        </w:rPr>
-      </w:pPr>
-    </w:p>
-    <w:p>
-      <w:pPr>
-        <w:rPr>
-          <w:rFonts w:ascii="Times New Roman" w:hAnsi="Times New Roman" w:cs="Times New Roman"/>
-        </w:rPr>
-      </w:pPr>
-      <w:r>
-        <w:rPr>
-          <w:rFonts w:ascii="Times New Roman" w:hAnsi="Times New Roman" w:cs="Times New Roman"/>
-        </w:rPr>
-        <w:t>Kažemo da je invertujući jer je napon na potrošaču obrnutog polariteta od napona izvora .</w:t>
-      </w:r>
-      <w:r>
-        <w:rPr>
-          <w:rFonts w:ascii="Times New Roman" w:hAnsi="Times New Roman" w:cs="Times New Roman"/>
-        </w:rPr>
-        <w:t xml:space="preserve"> </w:t>
-      </w:r>
-    </w:p>
-    <w:p>
-      <w:pPr>
-        <w:rPr>
-          <w:rFonts w:ascii="Times New Roman" w:hAnsi="Times New Roman" w:cs="Times New Roman"/>
-        </w:rPr>
-      </w:pPr>
-      <w:r>
-        <w:rPr>
-          <w:rFonts w:ascii="Times New Roman" w:hAnsi="Times New Roman" w:cs="Times New Roman"/>
-        </w:rPr>
-        <w:t>Princip</w:t>
-      </w:r>
-      <w:r>
-        <w:rPr>
-          <w:rFonts w:ascii="Times New Roman" w:hAnsi="Times New Roman" w:cs="Times New Roman"/>
-        </w:rPr>
-        <w:t xml:space="preserve"> rada je sledeći :</w:t>
-      </w:r>
-    </w:p>
-    <w:p>
-      <w:pPr>
-        <w:rPr>
-          <w:rFonts w:ascii="Times New Roman" w:hAnsi="Times New Roman" w:cs="Times New Roman"/>
-        </w:rPr>
-      </w:pPr>
-      <w:r>
-        <w:rPr>
-          <w:rFonts w:ascii="Times New Roman" w:hAnsi="Times New Roman" w:cs="Times New Roman"/>
-        </w:rPr>
-        <w:t xml:space="preserve"> Kada tranzistor vodi dioda je inver</w:t>
-      </w:r>
-      <w:r>
-        <w:rPr>
-          <w:rFonts w:ascii="Times New Roman" w:hAnsi="Times New Roman" w:cs="Times New Roman"/>
-        </w:rPr>
-        <w:t>zno polarisana i električno kolo možemo predstaviti kao:</w:t>
-      </w:r>
-    </w:p>
-    <w:p>
-      <w:pPr>
-        <w:rPr>
-          <w:rFonts w:ascii="Times New Roman" w:hAnsi="Times New Roman" w:cs="Times New Roman"/>
-        </w:rPr>
-      </w:pPr>
-      <w:r>
-        <w:rPr>
-          <w:rFonts w:ascii="Times New Roman" w:hAnsi="Times New Roman" w:cs="Times New Roman"/>
-          <w:noProof/>
-          <w:lang w:val="en-US"/>
-        </w:rPr>
-        <w:drawing>
-          <wp:inline distT="0" distB="0" distL="0" distR="0" wp14:anchorId="67AF148A" wp14:editId="593ED4BA">
-            <wp:extent cx="4714875" cy="1524000"/>
-            <wp:effectExtent l="0" t="0" r="0" b="0"/>
-            <wp:docPr id="1204084161" name="Picture 1204084161"/>
             <wp:cNvGraphicFramePr>
               <a:graphicFrameLocks xmlns:a="http://schemas.openxmlformats.org/drawingml/2006/main" noChangeAspect="1"/>
             </wp:cNvGraphicFramePr>
@@ -1728,7 +1753,7 @@
                   <pic:spPr>
                     <a:xfrm>
                       <a:off x="0" y="0"/>
-                      <a:ext cx="4714875" cy="1524000"/>
+                      <a:ext cx="5724524" cy="1819275"/>
                     </a:xfrm>
                     <a:prstGeom prst="rect">
                       <a:avLst/>
@@ -1743,27 +1768,41 @@
     </w:p>
     <w:p>
       <w:pPr>
-        <w:rPr>
-          <w:rFonts w:ascii="Times New Roman" w:hAnsi="Times New Roman" w:cs="Times New Roman"/>
-        </w:rPr>
-      </w:pPr>
-      <w:r>
-        <w:rPr>
-          <w:rFonts w:ascii="Times New Roman" w:hAnsi="Times New Roman" w:cs="Times New Roman"/>
-        </w:rPr>
-        <w:t>Tokom ovog režima energija sa DC generatora E akumulira se na kalemu L.</w:t>
-      </w:r>
-      <w:r>
-        <w:rPr>
-          <w:rFonts w:ascii="Times New Roman" w:hAnsi="Times New Roman" w:cs="Times New Roman"/>
-        </w:rPr>
-        <w:t xml:space="preserve"> Energija sa kondenzatora C se troši na potrošaču</w:t>
-      </w:r>
-      <w:r>
-        <w:rPr>
-          <w:rFonts w:ascii="Times New Roman" w:hAnsi="Times New Roman" w:cs="Times New Roman"/>
-        </w:rPr>
-        <w:t xml:space="preserve"> R</w:t>
+        <w:jc w:val="center"/>
+        <w:rPr>
+          <w:rFonts w:ascii="Times New Roman" w:hAnsi="Times New Roman" w:cs="Times New Roman"/>
+        </w:rPr>
+      </w:pPr>
+      <w:r>
+        <w:rPr>
+          <w:rFonts w:ascii="Times New Roman" w:hAnsi="Times New Roman" w:cs="Times New Roman"/>
+        </w:rPr>
+        <w:t xml:space="preserve">Slika 1. </w:t>
+      </w:r>
+      <w:r>
+        <w:rPr>
+          <w:rFonts w:ascii="Times New Roman" w:hAnsi="Times New Roman" w:cs="Times New Roman"/>
+        </w:rPr>
+        <w:t>Shema invertujućeg buck-boost konvertora</w:t>
+      </w:r>
+    </w:p>
+    <w:p>
+      <w:pPr>
+        <w:rPr>
+          <w:rFonts w:ascii="Times New Roman" w:hAnsi="Times New Roman" w:cs="Times New Roman"/>
+        </w:rPr>
+      </w:pPr>
+      <w:r>
+        <w:rPr>
+          <w:rFonts w:ascii="Times New Roman" w:hAnsi="Times New Roman" w:cs="Times New Roman"/>
+        </w:rPr>
+        <w:t>Svrha ovog kola je po</w:t>
+      </w:r>
+      <w:r>
+        <w:rPr>
+          <w:rFonts w:ascii="Times New Roman" w:hAnsi="Times New Roman" w:cs="Times New Roman"/>
+        </w:rPr>
+        <w:t>jačanje (smanjenje) napona sa ulaza na izlazu tj</w:t>
       </w:r>
       <w:r>
         <w:rPr>
@@ -1771,29 +1810,85 @@
         </w:rPr>
         <w:t>.</w:t>
       </w:r>
-    </w:p>
-    <w:p>
-      <w:pPr>
-        <w:rPr>
-          <w:rFonts w:ascii="Times New Roman" w:hAnsi="Times New Roman" w:cs="Times New Roman"/>
-        </w:rPr>
-      </w:pPr>
-    </w:p>
-    <w:p>
-      <w:pPr>
-        <w:rPr>
-          <w:rFonts w:ascii="Times New Roman" w:hAnsi="Times New Roman" w:cs="Times New Roman"/>
-        </w:rPr>
-      </w:pPr>
-      <w:r>
-        <w:rPr>
-          <w:rFonts w:ascii="Times New Roman" w:hAnsi="Times New Roman" w:cs="Times New Roman"/>
-        </w:rPr>
-        <w:t>Kada dioda vodi tranzistor je isključen i ekvivalentna topologija kola postaje:</w:t>
-      </w:r>
-    </w:p>
-    <w:p>
-      <w:pPr>
+      <w:r>
+        <w:rPr>
+          <w:rFonts w:ascii="Times New Roman" w:hAnsi="Times New Roman" w:cs="Times New Roman"/>
+        </w:rPr>
+        <w:t xml:space="preserve"> potrošaču. </w:t>
+      </w:r>
+      <w:r>
+        <w:rPr>
+          <w:rFonts w:ascii="Times New Roman" w:hAnsi="Times New Roman" w:cs="Times New Roman"/>
+        </w:rPr>
+        <w:t>U teoriji idealni buck-boost ima pojačanje od 0 do ∞.</w:t>
+      </w:r>
+      <w:r>
+        <w:rPr>
+          <w:rFonts w:ascii="Times New Roman" w:hAnsi="Times New Roman" w:cs="Times New Roman"/>
+        </w:rPr>
+        <w:t xml:space="preserve"> U praksi to nije tako zbog postojanja otpornosti kalema i kondenzatora.</w:t>
+      </w:r>
+    </w:p>
+    <w:p>
+      <w:pPr>
+        <w:rPr>
+          <w:rFonts w:ascii="Times New Roman" w:hAnsi="Times New Roman" w:cs="Times New Roman"/>
+        </w:rPr>
+      </w:pPr>
+      <w:r>
+        <w:rPr>
+          <w:rFonts w:ascii="Times New Roman" w:hAnsi="Times New Roman" w:cs="Times New Roman"/>
+        </w:rPr>
+        <w:t>Kažemo da je invertujući jer je napon na potrošaču obrnutog polariteta od napona izvora .</w:t>
+      </w:r>
+      <w:r>
+        <w:rPr>
+          <w:rFonts w:ascii="Times New Roman" w:hAnsi="Times New Roman" w:cs="Times New Roman"/>
+        </w:rPr>
+        <w:t xml:space="preserve"> </w:t>
+      </w:r>
+    </w:p>
+    <w:p>
+      <w:pPr>
+        <w:rPr>
+          <w:rFonts w:ascii="Times New Roman" w:hAnsi="Times New Roman" w:cs="Times New Roman"/>
+        </w:rPr>
+      </w:pPr>
+      <w:r>
+        <w:rPr>
+          <w:rFonts w:ascii="Times New Roman" w:hAnsi="Times New Roman" w:cs="Times New Roman"/>
+        </w:rPr>
+        <w:t>Princip</w:t>
+      </w:r>
+      <w:r>
+        <w:rPr>
+          <w:rFonts w:ascii="Times New Roman" w:hAnsi="Times New Roman" w:cs="Times New Roman"/>
+        </w:rPr>
+        <w:t xml:space="preserve"> rada je sledeći :</w:t>
+      </w:r>
+    </w:p>
+    <w:p>
+      <w:pPr>
+        <w:rPr>
+          <w:rFonts w:ascii="Times New Roman" w:hAnsi="Times New Roman" w:cs="Times New Roman"/>
+        </w:rPr>
+      </w:pPr>
+      <w:r>
+        <w:rPr>
+          <w:rFonts w:ascii="Times New Roman" w:hAnsi="Times New Roman" w:cs="Times New Roman"/>
+        </w:rPr>
+        <w:t xml:space="preserve"> Kada tranzistor vodi dioda je inver</w:t>
+      </w:r>
+      <w:r>
+        <w:rPr>
+          <w:rFonts w:ascii="Times New Roman" w:hAnsi="Times New Roman" w:cs="Times New Roman"/>
+        </w:rPr>
+        <w:t>zno polarisana i električno kolo možemo predstaviti kao:</w:t>
+      </w:r>
+    </w:p>
+    <w:p>
+      <w:pPr>
+        <w:jc w:val="center"/>
         <w:rPr>
           <w:rFonts w:ascii="Times New Roman" w:hAnsi="Times New Roman" w:cs="Times New Roman"/>
         </w:rPr>
@@ -1805,10 +1900,10 @@
           <w:lang w:val="en-US"/>
         </w:rPr>
         <w:drawing>
-          <wp:inline distT="0" distB="0" distL="0" distR="0" wp14:anchorId="47EA81E1" wp14:editId="63EBBB2E">
-            <wp:extent cx="4380524" cy="1447800"/>
+          <wp:inline distT="0" distB="0" distL="0" distR="0" wp14:anchorId="67AF148A" wp14:editId="593ED4BA">
+            <wp:extent cx="4714875" cy="1524000"/>
             <wp:effectExtent l="0" t="0" r="0" b="0"/>
-            <wp:docPr id="452477158" name="Picture 452477158"/>
+            <wp:docPr id="1204084161" name="Picture 1204084161"/>
             <wp:cNvGraphicFramePr>
               <a:graphicFrameLocks xmlns:a="http://schemas.openxmlformats.org/drawingml/2006/main" noChangeAspect="1"/>
             </wp:cNvGraphicFramePr>
@@ -1834,6 +1929,127 @@
                   <pic:spPr>
                     <a:xfrm>
                       <a:off x="0" y="0"/>
+                      <a:ext cx="4714875" cy="1524000"/>
+                    </a:xfrm>
+                    <a:prstGeom prst="rect">
+                      <a:avLst/>
+                    </a:prstGeom>
+                  </pic:spPr>
+                </pic:pic>
+              </a:graphicData>
+            </a:graphic>
+          </wp:inline>
+        </w:drawing>
+      </w:r>
+    </w:p>
+    <w:p>
+      <w:pPr>
+        <w:jc w:val="center"/>
+        <w:rPr>
+          <w:rFonts w:ascii="Times New Roman" w:hAnsi="Times New Roman" w:cs="Times New Roman"/>
+        </w:rPr>
+      </w:pPr>
+      <w:r>
+        <w:rPr>
+          <w:rFonts w:ascii="Times New Roman" w:hAnsi="Times New Roman" w:cs="Times New Roman"/>
+        </w:rPr>
+        <w:t>Slika 2. Ekvivalentna shema kada je tranzostor uključen.</w:t>
+      </w:r>
+    </w:p>
+    <w:p>
+      <w:pPr>
+        <w:rPr>
+          <w:rFonts w:ascii="Times New Roman" w:hAnsi="Times New Roman" w:cs="Times New Roman"/>
+        </w:rPr>
+      </w:pPr>
+      <w:r>
+        <w:rPr>
+          <w:rFonts w:ascii="Times New Roman" w:hAnsi="Times New Roman" w:cs="Times New Roman"/>
+        </w:rPr>
+        <w:t>Tokom ovog režima energija sa DC generatora E akumulira se na kalemu L.</w:t>
+      </w:r>
+      <w:r>
+        <w:rPr>
+          <w:rFonts w:ascii="Times New Roman" w:hAnsi="Times New Roman" w:cs="Times New Roman"/>
+        </w:rPr>
+        <w:t xml:space="preserve"> Energija sa kondenzatora C se troši na potrošaču</w:t>
+      </w:r>
+      <w:r>
+        <w:rPr>
+          <w:rFonts w:ascii="Times New Roman" w:hAnsi="Times New Roman" w:cs="Times New Roman"/>
+        </w:rPr>
+        <w:t xml:space="preserve"> R</w:t>
+      </w:r>
+      <w:r>
+        <w:rPr>
+          <w:rFonts w:ascii="Times New Roman" w:hAnsi="Times New Roman" w:cs="Times New Roman"/>
+        </w:rPr>
+        <w:t>.</w:t>
+      </w:r>
+    </w:p>
+    <w:p>
+      <w:pPr>
+        <w:rPr>
+          <w:rFonts w:ascii="Times New Roman" w:hAnsi="Times New Roman" w:cs="Times New Roman"/>
+        </w:rPr>
+      </w:pPr>
+    </w:p>
+    <w:p>
+      <w:pPr>
+        <w:rPr>
+          <w:rFonts w:ascii="Times New Roman" w:hAnsi="Times New Roman" w:cs="Times New Roman"/>
+        </w:rPr>
+      </w:pPr>
+      <w:r>
+        <w:rPr>
+          <w:rFonts w:ascii="Times New Roman" w:hAnsi="Times New Roman" w:cs="Times New Roman"/>
+        </w:rPr>
+        <w:t>Kada dioda vodi tranzistor je isključen i ekvivalentna topologija kola postaje:</w:t>
+      </w:r>
+    </w:p>
+    <w:p>
+      <w:pPr>
+        <w:rPr>
+          <w:rFonts w:ascii="Times New Roman" w:hAnsi="Times New Roman" w:cs="Times New Roman"/>
+        </w:rPr>
+      </w:pPr>
+      <w:r>
+        <w:rPr>
+          <w:rFonts w:ascii="Times New Roman" w:hAnsi="Times New Roman" w:cs="Times New Roman"/>
+          <w:noProof/>
+          <w:lang w:val="en-US"/>
+        </w:rPr>
+        <w:lastRenderedPageBreak/>
+        <w:drawing>
+          <wp:inline distT="0" distB="0" distL="0" distR="0" wp14:anchorId="47EA81E1" wp14:editId="63EBBB2E">
+            <wp:extent cx="4380524" cy="1447800"/>
+            <wp:effectExtent l="0" t="0" r="0" b="0"/>
+            <wp:docPr id="452477158" name="Picture 452477158"/>
+            <wp:cNvGraphicFramePr>
+              <a:graphicFrameLocks xmlns:a="http://schemas.openxmlformats.org/drawingml/2006/main" noChangeAspect="1"/>
+            </wp:cNvGraphicFramePr>
+            <a:graphic xmlns:a="http://schemas.openxmlformats.org/drawingml/2006/main">
+              <a:graphicData uri="http://schemas.openxmlformats.org/drawingml/2006/picture">
+                <pic:pic xmlns:pic="http://schemas.openxmlformats.org/drawingml/2006/picture">
+                  <pic:nvPicPr>
+                    <pic:cNvPr id="0" name=""/>
+                    <pic:cNvPicPr/>
+                  </pic:nvPicPr>
+                  <pic:blipFill>
+                    <a:blip r:embed="rId10">
+                      <a:extLst>
+                        <a:ext uri="{28A0092B-C50C-407E-A947-70E740481C1C}">
+                          <a14:useLocalDpi xmlns:a14="http://schemas.microsoft.com/office/drawing/2010/main" val="0"/>
+                        </a:ext>
+                      </a:extLst>
+                    </a:blip>
+                    <a:stretch>
+                      <a:fillRect/>
+                    </a:stretch>
+                  </pic:blipFill>
+                  <pic:spPr>
+                    <a:xfrm>
+                      <a:off x="0" y="0"/>
                       <a:ext cx="4380524" cy="1447800"/>
                     </a:xfrm>
                     <a:prstGeom prst="rect">
@@ -1849,15 +2065,28 @@
     </w:p>
     <w:p>
       <w:pPr>
-        <w:rPr>
-          <w:rFonts w:ascii="Times New Roman" w:hAnsi="Times New Roman" w:cs="Times New Roman"/>
-        </w:rPr>
-      </w:pPr>
-      <w:r>
-        <w:rPr>
-          <w:rFonts w:ascii="Times New Roman" w:hAnsi="Times New Roman" w:cs="Times New Roman"/>
-        </w:rPr>
-        <w:lastRenderedPageBreak/>
+        <w:jc w:val="center"/>
+        <w:rPr>
+          <w:rFonts w:ascii="Times New Roman" w:hAnsi="Times New Roman" w:cs="Times New Roman"/>
+        </w:rPr>
+      </w:pPr>
+      <w:r>
+        <w:rPr>
+          <w:rFonts w:ascii="Times New Roman" w:hAnsi="Times New Roman" w:cs="Times New Roman"/>
+        </w:rPr>
+        <w:t>Slika 3. Ekvivalentna shema kola kada je tranzistor isključen.</w:t>
+      </w:r>
+    </w:p>
+    <w:p>
+      <w:pPr>
+        <w:rPr>
+          <w:rFonts w:ascii="Times New Roman" w:hAnsi="Times New Roman" w:cs="Times New Roman"/>
+        </w:rPr>
+      </w:pPr>
+      <w:r>
+        <w:rPr>
+          <w:rFonts w:ascii="Times New Roman" w:hAnsi="Times New Roman" w:cs="Times New Roman"/>
+        </w:rPr>
         <w:t xml:space="preserve">Tokom ovog perioda akumulisana energija sa kalema </w:t>
       </w:r>
       <w:r>
@@ -1895,39 +2124,100 @@
         <w:rPr>
           <w:rFonts w:ascii="Times New Roman" w:hAnsi="Times New Roman" w:cs="Times New Roman"/>
         </w:rPr>
-        <w:t xml:space="preserve">Shodno tome, za duty cycle </w:t>
-      </w:r>
-      <w:r>
-        <w:rPr>
-          <w:rFonts w:ascii="Times New Roman" w:hAnsi="Times New Roman" w:cs="Times New Roman"/>
-        </w:rPr>
-        <w:t xml:space="preserve"> (u ekvejznu 0.5-1) </w:t>
-      </w:r>
-      <w:r>
-        <w:rPr>
-          <w:rFonts w:ascii="Times New Roman" w:hAnsi="Times New Roman" w:cs="Times New Roman"/>
-        </w:rPr>
-        <w:t xml:space="preserve">vrši se pojačanje ulaznog napona a za </w:t>
-      </w:r>
-      <w:r>
-        <w:rPr>
-          <w:rFonts w:ascii="Times New Roman" w:hAnsi="Times New Roman" w:cs="Times New Roman"/>
-        </w:rPr>
-        <w:t>(0.-0.5) smanjenje.</w:t>
+        <w:t>Shodno tome, za duty cycle</w:t>
+      </w:r>
+      <w:r>
+        <w:rPr>
+          <w:rFonts w:ascii="Times New Roman" w:hAnsi="Times New Roman" w:cs="Times New Roman"/>
+        </w:rPr>
+        <w:t xml:space="preserve"> u </w:t>
+      </w:r>
+      <w:r>
+        <w:rPr>
+          <w:rFonts w:ascii="Times New Roman" w:hAnsi="Times New Roman" w:cs="Times New Roman"/>
+        </w:rPr>
+        <w:t>opsegu odd</w:t>
+      </w:r>
+      <w:r>
+        <w:rPr>
+          <w:rFonts w:ascii="Times New Roman" w:hAnsi="Times New Roman" w:cs="Times New Roman"/>
+        </w:rPr>
+        <w:t xml:space="preserve"> 0.5</w:t>
+      </w:r>
+      <w:r>
+        <w:rPr>
+          <w:rFonts w:ascii="Times New Roman" w:hAnsi="Times New Roman" w:cs="Times New Roman"/>
+        </w:rPr>
+        <w:t xml:space="preserve"> do </w:t>
+      </w:r>
+      <w:r>
+        <w:rPr>
+          <w:rFonts w:ascii="Times New Roman" w:hAnsi="Times New Roman" w:cs="Times New Roman"/>
+        </w:rPr>
+        <w:t xml:space="preserve">1 </w:t>
+      </w:r>
+      <w:r>
+        <w:rPr>
+          <w:rFonts w:ascii="Times New Roman" w:hAnsi="Times New Roman" w:cs="Times New Roman"/>
+        </w:rPr>
+        <w:t>vrši se pojačanje ulaznog napona</w:t>
+      </w:r>
+      <w:r>
+        <w:rPr>
+          <w:rFonts w:ascii="Times New Roman" w:hAnsi="Times New Roman" w:cs="Times New Roman"/>
+        </w:rPr>
+        <w:t>,</w:t>
+      </w:r>
+      <w:r>
+        <w:rPr>
+          <w:rFonts w:ascii="Times New Roman" w:hAnsi="Times New Roman" w:cs="Times New Roman"/>
+        </w:rPr>
+        <w:t xml:space="preserve"> a </w:t>
+      </w:r>
+      <w:r>
+        <w:rPr>
+          <w:rFonts w:ascii="Times New Roman" w:hAnsi="Times New Roman" w:cs="Times New Roman"/>
+        </w:rPr>
+        <w:t>u opsegu od</w:t>
+      </w:r>
+      <w:r>
+        <w:rPr>
+          <w:rFonts w:ascii="Times New Roman" w:hAnsi="Times New Roman" w:cs="Times New Roman"/>
+        </w:rPr>
+        <w:t xml:space="preserve"> </w:t>
+      </w:r>
+      <w:r>
+        <w:rPr>
+          <w:rFonts w:ascii="Times New Roman" w:hAnsi="Times New Roman" w:cs="Times New Roman"/>
+        </w:rPr>
+        <w:t>0</w:t>
+      </w:r>
+      <w:r>
+        <w:rPr>
+          <w:rFonts w:ascii="Times New Roman" w:hAnsi="Times New Roman" w:cs="Times New Roman"/>
+        </w:rPr>
+        <w:t xml:space="preserve"> do </w:t>
+      </w:r>
+      <w:r>
+        <w:rPr>
+          <w:rFonts w:ascii="Times New Roman" w:hAnsi="Times New Roman" w:cs="Times New Roman"/>
+        </w:rPr>
+        <w:t>0.5) smanjenje.</w:t>
       </w:r>
     </w:p>
     <w:p>
       <w:pPr>
         <w:pStyle w:val="Heading2"/>
-        <w:rPr>
-          <w:rFonts w:eastAsiaTheme="minorEastAsia"/>
-        </w:rPr>
       </w:pPr>
       <w:bookmarkStart w:id="2" w:name="_Toc56359405"/>
       <w:r>
         <w:t>Model</w:t>
       </w:r>
       <w:bookmarkEnd w:id="2"/>
+    </w:p>
+    <w:p>
+      <w:bookmarkStart w:id="3" w:name="_GoBack"/>
+      <w:bookmarkEnd w:id="3"/>
     </w:p>
     <w:p>
       <w:pPr>
@@ -2265,11 +2555,11 @@
       <w:pPr>
         <w:pStyle w:val="Heading2"/>
       </w:pPr>
-      <w:bookmarkStart w:id="3" w:name="_Toc56359406"/>
+      <w:bookmarkStart w:id="4" w:name="_Toc56359406"/>
       <w:r>
         <w:t>Opseg dozvoljenih vrednosti upravljačkog signala</w:t>
       </w:r>
-      <w:bookmarkEnd w:id="3"/>
+      <w:bookmarkEnd w:id="4"/>
     </w:p>
     <w:p>
       <w:pPr>
@@ -2312,7 +2602,7 @@
                     <pic:cNvPicPr/>
                   </pic:nvPicPr>
                   <pic:blipFill>
-                    <a:blip r:embed="rId10">
+                    <a:blip r:embed="rId11">
                       <a:extLst>
                         <a:ext uri="{28A0092B-C50C-407E-A947-70E740481C1C}">
                           <a14:useLocalDpi xmlns:a14="http://schemas.microsoft.com/office/drawing/2010/main" val="0"/>
@@ -2343,11 +2633,11 @@
       <w:pPr>
         <w:pStyle w:val="Heading1"/>
       </w:pPr>
-      <w:bookmarkStart w:id="4" w:name="_Toc56359407"/>
+      <w:bookmarkStart w:id="5" w:name="_Toc56359407"/>
       <w:r>
         <w:t>Analiza</w:t>
       </w:r>
-      <w:bookmarkEnd w:id="4"/>
+      <w:bookmarkEnd w:id="5"/>
     </w:p>
     <w:p>
       <w:pPr>
@@ -2360,11 +2650,11 @@
       <w:pPr>
         <w:pStyle w:val="Heading2"/>
       </w:pPr>
-      <w:bookmarkStart w:id="5" w:name="_Toc56359408"/>
+      <w:bookmarkStart w:id="6" w:name="_Toc56359408"/>
       <w:r>
         <w:t>Nelinearni simulink model</w:t>
       </w:r>
-      <w:bookmarkEnd w:id="5"/>
+      <w:bookmarkEnd w:id="6"/>
     </w:p>
     <w:p>
       <w:pPr>
@@ -2389,6 +2679,7 @@
         <w:rPr>
           <w:rFonts w:ascii="Times New Roman" w:hAnsi="Times New Roman" w:cs="Times New Roman"/>
         </w:rPr>
+        <w:lastRenderedPageBreak/>
         <w:t>Naš nelinearni sistem ima više nelinearnih stanja koja zadovoljavaju jednačine:</w:t>
       </w:r>
     </w:p>
@@ -2724,17 +3015,8 @@
           <w:rFonts w:ascii="Times New Roman" w:eastAsiaTheme="minorEastAsia" w:hAnsi="Times New Roman" w:cs="Times New Roman"/>
           <w:lang w:val="en-US"/>
         </w:rPr>
-        <w:t xml:space="preserve"> </w:t>
-      </w:r>
-      <w:proofErr w:type="gramStart"/>
-      <w:r>
-        <w:rPr>
-          <w:rFonts w:ascii="Times New Roman" w:eastAsiaTheme="minorEastAsia" w:hAnsi="Times New Roman" w:cs="Times New Roman"/>
-          <w:lang w:val="en-US"/>
-        </w:rPr>
-        <w:t xml:space="preserve">I </w:t>
-      </w:r>
-      <w:proofErr w:type="gramEnd"/>
+        <w:t xml:space="preserve"> I </w:t>
+      </w:r>
       <m:oMath>
         <m:sSub>
           <m:sSubPr>
@@ -2788,133 +3070,12 @@
           <w:position w:val="-8"/>
         </w:rPr>
       </w:pPr>
-      <w:proofErr w:type="spellStart"/>
-      <w:r>
-        <w:rPr>
-          <w:rFonts w:ascii="Times New Roman" w:eastAsiaTheme="minorEastAsia" w:hAnsi="Times New Roman" w:cs="Times New Roman"/>
-          <w:lang w:val="en-US"/>
-        </w:rPr>
-        <w:t>Karakteristični</w:t>
-      </w:r>
-      <w:proofErr w:type="spellEnd"/>
-      <w:r>
-        <w:rPr>
-          <w:rFonts w:ascii="Times New Roman" w:eastAsiaTheme="minorEastAsia" w:hAnsi="Times New Roman" w:cs="Times New Roman"/>
-          <w:lang w:val="en-US"/>
-        </w:rPr>
-        <w:t xml:space="preserve"> </w:t>
-      </w:r>
-      <w:proofErr w:type="spellStart"/>
-      <w:r>
-        <w:rPr>
-          <w:rFonts w:ascii="Times New Roman" w:eastAsiaTheme="minorEastAsia" w:hAnsi="Times New Roman" w:cs="Times New Roman"/>
-          <w:lang w:val="en-US"/>
-        </w:rPr>
-        <w:t>polinom</w:t>
-      </w:r>
-      <w:proofErr w:type="spellEnd"/>
-      <w:r>
-        <w:rPr>
-          <w:rFonts w:ascii="Times New Roman" w:eastAsiaTheme="minorEastAsia" w:hAnsi="Times New Roman" w:cs="Times New Roman"/>
-          <w:lang w:val="en-US"/>
-        </w:rPr>
-        <w:t xml:space="preserve"> </w:t>
-      </w:r>
-      <w:proofErr w:type="spellStart"/>
-      <w:r>
-        <w:rPr>
-          <w:rFonts w:ascii="Times New Roman" w:eastAsiaTheme="minorEastAsia" w:hAnsi="Times New Roman" w:cs="Times New Roman"/>
-          <w:lang w:val="en-US"/>
-        </w:rPr>
-        <w:t>sistema</w:t>
-      </w:r>
-      <w:proofErr w:type="spellEnd"/>
-      <w:r>
-        <w:rPr>
-          <w:rFonts w:ascii="Times New Roman" w:eastAsiaTheme="minorEastAsia" w:hAnsi="Times New Roman" w:cs="Times New Roman"/>
-          <w:lang w:val="en-US"/>
-        </w:rPr>
-        <w:t xml:space="preserve"> </w:t>
-      </w:r>
-      <w:proofErr w:type="spellStart"/>
-      <w:r>
-        <w:rPr>
-          <w:rFonts w:ascii="Times New Roman" w:eastAsiaTheme="minorEastAsia" w:hAnsi="Times New Roman" w:cs="Times New Roman"/>
-          <w:lang w:val="en-US"/>
-        </w:rPr>
-        <w:t>linearizovanog</w:t>
-      </w:r>
-      <w:proofErr w:type="spellEnd"/>
-      <w:r>
-        <w:rPr>
-          <w:rFonts w:ascii="Times New Roman" w:eastAsiaTheme="minorEastAsia" w:hAnsi="Times New Roman" w:cs="Times New Roman"/>
-          <w:lang w:val="en-US"/>
-        </w:rPr>
-        <w:t xml:space="preserve"> u </w:t>
-      </w:r>
-      <w:proofErr w:type="spellStart"/>
-      <w:r>
-        <w:rPr>
-          <w:rFonts w:ascii="Times New Roman" w:eastAsiaTheme="minorEastAsia" w:hAnsi="Times New Roman" w:cs="Times New Roman"/>
-          <w:lang w:val="en-US"/>
-        </w:rPr>
-        <w:t>ovom</w:t>
-      </w:r>
-      <w:proofErr w:type="spellEnd"/>
-      <w:r>
-        <w:rPr>
-          <w:rFonts w:ascii="Times New Roman" w:eastAsiaTheme="minorEastAsia" w:hAnsi="Times New Roman" w:cs="Times New Roman"/>
-          <w:lang w:val="en-US"/>
-        </w:rPr>
-        <w:t xml:space="preserve"> </w:t>
-      </w:r>
-      <w:proofErr w:type="spellStart"/>
-      <w:r>
-        <w:rPr>
-          <w:rFonts w:ascii="Times New Roman" w:eastAsiaTheme="minorEastAsia" w:hAnsi="Times New Roman" w:cs="Times New Roman"/>
-          <w:lang w:val="en-US"/>
-        </w:rPr>
-        <w:t>ravnotežnom</w:t>
-      </w:r>
-      <w:proofErr w:type="spellEnd"/>
-      <w:r>
-        <w:rPr>
-          <w:rFonts w:ascii="Times New Roman" w:eastAsiaTheme="minorEastAsia" w:hAnsi="Times New Roman" w:cs="Times New Roman"/>
-          <w:lang w:val="en-US"/>
-        </w:rPr>
-        <w:t xml:space="preserve"> </w:t>
-      </w:r>
-      <w:proofErr w:type="spellStart"/>
-      <w:r>
-        <w:rPr>
-          <w:rFonts w:ascii="Times New Roman" w:eastAsiaTheme="minorEastAsia" w:hAnsi="Times New Roman" w:cs="Times New Roman"/>
-          <w:lang w:val="en-US"/>
-        </w:rPr>
-        <w:t>stanju</w:t>
-      </w:r>
-      <w:proofErr w:type="spellEnd"/>
-      <w:r>
-        <w:rPr>
-          <w:rFonts w:ascii="Times New Roman" w:eastAsiaTheme="minorEastAsia" w:hAnsi="Times New Roman" w:cs="Times New Roman"/>
-          <w:lang w:val="en-US"/>
-        </w:rPr>
-        <w:t xml:space="preserve"> </w:t>
-      </w:r>
-      <w:proofErr w:type="spellStart"/>
-      <w:r>
-        <w:rPr>
-          <w:rFonts w:ascii="Times New Roman" w:eastAsiaTheme="minorEastAsia" w:hAnsi="Times New Roman" w:cs="Times New Roman"/>
-          <w:lang w:val="en-US"/>
-        </w:rPr>
-        <w:t>glasi</w:t>
-      </w:r>
-      <w:proofErr w:type="spellEnd"/>
-      <w:r>
-        <w:rPr>
-          <w:rFonts w:ascii="Times New Roman" w:eastAsiaTheme="minorEastAsia" w:hAnsi="Times New Roman" w:cs="Times New Roman"/>
-          <w:lang w:val="en-US"/>
-        </w:rPr>
-        <w:t>:</w:t>
+      <w:r>
+        <w:rPr>
+          <w:rFonts w:ascii="Times New Roman" w:eastAsiaTheme="minorEastAsia" w:hAnsi="Times New Roman" w:cs="Times New Roman"/>
+          <w:lang w:val="de-DE"/>
+        </w:rPr>
+        <w:t>Karakteristični polinom sistema linearizovanog u ovom ravnotežnom stanju glasi:</w:t>
       </w:r>
       <w:r>
         <w:rPr>
@@ -2948,7 +3109,7 @@
                     </pic:cNvPicPr>
                   </pic:nvPicPr>
                   <pic:blipFill>
-                    <a:blip r:embed="rId11">
+                    <a:blip r:embed="rId12">
                       <a:extLst>
                         <a:ext uri="{28A0092B-C50C-407E-A947-70E740481C1C}">
                           <a14:useLocalDpi xmlns:a14="http://schemas.microsoft.com/office/drawing/2010/main" val="0"/>
@@ -2992,7 +3153,6 @@
           <w:rFonts w:ascii="Times New Roman" w:hAnsi="Times New Roman" w:cs="Times New Roman"/>
           <w:position w:val="-8"/>
         </w:rPr>
-        <w:lastRenderedPageBreak/>
         <w:t xml:space="preserve">te su nule ovog polinoma </w:t>
       </w:r>
       <w:r>
@@ -3020,7 +3180,7 @@
                     </pic:cNvPicPr>
                   </pic:nvPicPr>
                   <pic:blipFill>
-                    <a:blip r:embed="rId12">
+                    <a:blip r:embed="rId13">
                       <a:extLst>
                         <a:ext uri="{28A0092B-C50C-407E-A947-70E740481C1C}">
                           <a14:useLocalDpi xmlns:a14="http://schemas.microsoft.com/office/drawing/2010/main" val="0"/>
@@ -3056,208 +3216,20 @@
       <w:pPr>
         <w:rPr>
           <w:rFonts w:ascii="Times New Roman" w:eastAsiaTheme="minorEastAsia" w:hAnsi="Times New Roman" w:cs="Times New Roman"/>
-          <w:lang w:val="en-US"/>
-        </w:rPr>
-      </w:pPr>
-    </w:p>
-    <w:p>
-      <w:pPr>
-        <w:rPr>
-          <w:rFonts w:ascii="Times New Roman" w:eastAsiaTheme="minorEastAsia" w:hAnsi="Times New Roman" w:cs="Times New Roman"/>
-          <w:lang w:val="en-US"/>
-        </w:rPr>
-      </w:pPr>
-      <w:proofErr w:type="gramStart"/>
-      <w:r>
-        <w:rPr>
-          <w:rFonts w:ascii="Times New Roman" w:eastAsiaTheme="minorEastAsia" w:hAnsi="Times New Roman" w:cs="Times New Roman"/>
-          <w:lang w:val="en-US"/>
-        </w:rPr>
-        <w:t xml:space="preserve">Na </w:t>
-      </w:r>
-      <w:proofErr w:type="spellStart"/>
-      <w:r>
-        <w:rPr>
-          <w:rFonts w:ascii="Times New Roman" w:eastAsiaTheme="minorEastAsia" w:hAnsi="Times New Roman" w:cs="Times New Roman"/>
-          <w:lang w:val="en-US"/>
-        </w:rPr>
-        <w:t>osnovu</w:t>
-      </w:r>
-      <w:proofErr w:type="spellEnd"/>
-      <w:r>
-        <w:rPr>
-          <w:rFonts w:ascii="Times New Roman" w:eastAsiaTheme="minorEastAsia" w:hAnsi="Times New Roman" w:cs="Times New Roman"/>
-          <w:lang w:val="en-US"/>
-        </w:rPr>
-        <w:t xml:space="preserve"> </w:t>
-      </w:r>
-      <w:proofErr w:type="spellStart"/>
-      <w:r>
-        <w:rPr>
-          <w:rFonts w:ascii="Times New Roman" w:eastAsiaTheme="minorEastAsia" w:hAnsi="Times New Roman" w:cs="Times New Roman"/>
-          <w:lang w:val="en-US"/>
-        </w:rPr>
-        <w:t>indirektnog</w:t>
-      </w:r>
-      <w:proofErr w:type="spellEnd"/>
-      <w:r>
-        <w:rPr>
-          <w:rFonts w:ascii="Times New Roman" w:eastAsiaTheme="minorEastAsia" w:hAnsi="Times New Roman" w:cs="Times New Roman"/>
-          <w:lang w:val="en-US"/>
-        </w:rPr>
-        <w:t xml:space="preserve"> </w:t>
-      </w:r>
-      <w:proofErr w:type="spellStart"/>
-      <w:r>
-        <w:rPr>
-          <w:rFonts w:ascii="Times New Roman" w:eastAsiaTheme="minorEastAsia" w:hAnsi="Times New Roman" w:cs="Times New Roman"/>
-          <w:lang w:val="en-US"/>
-        </w:rPr>
-        <w:t>metoda</w:t>
-      </w:r>
-      <w:proofErr w:type="spellEnd"/>
-      <w:r>
-        <w:rPr>
-          <w:rFonts w:ascii="Times New Roman" w:eastAsiaTheme="minorEastAsia" w:hAnsi="Times New Roman" w:cs="Times New Roman"/>
-          <w:lang w:val="en-US"/>
-        </w:rPr>
-        <w:t xml:space="preserve"> </w:t>
-      </w:r>
-      <w:proofErr w:type="spellStart"/>
-      <w:r>
-        <w:rPr>
-          <w:rFonts w:ascii="Times New Roman" w:eastAsiaTheme="minorEastAsia" w:hAnsi="Times New Roman" w:cs="Times New Roman"/>
-          <w:lang w:val="en-US"/>
-        </w:rPr>
-        <w:t>Ljapunova</w:t>
-      </w:r>
-      <w:proofErr w:type="spellEnd"/>
-      <w:r>
-        <w:rPr>
-          <w:rFonts w:ascii="Times New Roman" w:eastAsiaTheme="minorEastAsia" w:hAnsi="Times New Roman" w:cs="Times New Roman"/>
-          <w:lang w:val="en-US"/>
-        </w:rPr>
-        <w:t xml:space="preserve"> </w:t>
-      </w:r>
-      <w:proofErr w:type="spellStart"/>
-      <w:r>
-        <w:rPr>
-          <w:rFonts w:ascii="Times New Roman" w:eastAsiaTheme="minorEastAsia" w:hAnsi="Times New Roman" w:cs="Times New Roman"/>
-          <w:lang w:val="en-US"/>
-        </w:rPr>
-        <w:t>možemo</w:t>
-      </w:r>
-      <w:proofErr w:type="spellEnd"/>
-      <w:r>
-        <w:rPr>
-          <w:rFonts w:ascii="Times New Roman" w:eastAsiaTheme="minorEastAsia" w:hAnsi="Times New Roman" w:cs="Times New Roman"/>
-          <w:lang w:val="en-US"/>
-        </w:rPr>
-        <w:t xml:space="preserve"> da </w:t>
-      </w:r>
-      <w:proofErr w:type="spellStart"/>
-      <w:r>
-        <w:rPr>
-          <w:rFonts w:ascii="Times New Roman" w:eastAsiaTheme="minorEastAsia" w:hAnsi="Times New Roman" w:cs="Times New Roman"/>
-          <w:lang w:val="en-US"/>
-        </w:rPr>
-        <w:t>tvrdimo</w:t>
-      </w:r>
-      <w:proofErr w:type="spellEnd"/>
-      <w:r>
-        <w:rPr>
-          <w:rFonts w:ascii="Times New Roman" w:eastAsiaTheme="minorEastAsia" w:hAnsi="Times New Roman" w:cs="Times New Roman"/>
-          <w:lang w:val="en-US"/>
-        </w:rPr>
-        <w:t xml:space="preserve"> da je </w:t>
-      </w:r>
-      <w:proofErr w:type="spellStart"/>
-      <w:r>
-        <w:rPr>
-          <w:rFonts w:ascii="Times New Roman" w:eastAsiaTheme="minorEastAsia" w:hAnsi="Times New Roman" w:cs="Times New Roman"/>
-          <w:lang w:val="en-US"/>
-        </w:rPr>
-        <w:t>ovo</w:t>
-      </w:r>
-      <w:proofErr w:type="spellEnd"/>
-      <w:r>
-        <w:rPr>
-          <w:rFonts w:ascii="Times New Roman" w:eastAsiaTheme="minorEastAsia" w:hAnsi="Times New Roman" w:cs="Times New Roman"/>
-          <w:lang w:val="en-US"/>
-        </w:rPr>
-        <w:t xml:space="preserve"> </w:t>
-      </w:r>
-      <w:proofErr w:type="spellStart"/>
-      <w:r>
-        <w:rPr>
-          <w:rFonts w:ascii="Times New Roman" w:eastAsiaTheme="minorEastAsia" w:hAnsi="Times New Roman" w:cs="Times New Roman"/>
-          <w:lang w:val="en-US"/>
-        </w:rPr>
-        <w:t>stanje</w:t>
-      </w:r>
-      <w:proofErr w:type="spellEnd"/>
-      <w:r>
-        <w:rPr>
-          <w:rFonts w:ascii="Times New Roman" w:eastAsiaTheme="minorEastAsia" w:hAnsi="Times New Roman" w:cs="Times New Roman"/>
-          <w:lang w:val="en-US"/>
-        </w:rPr>
-        <w:t xml:space="preserve"> </w:t>
-      </w:r>
-      <w:proofErr w:type="spellStart"/>
-      <w:r>
-        <w:rPr>
-          <w:rFonts w:ascii="Times New Roman" w:eastAsiaTheme="minorEastAsia" w:hAnsi="Times New Roman" w:cs="Times New Roman"/>
-          <w:lang w:val="en-US"/>
-        </w:rPr>
-        <w:t>lokalno</w:t>
-      </w:r>
-      <w:proofErr w:type="spellEnd"/>
-      <w:r>
-        <w:rPr>
-          <w:rFonts w:ascii="Times New Roman" w:eastAsiaTheme="minorEastAsia" w:hAnsi="Times New Roman" w:cs="Times New Roman"/>
-          <w:lang w:val="en-US"/>
-        </w:rPr>
-        <w:t xml:space="preserve"> </w:t>
-      </w:r>
-      <w:proofErr w:type="spellStart"/>
-      <w:r>
-        <w:rPr>
-          <w:rFonts w:ascii="Times New Roman" w:eastAsiaTheme="minorEastAsia" w:hAnsi="Times New Roman" w:cs="Times New Roman"/>
-          <w:lang w:val="en-US"/>
-        </w:rPr>
-        <w:t>asimptotski</w:t>
-      </w:r>
-      <w:proofErr w:type="spellEnd"/>
-      <w:r>
-        <w:rPr>
-          <w:rFonts w:ascii="Times New Roman" w:eastAsiaTheme="minorEastAsia" w:hAnsi="Times New Roman" w:cs="Times New Roman"/>
-          <w:lang w:val="en-US"/>
-        </w:rPr>
-        <w:t xml:space="preserve"> </w:t>
-      </w:r>
-      <w:proofErr w:type="spellStart"/>
-      <w:r>
-        <w:rPr>
-          <w:rFonts w:ascii="Times New Roman" w:eastAsiaTheme="minorEastAsia" w:hAnsi="Times New Roman" w:cs="Times New Roman"/>
-          <w:lang w:val="en-US"/>
-        </w:rPr>
-        <w:t>stabilno</w:t>
-      </w:r>
-      <w:proofErr w:type="spellEnd"/>
-      <w:r>
-        <w:rPr>
-          <w:rFonts w:ascii="Times New Roman" w:eastAsiaTheme="minorEastAsia" w:hAnsi="Times New Roman" w:cs="Times New Roman"/>
-          <w:lang w:val="en-US"/>
-        </w:rPr>
-        <w:t>.</w:t>
-      </w:r>
-      <w:proofErr w:type="gramEnd"/>
-      <w:r>
-        <w:rPr>
-          <w:rFonts w:ascii="Times New Roman" w:eastAsiaTheme="minorEastAsia" w:hAnsi="Times New Roman" w:cs="Times New Roman"/>
-          <w:lang w:val="en-US"/>
-        </w:rPr>
-        <w:t xml:space="preserve"> </w:t>
+        </w:rPr>
+      </w:pPr>
+    </w:p>
+    <w:p>
+      <w:pPr>
+        <w:rPr>
+          <w:rFonts w:ascii="Times New Roman" w:eastAsiaTheme="minorEastAsia" w:hAnsi="Times New Roman" w:cs="Times New Roman"/>
+        </w:rPr>
+      </w:pPr>
+      <w:r>
+        <w:rPr>
+          <w:rFonts w:ascii="Times New Roman" w:eastAsiaTheme="minorEastAsia" w:hAnsi="Times New Roman" w:cs="Times New Roman"/>
+        </w:rPr>
+        <w:t xml:space="preserve">Na osnovu indirektnog metoda Ljapunova možemo da tvrdimo da je ovo stanje lokalno asimptotski stabilno. </w:t>
       </w:r>
     </w:p>
     <w:p>
@@ -3268,7 +3240,7 @@
           <w:lang w:val="en-US"/>
         </w:rPr>
       </w:pPr>
-      <w:bookmarkStart w:id="6" w:name="_Toc56359409"/>
+      <w:bookmarkStart w:id="7" w:name="_Toc56359409"/>
       <w:proofErr w:type="spellStart"/>
       <w:r>
         <w:rPr>
@@ -3309,8 +3281,15 @@
         </w:rPr>
         <w:t>šuma</w:t>
       </w:r>
-      <w:bookmarkEnd w:id="6"/>
+      <w:bookmarkEnd w:id="7"/>
       <w:proofErr w:type="spellEnd"/>
+    </w:p>
+    <w:p>
+      <w:pPr>
+        <w:rPr>
+          <w:lang w:val="en-US"/>
+        </w:rPr>
+      </w:pPr>
     </w:p>
     <w:p>
       <w:pPr>
@@ -3341,7 +3320,7 @@
                     <pic:cNvPicPr/>
                   </pic:nvPicPr>
                   <pic:blipFill>
-                    <a:blip r:embed="rId13"/>
+                    <a:blip r:embed="rId14"/>
                     <a:stretch>
                       <a:fillRect/>
                     </a:stretch>
@@ -3382,6 +3361,7 @@
           <w:rFonts w:ascii="Times New Roman" w:eastAsiaTheme="minorEastAsia" w:hAnsi="Times New Roman" w:cs="Times New Roman"/>
           <w:lang w:val="en-US"/>
         </w:rPr>
+        <w:lastRenderedPageBreak/>
         <w:pict w14:anchorId="115A6231">
           <v:shapetype id="_x0000_t75" coordsize="21600,21600" o:spt="75" o:preferrelative="t" path="m@4@5l@4@11@9@11@9@5xe" filled="f" stroked="f">
             <v:stroke joinstyle="miter"/>
@@ -3402,8 +3382,8 @@
             <v:path o:extrusionok="f" gradientshapeok="t" o:connecttype="rect"/>
             <o:lock v:ext="edit" aspectratio="t"/>
           </v:shapetype>
-          <v:shape id="_x0000_i1025" type="#_x0000_t75" style="width:351.35pt;height:287.4pt">
-            <v:imagedata r:id="rId14" o:title="untitled1"/>
+          <v:shape id="_x0000_i1025" type="#_x0000_t75" style="width:351pt;height:287.4pt">
+            <v:imagedata r:id="rId15" o:title="untitled1"/>
           </v:shape>
         </w:pict>
       </w:r>
@@ -3421,7 +3401,6 @@
           <w:noProof/>
           <w:lang w:val="en-US"/>
         </w:rPr>
-        <w:lastRenderedPageBreak/>
         <w:drawing>
           <wp:inline distT="0" distB="0" distL="0" distR="0" wp14:anchorId="0D521754" wp14:editId="050BF6C8">
             <wp:extent cx="4341495" cy="3578225"/>
@@ -3440,7 +3419,7 @@
                     </pic:cNvPicPr>
                   </pic:nvPicPr>
                   <pic:blipFill>
-                    <a:blip r:embed="rId15">
+                    <a:blip r:embed="rId16">
                       <a:extLst>
                         <a:ext uri="{28A0092B-C50C-407E-A947-70E740481C1C}">
                           <a14:useLocalDpi xmlns:a14="http://schemas.microsoft.com/office/drawing/2010/main" val="0"/>
@@ -3486,8 +3465,8 @@
         </w:rPr>
         <w:lastRenderedPageBreak/>
         <w:pict w14:anchorId="19940AE6">
-          <v:shape id="_x0000_i1026" type="#_x0000_t75" style="width:352.5pt;height:290.3pt">
-            <v:imagedata r:id="rId16" o:title="untitled4"/>
+          <v:shape id="_x0000_i1026" type="#_x0000_t75" style="width:352.8pt;height:290.4pt">
+            <v:imagedata r:id="rId17" o:title="untitled4"/>
           </v:shape>
         </w:pict>
       </w:r>
@@ -3497,8 +3476,8 @@
           <w:lang w:val="en-US"/>
         </w:rPr>
         <w:pict w14:anchorId="76F424D9">
-          <v:shape id="_x0000_i1027" type="#_x0000_t75" style="width:361.15pt;height:298.35pt">
-            <v:imagedata r:id="rId17" o:title="untitled3"/>
+          <v:shape id="_x0000_i1027" type="#_x0000_t75" style="width:361.2pt;height:298.2pt">
+            <v:imagedata r:id="rId18" o:title="untitled3"/>
           </v:shape>
         </w:pict>
       </w:r>
@@ -3510,14 +3489,13 @@
           <w:rFonts w:eastAsiaTheme="minorEastAsia"/>
         </w:rPr>
       </w:pPr>
-      <w:bookmarkStart w:id="7" w:name="_Toc56359410"/>
+      <w:bookmarkStart w:id="8" w:name="_Toc56359410"/>
       <w:proofErr w:type="spellStart"/>
       <w:r>
         <w:rPr>
           <w:rFonts w:eastAsiaTheme="minorEastAsia"/>
           <w:lang w:val="en-US"/>
         </w:rPr>
-        <w:lastRenderedPageBreak/>
         <w:t>Nelinearni</w:t>
       </w:r>
       <w:proofErr w:type="spellEnd"/>
@@ -3532,24 +3510,11 @@
         <w:rPr>
           <w:rFonts w:eastAsiaTheme="minorEastAsia"/>
         </w:rPr>
-        <w:t xml:space="preserve">istem </w:t>
-      </w:r>
-      <w:proofErr w:type="gramStart"/>
-      <w:r>
-        <w:rPr>
-          <w:rFonts w:eastAsiaTheme="minorEastAsia"/>
-        </w:rPr>
-        <w:t>sa</w:t>
-      </w:r>
-      <w:proofErr w:type="gramEnd"/>
-      <w:r>
-        <w:rPr>
-          <w:rFonts w:eastAsiaTheme="minorEastAsia"/>
-        </w:rPr>
-        <w:t xml:space="preserve"> šumom</w:t>
-      </w:r>
-      <w:bookmarkEnd w:id="7"/>
-    </w:p>
+        <w:t>istem sa šumom</w:t>
+      </w:r>
+      <w:bookmarkEnd w:id="8"/>
+    </w:p>
+    <w:p/>
     <w:p>
       <w:pPr>
         <w:rPr>
@@ -3562,6 +3527,7 @@
           <w:noProof/>
           <w:lang w:val="en-US"/>
         </w:rPr>
+        <w:lastRenderedPageBreak/>
         <w:drawing>
           <wp:inline distT="0" distB="0" distL="0" distR="0" wp14:anchorId="74FC7D16" wp14:editId="57C4E79E">
             <wp:extent cx="5731510" cy="3320112"/>
@@ -3578,7 +3544,7 @@
                     <pic:cNvPicPr/>
                   </pic:nvPicPr>
                   <pic:blipFill>
-                    <a:blip r:embed="rId18"/>
+                    <a:blip r:embed="rId19"/>
                     <a:stretch>
                       <a:fillRect/>
                     </a:stretch>
@@ -3636,7 +3602,7 @@
                     </pic:cNvPicPr>
                   </pic:nvPicPr>
                   <pic:blipFill>
-                    <a:blip r:embed="rId19">
+                    <a:blip r:embed="rId20">
                       <a:extLst>
                         <a:ext uri="{28A0092B-C50C-407E-A947-70E740481C1C}">
                           <a14:useLocalDpi xmlns:a14="http://schemas.microsoft.com/office/drawing/2010/main" val="0"/>
@@ -3682,8 +3648,8 @@
         </w:rPr>
         <w:lastRenderedPageBreak/>
         <w:pict w14:anchorId="5A4C8955">
-          <v:shape id="_x0000_i1028" type="#_x0000_t75" style="width:419.9pt;height:315.05pt">
-            <v:imagedata r:id="rId20" o:title="kondenzatorsumotv"/>
+          <v:shape id="_x0000_i1028" type="#_x0000_t75" style="width:420pt;height:315pt">
+            <v:imagedata r:id="rId21" o:title="kondenzatorsumotv"/>
           </v:shape>
         </w:pict>
       </w:r>
@@ -3711,7 +3677,7 @@
                     </pic:cNvPicPr>
                   </pic:nvPicPr>
                   <pic:blipFill>
-                    <a:blip r:embed="rId21">
+                    <a:blip r:embed="rId22">
                       <a:extLst>
                         <a:ext uri="{28A0092B-C50C-407E-A947-70E740481C1C}">
                           <a14:useLocalDpi xmlns:a14="http://schemas.microsoft.com/office/drawing/2010/main" val="0"/>
@@ -3757,8 +3723,8 @@
         </w:rPr>
         <w:lastRenderedPageBreak/>
         <w:pict w14:anchorId="21776894">
-          <v:shape id="_x0000_i1029" type="#_x0000_t75" style="width:419.9pt;height:315.05pt">
-            <v:imagedata r:id="rId22" o:title="faynasum"/>
+          <v:shape id="_x0000_i1029" type="#_x0000_t75" style="width:420pt;height:315pt">
+            <v:imagedata r:id="rId23" o:title="faynasum"/>
           </v:shape>
         </w:pict>
       </w:r>
@@ -3774,8 +3740,8 @@
           <w:rFonts w:ascii="Times New Roman" w:eastAsiaTheme="minorEastAsia" w:hAnsi="Times New Roman" w:cs="Times New Roman"/>
         </w:rPr>
         <w:pict w14:anchorId="17EFDB86">
-          <v:shape id="_x0000_i1030" type="#_x0000_t75" style="width:419.9pt;height:315.05pt">
-            <v:imagedata r:id="rId23" o:title="robusnost"/>
+          <v:shape id="_x0000_i1030" type="#_x0000_t75" style="width:420pt;height:315pt">
+            <v:imagedata r:id="rId24" o:title="robusnost"/>
           </v:shape>
         </w:pict>
       </w:r>
@@ -3833,21 +3799,22 @@
           <w:rFonts w:eastAsiaTheme="minorEastAsia"/>
         </w:rPr>
       </w:pPr>
-      <w:bookmarkStart w:id="8" w:name="_Toc56359411"/>
+      <w:bookmarkStart w:id="9" w:name="_Toc56359411"/>
       <w:r>
         <w:rPr>
           <w:rFonts w:eastAsiaTheme="minorEastAsia"/>
         </w:rPr>
         <w:t>Nominalne vrednosti i linearizovani model</w:t>
       </w:r>
-      <w:bookmarkEnd w:id="8"/>
-    </w:p>
+      <w:bookmarkEnd w:id="9"/>
+    </w:p>
+    <w:p/>
     <w:p>
       <w:pPr>
         <w:rPr>
           <w:rFonts w:ascii="Times New Roman" w:eastAsiaTheme="minorEastAsia" w:hAnsi="Times New Roman" w:cs="Times New Roman"/>
           <w:i/>
-          <w:lang w:val="en-US"/>
+          <w:lang w:val="de-DE"/>
         </w:rPr>
       </w:pPr>
       <w:r>
@@ -4207,7 +4174,7 @@
                     <pic:cNvPicPr/>
                   </pic:nvPicPr>
                   <pic:blipFill>
-                    <a:blip r:embed="rId24">
+                    <a:blip r:embed="rId25">
                       <a:extLst>
                         <a:ext uri="{28A0092B-C50C-407E-A947-70E740481C1C}">
                           <a14:useLocalDpi xmlns:a14="http://schemas.microsoft.com/office/drawing/2010/main" val="0"/>
@@ -4238,22 +4205,23 @@
       <w:pPr>
         <w:pStyle w:val="Heading2"/>
       </w:pPr>
-      <w:bookmarkStart w:id="9" w:name="_Toc56359412"/>
+      <w:bookmarkStart w:id="10" w:name="_Toc56359412"/>
       <w:r>
         <w:t>6.Poremećaj</w:t>
       </w:r>
-      <w:bookmarkEnd w:id="9"/>
+      <w:bookmarkEnd w:id="10"/>
     </w:p>
     <w:p>
       <w:pPr>
         <w:pStyle w:val="Heading2"/>
       </w:pPr>
-      <w:bookmarkStart w:id="10" w:name="_Toc56359413"/>
+      <w:bookmarkStart w:id="11" w:name="_Toc56359413"/>
       <w:r>
         <w:t>7.Projektovanje kontrolera</w:t>
       </w:r>
-      <w:bookmarkEnd w:id="10"/>
-    </w:p>
+      <w:bookmarkEnd w:id="11"/>
+    </w:p>
+    <w:p/>
     <w:p>
       <w:pPr>
         <w:rPr>
@@ -4265,6 +4233,12 @@
           <w:rFonts w:ascii="Times New Roman" w:hAnsi="Times New Roman" w:cs="Times New Roman"/>
         </w:rPr>
         <w:t>Naš sistem ima sledeće frekvencijske karakteristike</w:t>
+      </w:r>
+      <w:r>
+        <w:rPr>
+          <w:rFonts w:ascii="Times New Roman" w:hAnsi="Times New Roman" w:cs="Times New Roman"/>
+        </w:rPr>
+        <w:t>.</w:t>
       </w:r>
     </w:p>
     <w:p>
@@ -4279,8 +4253,8 @@
         </w:rPr>
         <w:lastRenderedPageBreak/>
         <w:pict w14:anchorId="7AE5AA32">
-          <v:shape id="_x0000_i1031" type="#_x0000_t75" style="width:419.9pt;height:315.05pt">
-            <v:imagedata r:id="rId25" o:title="margin"/>
+          <v:shape id="_x0000_i1031" type="#_x0000_t75" style="width:420pt;height:315pt">
+            <v:imagedata r:id="rId26" o:title="margin"/>
           </v:shape>
         </w:pict>
       </w:r>
@@ -4289,24 +4263,14 @@
       <w:pPr>
         <w:pStyle w:val="Heading3"/>
       </w:pPr>
-      <w:bookmarkStart w:id="11" w:name="_Toc56359414"/>
-      <w:r>
-        <w:t>Kontroleri za pracenje reference</w:t>
-      </w:r>
-      <w:bookmarkEnd w:id="11"/>
-    </w:p>
-    <w:p>
-      <w:pPr>
-        <w:pStyle w:val="Heading4"/>
-        <w:numPr>
-          <w:ilvl w:val="0"/>
-          <w:numId w:val="3"/>
-        </w:numPr>
-      </w:pPr>
       <w:r>
         <w:t>Kontroler na bazi inverzije dinamike</w:t>
       </w:r>
-    </w:p>
+      <w:r>
+        <w:t xml:space="preserve"> za praćenje reference</w:t>
+      </w:r>
+    </w:p>
+    <w:p/>
     <w:p>
       <w:pPr>
         <w:rPr>
@@ -5009,8 +4973,8 @@
         </w:rPr>
         <w:lastRenderedPageBreak/>
         <w:pict w14:anchorId="66C58610">
-          <v:shape id="_x0000_i1032" type="#_x0000_t75" style="width:371.5pt;height:278.2pt">
-            <v:imagedata r:id="rId26" o:title="margininvdin"/>
+          <v:shape id="_x0000_i1032" type="#_x0000_t75" style="width:372pt;height:278.4pt">
+            <v:imagedata r:id="rId27" o:title="margininvdin"/>
           </v:shape>
         </w:pict>
       </w:r>
@@ -5028,8 +4992,8 @@
           <w:lang w:val="en-US"/>
         </w:rPr>
         <w:pict w14:anchorId="5A9FE89C">
-          <v:shape id="_x0000_i1033" type="#_x0000_t75" style="width:343.3pt;height:272.45pt">
-            <v:imagedata r:id="rId27" o:title="stepindn"/>
+          <v:shape id="_x0000_i1033" type="#_x0000_t75" style="width:343.2pt;height:272.4pt">
+            <v:imagedata r:id="rId28" o:title="stepindn"/>
           </v:shape>
         </w:pict>
       </w:r>
@@ -5252,11 +5216,7 @@
     </w:p>
     <w:p>
       <w:pPr>
-        <w:pStyle w:val="Heading4"/>
-        <w:numPr>
-          <w:ilvl w:val="0"/>
-          <w:numId w:val="3"/>
-        </w:numPr>
+        <w:pStyle w:val="Heading3"/>
       </w:pPr>
       <w:r>
         <w:lastRenderedPageBreak/>
@@ -5269,7 +5229,7 @@
         <w:t xml:space="preserve"> </w:t>
       </w:r>
       <w:r>
-        <w:t>identifikacija parametara dvopoložajnim releeom</w:t>
+        <w:t>podešavanje parametara na osnovu frekvencijskog odziva</w:t>
       </w:r>
     </w:p>
     <w:p>
@@ -5300,7 +5260,7 @@
                     <pic:cNvPicPr/>
                   </pic:nvPicPr>
                   <pic:blipFill>
-                    <a:blip r:embed="rId28"/>
+                    <a:blip r:embed="rId29"/>
                     <a:stretch>
                       <a:fillRect/>
                     </a:stretch>
@@ -5611,19 +5571,15 @@
           <w:rFonts w:ascii="Times New Roman" w:eastAsiaTheme="minorEastAsia" w:hAnsi="Times New Roman" w:cs="Times New Roman"/>
         </w:rPr>
         <w:pict w14:anchorId="4DD36AD0">
-          <v:shape id="_x0000_i1034" type="#_x0000_t75" style="width:340.4pt;height:255.75pt">
-            <v:imagedata r:id="rId29" o:title="marginznf"/>
+          <v:shape id="_x0000_i1034" type="#_x0000_t75" style="width:340.2pt;height:255.6pt">
+            <v:imagedata r:id="rId30" o:title="marginznf"/>
           </v:shape>
         </w:pict>
       </w:r>
     </w:p>
     <w:p>
       <w:pPr>
-        <w:pStyle w:val="Heading4"/>
-        <w:numPr>
-          <w:ilvl w:val="0"/>
-          <w:numId w:val="3"/>
-        </w:numPr>
+        <w:pStyle w:val="Heading3"/>
         <w:rPr>
           <w:rFonts w:eastAsiaTheme="minorEastAsia"/>
         </w:rPr>
@@ -5636,6 +5592,7 @@
         <w:t>Ziegler-Nichols podešavanje parametara na osnovu odskočnog odziva</w:t>
       </w:r>
     </w:p>
+    <w:p/>
     <w:p>
       <w:pPr>
         <w:rPr>
@@ -5651,17 +5608,28 @@
       <w:r>
         <w:rPr>
           <w:rFonts w:ascii="Times New Roman" w:eastAsiaTheme="minorEastAsia" w:hAnsi="Times New Roman" w:cs="Times New Roman"/>
-          <w:lang w:val="en-US"/>
         </w:rPr>
         <w:t xml:space="preserve"> </w:t>
       </w:r>
       <m:oMath>
+        <m:r>
+          <w:rPr>
+            <w:rFonts w:ascii="Cambria Math" w:eastAsiaTheme="minorEastAsia" w:hAnsi="Cambria Math" w:cs="Times New Roman"/>
+          </w:rPr>
+          <m:t>∆</m:t>
+        </m:r>
         <m:r>
           <w:rPr>
             <w:rFonts w:ascii="Cambria Math" w:eastAsiaTheme="minorEastAsia" w:hAnsi="Cambria Math" w:cs="Times New Roman"/>
             <w:lang w:val="en-US"/>
           </w:rPr>
-          <m:t>∆u=0.1</m:t>
+          <m:t>u</m:t>
+        </m:r>
+        <m:r>
+          <w:rPr>
+            <w:rFonts w:ascii="Cambria Math" w:eastAsiaTheme="minorEastAsia" w:hAnsi="Cambria Math" w:cs="Times New Roman"/>
+          </w:rPr>
+          <m:t>=0.1</m:t>
         </m:r>
         <m:sSub>
           <m:sSubPr>
@@ -6174,19 +6142,6 @@
         <w:rPr>
           <w:rFonts w:ascii="Times New Roman" w:eastAsiaTheme="minorEastAsia" w:hAnsi="Times New Roman" w:cs="Times New Roman"/>
         </w:rPr>
-        <w:t>Vidimo da ovakav kontroler ima pol u koordinatnom početku što će nam dati sistem na granici stabilnosti!</w:t>
-      </w:r>
-    </w:p>
-    <w:p>
-      <w:pPr>
-        <w:rPr>
-          <w:rFonts w:ascii="Times New Roman" w:eastAsiaTheme="minorEastAsia" w:hAnsi="Times New Roman" w:cs="Times New Roman"/>
-        </w:rPr>
-      </w:pPr>
-      <w:r>
-        <w:rPr>
-          <w:rFonts w:ascii="Times New Roman" w:eastAsiaTheme="minorEastAsia" w:hAnsi="Times New Roman" w:cs="Times New Roman"/>
-        </w:rPr>
         <w:t>Ovakav kontroler postiže sledeće:</w:t>
       </w:r>
     </w:p>
@@ -6201,8 +6156,8 @@
           <w:rFonts w:ascii="Times New Roman" w:eastAsiaTheme="minorEastAsia" w:hAnsi="Times New Roman" w:cs="Times New Roman"/>
         </w:rPr>
         <w:pict w14:anchorId="4C6B5F2A">
-          <v:shape id="_x0000_i1035" type="#_x0000_t75" style="width:336.95pt;height:252.85pt">
-            <v:imagedata r:id="rId30" o:title="marginyno"/>
+          <v:shape id="_x0000_i1035" type="#_x0000_t75" style="width:336.6pt;height:253.2pt">
+            <v:imagedata r:id="rId31" o:title="marginyno"/>
           </v:shape>
         </w:pict>
       </w:r>
@@ -6219,8 +6174,8 @@
         </w:rPr>
         <w:lastRenderedPageBreak/>
         <w:pict w14:anchorId="17C3F978">
-          <v:shape id="_x0000_i1036" type="#_x0000_t75" style="width:419.9pt;height:315.05pt">
-            <v:imagedata r:id="rId31" o:title="rlocus"/>
+          <v:shape id="_x0000_i1036" type="#_x0000_t75" style="width:420pt;height:315pt">
+            <v:imagedata r:id="rId32" o:title="rlocus"/>
           </v:shape>
         </w:pict>
       </w:r>
@@ -6253,7 +6208,7 @@
                     <pic:cNvPicPr/>
                   </pic:nvPicPr>
                   <pic:blipFill>
-                    <a:blip r:embed="rId32"/>
+                    <a:blip r:embed="rId33"/>
                     <a:stretch>
                       <a:fillRect/>
                     </a:stretch>
@@ -6347,8 +6302,8 @@
         </w:rPr>
         <w:lastRenderedPageBreak/>
         <w:pict w14:anchorId="5DC595B2">
-          <v:shape id="_x0000_i1057" type="#_x0000_t75" style="width:419.9pt;height:315.05pt">
-            <v:imagedata r:id="rId33" o:title="untitled1"/>
+          <v:shape id="_x0000_i1037" type="#_x0000_t75" style="width:420pt;height:315pt">
+            <v:imagedata r:id="rId34" o:title="untitled1"/>
           </v:shape>
         </w:pict>
       </w:r>
@@ -6357,8 +6312,8 @@
           <w:rFonts w:ascii="Times New Roman" w:hAnsi="Times New Roman" w:cs="Times New Roman"/>
         </w:rPr>
         <w:pict w14:anchorId="035730F3">
-          <v:shape id="_x0000_i1058" type="#_x0000_t75" style="width:419.9pt;height:315.05pt">
-            <v:imagedata r:id="rId34" o:title="untitled2"/>
+          <v:shape id="_x0000_i1038" type="#_x0000_t75" style="width:420pt;height:315pt">
+            <v:imagedata r:id="rId35" o:title="untitled2"/>
           </v:shape>
         </w:pict>
       </w:r>
@@ -6368,8 +6323,8 @@
         </w:rPr>
         <w:lastRenderedPageBreak/>
         <w:pict w14:anchorId="13BB49E0">
-          <v:shape id="_x0000_i1059" type="#_x0000_t75" style="width:419.9pt;height:315.05pt">
-            <v:imagedata r:id="rId35" o:title="untitled3"/>
+          <v:shape id="_x0000_i1039" type="#_x0000_t75" style="width:420pt;height:315pt">
+            <v:imagedata r:id="rId36" o:title="untitled3"/>
           </v:shape>
         </w:pict>
       </w:r>
@@ -6378,8 +6333,8 @@
           <w:rFonts w:ascii="Times New Roman" w:hAnsi="Times New Roman" w:cs="Times New Roman"/>
         </w:rPr>
         <w:pict w14:anchorId="150DCA76">
-          <v:shape id="_x0000_i1060" type="#_x0000_t75" style="width:419.9pt;height:315.05pt">
-            <v:imagedata r:id="rId36" o:title="untitled4"/>
+          <v:shape id="_x0000_i1040" type="#_x0000_t75" style="width:420pt;height:315pt">
+            <v:imagedata r:id="rId37" o:title="untitled4"/>
           </v:shape>
         </w:pict>
       </w:r>
@@ -6389,8 +6344,8 @@
         </w:rPr>
         <w:lastRenderedPageBreak/>
         <w:pict w14:anchorId="66C7318E">
-          <v:shape id="_x0000_i1061" type="#_x0000_t75" style="width:419.9pt;height:315.05pt">
-            <v:imagedata r:id="rId37" o:title="untitled5"/>
+          <v:shape id="_x0000_i1041" type="#_x0000_t75" style="width:420pt;height:315pt">
+            <v:imagedata r:id="rId38" o:title="untitled5"/>
           </v:shape>
         </w:pict>
       </w:r>
@@ -6425,7 +6380,7 @@
                     </pic:cNvPicPr>
                   </pic:nvPicPr>
                   <pic:blipFill>
-                    <a:blip r:embed="rId38">
+                    <a:blip r:embed="rId39">
                       <a:extLst>
                         <a:ext uri="{28A0092B-C50C-407E-A947-70E740481C1C}">
                           <a14:useLocalDpi xmlns:a14="http://schemas.microsoft.com/office/drawing/2010/main" val="0"/>
@@ -6477,8 +6432,8 @@
           <w:rFonts w:ascii="Times New Roman" w:hAnsi="Times New Roman" w:cs="Times New Roman"/>
         </w:rPr>
         <w:pict w14:anchorId="0B26A282">
-          <v:shape id="_x0000_i1062" type="#_x0000_t75" style="width:419.9pt;height:315.05pt">
-            <v:imagedata r:id="rId39" o:title="untitled7"/>
+          <v:shape id="_x0000_i1042" type="#_x0000_t75" style="width:420pt;height:315pt">
+            <v:imagedata r:id="rId40" o:title="untitled7"/>
           </v:shape>
         </w:pict>
       </w:r>
@@ -6494,8 +6449,8 @@
           <w:rFonts w:ascii="Times New Roman" w:hAnsi="Times New Roman" w:cs="Times New Roman"/>
         </w:rPr>
         <w:pict w14:anchorId="0B6F2AE8">
-          <v:shape id="_x0000_i1063" type="#_x0000_t75" style="width:419.9pt;height:315.05pt">
-            <v:imagedata r:id="rId40" o:title="untitled8"/>
+          <v:shape id="_x0000_i1043" type="#_x0000_t75" style="width:420pt;height:315pt">
+            <v:imagedata r:id="rId41" o:title="untitled8"/>
           </v:shape>
         </w:pict>
       </w:r>
@@ -6512,8 +6467,8 @@
         </w:rPr>
         <w:lastRenderedPageBreak/>
         <w:pict w14:anchorId="22E2AEBC">
-          <v:shape id="_x0000_i1064" type="#_x0000_t75" style="width:419.9pt;height:315.05pt">
-            <v:imagedata r:id="rId41" o:title="untitled9"/>
+          <v:shape id="_x0000_i1044" type="#_x0000_t75" style="width:420pt;height:315pt">
+            <v:imagedata r:id="rId42" o:title="untitled9"/>
           </v:shape>
         </w:pict>
       </w:r>
@@ -6529,8 +6484,8 @@
           <w:rFonts w:ascii="Times New Roman" w:hAnsi="Times New Roman" w:cs="Times New Roman"/>
         </w:rPr>
         <w:pict w14:anchorId="0EB69C24">
-          <v:shape id="_x0000_i1065" type="#_x0000_t75" style="width:419.9pt;height:315.05pt">
-            <v:imagedata r:id="rId42" o:title="untitled10"/>
+          <v:shape id="_x0000_i1045" type="#_x0000_t75" style="width:420pt;height:315pt">
+            <v:imagedata r:id="rId43" o:title="untitled10"/>
           </v:shape>
         </w:pict>
       </w:r>
@@ -6547,13 +6502,11 @@
         </w:rPr>
         <w:lastRenderedPageBreak/>
         <w:pict w14:anchorId="06906FBA">
-          <v:shape id="_x0000_i1066" type="#_x0000_t75" style="width:419.9pt;height:315.05pt">
-            <v:imagedata r:id="rId43" o:title="untitled11"/>
+          <v:shape id="_x0000_i1046" type="#_x0000_t75" style="width:420pt;height:315pt">
+            <v:imagedata r:id="rId44" o:title="untitled11"/>
           </v:shape>
         </w:pict>
       </w:r>
-      <w:bookmarkStart w:id="15" w:name="_GoBack"/>
-      <w:bookmarkEnd w:id="15"/>
     </w:p>
     <w:p>
       <w:pPr>
@@ -6596,8 +6549,8 @@
           <w:rFonts w:ascii="Times New Roman" w:hAnsi="Times New Roman" w:cs="Times New Roman"/>
         </w:rPr>
         <w:pict w14:anchorId="58915F55">
-          <v:shape id="_x0000_i1037" type="#_x0000_t75" style="width:360.6pt;height:270.15pt">
-            <v:imagedata r:id="rId44" o:title="untitled1"/>
+          <v:shape id="_x0000_i1047" type="#_x0000_t75" style="width:360.6pt;height:270pt">
+            <v:imagedata r:id="rId45" o:title="untitled1"/>
           </v:shape>
         </w:pict>
       </w:r>
@@ -6606,8 +6559,8 @@
           <w:rFonts w:ascii="Times New Roman" w:hAnsi="Times New Roman" w:cs="Times New Roman"/>
         </w:rPr>
         <w:pict w14:anchorId="7E1B3838">
-          <v:shape id="_x0000_i1038" type="#_x0000_t75" style="width:360.6pt;height:270.7pt">
-            <v:imagedata r:id="rId45" o:title="untitled2"/>
+          <v:shape id="_x0000_i1048" type="#_x0000_t75" style="width:360.6pt;height:270.6pt">
+            <v:imagedata r:id="rId46" o:title="untitled2"/>
           </v:shape>
         </w:pict>
       </w:r>
@@ -6617,8 +6570,8 @@
         </w:rPr>
         <w:lastRenderedPageBreak/>
         <w:pict w14:anchorId="01F79E4D">
-          <v:shape id="_x0000_i1039" type="#_x0000_t75" style="width:361.75pt;height:271.3pt">
-            <v:imagedata r:id="rId46" o:title="untitled3"/>
+          <v:shape id="_x0000_i1049" type="#_x0000_t75" style="width:361.8pt;height:271.2pt">
+            <v:imagedata r:id="rId47" o:title="untitled3"/>
           </v:shape>
         </w:pict>
       </w:r>
@@ -6627,8 +6580,8 @@
           <w:rFonts w:ascii="Times New Roman" w:hAnsi="Times New Roman" w:cs="Times New Roman"/>
         </w:rPr>
         <w:pict w14:anchorId="4875CB2D">
-          <v:shape id="_x0000_i1040" type="#_x0000_t75" style="width:361.75pt;height:270.7pt">
-            <v:imagedata r:id="rId47" o:title="untitled4"/>
+          <v:shape id="_x0000_i1050" type="#_x0000_t75" style="width:361.8pt;height:270.6pt">
+            <v:imagedata r:id="rId48" o:title="untitled4"/>
           </v:shape>
         </w:pict>
       </w:r>
@@ -6638,8 +6591,8 @@
         </w:rPr>
         <w:lastRenderedPageBreak/>
         <w:pict w14:anchorId="2B1D729A">
-          <v:shape id="_x0000_i1041" type="#_x0000_t75" style="width:360.6pt;height:270.7pt">
-            <v:imagedata r:id="rId48" o:title="untitled5"/>
+          <v:shape id="_x0000_i1051" type="#_x0000_t75" style="width:360.6pt;height:270.6pt">
+            <v:imagedata r:id="rId49" o:title="untitled5"/>
           </v:shape>
         </w:pict>
       </w:r>
@@ -6648,12 +6601,12 @@
       <w:pPr>
         <w:pStyle w:val="Heading3"/>
       </w:pPr>
-      <w:bookmarkStart w:id="16" w:name="_Toc56359418"/>
+      <w:bookmarkStart w:id="15" w:name="_Toc56359418"/>
       <w:r>
         <w:lastRenderedPageBreak/>
         <w:t>Performansi kontrolera + šum</w:t>
       </w:r>
-      <w:bookmarkEnd w:id="16"/>
+      <w:bookmarkEnd w:id="15"/>
     </w:p>
     <w:p>
       <w:pPr>
@@ -6674,8 +6627,8 @@
           <w:rFonts w:ascii="Times New Roman" w:hAnsi="Times New Roman" w:cs="Times New Roman"/>
         </w:rPr>
         <w:pict w14:anchorId="5F89823D">
-          <v:shape id="_x0000_i1042" type="#_x0000_t75" style="width:360.6pt;height:270.7pt">
-            <v:imagedata r:id="rId49" o:title="untitled1"/>
+          <v:shape id="_x0000_i1052" type="#_x0000_t75" style="width:360.6pt;height:270.6pt">
+            <v:imagedata r:id="rId50" o:title="untitled1"/>
           </v:shape>
         </w:pict>
       </w:r>
@@ -6684,8 +6637,8 @@
           <w:rFonts w:ascii="Times New Roman" w:hAnsi="Times New Roman" w:cs="Times New Roman"/>
         </w:rPr>
         <w:pict w14:anchorId="3DDCD095">
-          <v:shape id="_x0000_i1043" type="#_x0000_t75" style="width:360.6pt;height:270.15pt">
-            <v:imagedata r:id="rId50" o:title="untitled2"/>
+          <v:shape id="_x0000_i1053" type="#_x0000_t75" style="width:360.6pt;height:270pt">
+            <v:imagedata r:id="rId51" o:title="untitled2"/>
           </v:shape>
         </w:pict>
       </w:r>
@@ -6695,8 +6648,8 @@
         </w:rPr>
         <w:lastRenderedPageBreak/>
         <w:pict w14:anchorId="78711AEF">
-          <v:shape id="_x0000_i1044" type="#_x0000_t75" style="width:360.6pt;height:270.7pt">
-            <v:imagedata r:id="rId51" o:title="untitled3"/>
+          <v:shape id="_x0000_i1054" type="#_x0000_t75" style="width:360.6pt;height:270.6pt">
+            <v:imagedata r:id="rId52" o:title="untitled3"/>
           </v:shape>
         </w:pict>
       </w:r>
@@ -6705,8 +6658,8 @@
           <w:rFonts w:ascii="Times New Roman" w:hAnsi="Times New Roman" w:cs="Times New Roman"/>
         </w:rPr>
         <w:pict w14:anchorId="30CC80EE">
-          <v:shape id="_x0000_i1045" type="#_x0000_t75" style="width:360.6pt;height:270.7pt">
-            <v:imagedata r:id="rId52" o:title="untitled4"/>
+          <v:shape id="_x0000_i1055" type="#_x0000_t75" style="width:360.6pt;height:270.6pt">
+            <v:imagedata r:id="rId53" o:title="untitled4"/>
           </v:shape>
         </w:pict>
       </w:r>
@@ -6716,8 +6669,8 @@
         </w:rPr>
         <w:lastRenderedPageBreak/>
         <w:pict w14:anchorId="79723A60">
-          <v:shape id="_x0000_i1046" type="#_x0000_t75" style="width:360.6pt;height:271.85pt">
-            <v:imagedata r:id="rId53" o:title="untitled5"/>
+          <v:shape id="_x0000_i1056" type="#_x0000_t75" style="width:360.6pt;height:271.8pt">
+            <v:imagedata r:id="rId54" o:title="untitled5"/>
           </v:shape>
         </w:pict>
       </w:r>
@@ -6752,7 +6705,7 @@
                     </pic:cNvPicPr>
                   </pic:nvPicPr>
                   <pic:blipFill>
-                    <a:blip r:embed="rId54">
+                    <a:blip r:embed="rId55">
                       <a:extLst>
                         <a:ext uri="{28A0092B-C50C-407E-A947-70E740481C1C}">
                           <a14:useLocalDpi xmlns:a14="http://schemas.microsoft.com/office/drawing/2010/main" val="0"/>
@@ -6813,8 +6766,8 @@
           <w:rFonts w:ascii="Times New Roman" w:hAnsi="Times New Roman" w:cs="Times New Roman"/>
         </w:rPr>
         <w:pict w14:anchorId="79A97845">
-          <v:shape id="_x0000_i1047" type="#_x0000_t75" style="width:360.6pt;height:270.7pt">
-            <v:imagedata r:id="rId55" o:title="untitled6"/>
+          <v:shape id="_x0000_i1057" type="#_x0000_t75" style="width:360.6pt;height:270.6pt">
+            <v:imagedata r:id="rId56" o:title="untitled6"/>
           </v:shape>
         </w:pict>
       </w:r>
@@ -6823,8 +6776,8 @@
           <w:rFonts w:ascii="Times New Roman" w:hAnsi="Times New Roman" w:cs="Times New Roman"/>
         </w:rPr>
         <w:pict w14:anchorId="1695CB0F">
-          <v:shape id="_x0000_i1048" type="#_x0000_t75" style="width:360.6pt;height:270.7pt">
-            <v:imagedata r:id="rId56" o:title="untitled7"/>
+          <v:shape id="_x0000_i1058" type="#_x0000_t75" style="width:360.6pt;height:270.6pt">
+            <v:imagedata r:id="rId57" o:title="untitled7"/>
           </v:shape>
         </w:pict>
       </w:r>
@@ -6834,8 +6787,8 @@
         </w:rPr>
         <w:lastRenderedPageBreak/>
         <w:pict w14:anchorId="6FC919F9">
-          <v:shape id="_x0000_i1049" type="#_x0000_t75" style="width:360.6pt;height:270.7pt">
-            <v:imagedata r:id="rId57" o:title="untitled8"/>
+          <v:shape id="_x0000_i1059" type="#_x0000_t75" style="width:360.6pt;height:270.6pt">
+            <v:imagedata r:id="rId58" o:title="untitled8"/>
           </v:shape>
         </w:pict>
       </w:r>
@@ -6844,8 +6797,8 @@
           <w:rFonts w:ascii="Times New Roman" w:hAnsi="Times New Roman" w:cs="Times New Roman"/>
         </w:rPr>
         <w:pict w14:anchorId="55D52B17">
-          <v:shape id="_x0000_i1050" type="#_x0000_t75" style="width:371.5pt;height:278.8pt">
-            <v:imagedata r:id="rId58" o:title="untitled9"/>
+          <v:shape id="_x0000_i1060" type="#_x0000_t75" style="width:372pt;height:279pt">
+            <v:imagedata r:id="rId59" o:title="untitled9"/>
           </v:shape>
         </w:pict>
       </w:r>
@@ -6855,8 +6808,8 @@
         </w:rPr>
         <w:lastRenderedPageBreak/>
         <w:pict w14:anchorId="38AFE8F2">
-          <v:shape id="_x0000_i1051" type="#_x0000_t75" style="width:366.35pt;height:274.75pt">
-            <v:imagedata r:id="rId59" o:title="untitled10"/>
+          <v:shape id="_x0000_i1061" type="#_x0000_t75" style="width:366pt;height:274.8pt">
+            <v:imagedata r:id="rId60" o:title="untitled10"/>
           </v:shape>
         </w:pict>
       </w:r>
@@ -6897,8 +6850,8 @@
         </w:rPr>
         <w:lastRenderedPageBreak/>
         <w:pict w14:anchorId="3BEB8EDC">
-          <v:shape id="_x0000_i1052" type="#_x0000_t75" style="width:366.35pt;height:274.75pt">
-            <v:imagedata r:id="rId60" o:title="untitled11"/>
+          <v:shape id="_x0000_i1062" type="#_x0000_t75" style="width:366pt;height:274.8pt">
+            <v:imagedata r:id="rId61" o:title="untitled11"/>
           </v:shape>
         </w:pict>
       </w:r>
@@ -6907,8 +6860,8 @@
           <w:rFonts w:ascii="Times New Roman" w:hAnsi="Times New Roman" w:cs="Times New Roman"/>
         </w:rPr>
         <w:pict w14:anchorId="2B7B4E16">
-          <v:shape id="_x0000_i1053" type="#_x0000_t75" style="width:360.6pt;height:270.7pt">
-            <v:imagedata r:id="rId61" o:title="untitled12"/>
+          <v:shape id="_x0000_i1063" type="#_x0000_t75" style="width:360.6pt;height:270.6pt">
+            <v:imagedata r:id="rId62" o:title="untitled12"/>
           </v:shape>
         </w:pict>
       </w:r>
@@ -6918,8 +6871,8 @@
         </w:rPr>
         <w:lastRenderedPageBreak/>
         <w:pict w14:anchorId="307913E2">
-          <v:shape id="_x0000_i1054" type="#_x0000_t75" style="width:362.3pt;height:271.85pt">
-            <v:imagedata r:id="rId62" o:title="untitled13"/>
+          <v:shape id="_x0000_i1064" type="#_x0000_t75" style="width:362.4pt;height:271.8pt">
+            <v:imagedata r:id="rId63" o:title="untitled13"/>
           </v:shape>
         </w:pict>
       </w:r>
@@ -6928,8 +6881,8 @@
           <w:rFonts w:ascii="Times New Roman" w:hAnsi="Times New Roman" w:cs="Times New Roman"/>
         </w:rPr>
         <w:pict w14:anchorId="09D79050">
-          <v:shape id="_x0000_i1055" type="#_x0000_t75" style="width:368.65pt;height:276.5pt">
-            <v:imagedata r:id="rId63" o:title="untitled14"/>
+          <v:shape id="_x0000_i1065" type="#_x0000_t75" style="width:369pt;height:276.6pt">
+            <v:imagedata r:id="rId64" o:title="untitled14"/>
           </v:shape>
         </w:pict>
       </w:r>
@@ -6939,8 +6892,8 @@
         </w:rPr>
         <w:lastRenderedPageBreak/>
         <w:pict w14:anchorId="6C3F8603">
-          <v:shape id="_x0000_i1056" type="#_x0000_t75" style="width:363.45pt;height:273pt">
-            <v:imagedata r:id="rId64" o:title="untitled15"/>
+          <v:shape id="_x0000_i1066" type="#_x0000_t75" style="width:363.6pt;height:273pt">
+            <v:imagedata r:id="rId65" o:title="untitled15"/>
           </v:shape>
         </w:pict>
       </w:r>
@@ -6956,23 +6909,23 @@
       <w:pPr>
         <w:pStyle w:val="Heading1"/>
       </w:pPr>
-      <w:bookmarkStart w:id="17" w:name="_Toc56359419"/>
+      <w:bookmarkStart w:id="16" w:name="_Toc56359419"/>
       <w:r>
         <w:t>Zaključak</w:t>
       </w:r>
+      <w:bookmarkEnd w:id="16"/>
+    </w:p>
+    <w:p>
+      <w:pPr>
+        <w:pStyle w:val="Heading1"/>
+      </w:pPr>
+      <w:bookmarkStart w:id="17" w:name="_Toc56359420"/>
+      <w:r>
+        <w:t>Literatura</w:t>
+      </w:r>
       <w:bookmarkEnd w:id="17"/>
     </w:p>
     <w:p>
-      <w:pPr>
-        <w:pStyle w:val="Heading1"/>
-      </w:pPr>
-      <w:bookmarkStart w:id="18" w:name="_Toc56359420"/>
-      <w:r>
-        <w:t>Literatura</w:t>
-      </w:r>
-      <w:bookmarkEnd w:id="18"/>
-    </w:p>
-    <w:p>
       <w:r>
         <w:t>Control Design Techniques in Power Electronics Devices,</w:t>
       </w:r>
@@ -7011,18 +6964,165 @@
       </w:pPr>
     </w:p>
     <w:sectPr>
+      <w:headerReference w:type="first" r:id="rId66"/>
+      <w:footerReference w:type="first" r:id="rId67"/>
       <w:pgSz w:w="11906" w:h="16838"/>
       <w:pgMar w:top="1440" w:right="1440" w:bottom="1440" w:left="1440" w:header="720" w:footer="720" w:gutter="0"/>
       <w:cols w:space="720"/>
+      <w:titlePg/>
       <w:docGrid w:linePitch="360"/>
     </w:sectPr>
   </w:body>
 </w:document>
 </file>
 
+<file path=word/endnotes.xml><?xml version="1.0" encoding="utf-8"?>
+<w:endnotes xmlns:wpc="http://schemas.microsoft.com/office/word/2010/wordprocessingCanvas" xmlns:cx="http://schemas.microsoft.com/office/drawing/2014/chartex" xmlns:cx1="http://schemas.microsoft.com/office/drawing/2015/9/8/chartex" xmlns:cx2="http://schemas.microsoft.com/office/drawing/2015/10/21/chartex" xmlns:cx3="http://schemas.microsoft.com/office/drawing/2016/5/9/chartex" xmlns:cx4="http://schemas.microsoft.com/office/drawing/2016/5/10/chartex" xmlns:cx5="http://schemas.microsoft.com/office/drawing/2016/5/11/chartex" xmlns:cx6="http://schemas.microsoft.com/office/drawing/2016/5/12/chartex" xmlns:cx7="http://schemas.microsoft.com/office/drawing/2016/5/13/chartex" xmlns:cx8="http://schemas.microsoft.com/office/drawing/2016/5/14/chartex" xmlns:mc="http://schemas.openxmlformats.org/markup-compatibility/2006" xmlns:aink="http://schemas.microsoft.com/office/drawing/2016/ink" xmlns:am3d="http://schemas.microsoft.com/office/drawing/2017/model3d" xmlns:o="urn:schemas-microsoft-com:office:office" xmlns:r="http://schemas.openxmlformats.org/officeDocument/2006/relationships" xmlns:m="http://schemas.openxmlformats.org/officeDocument/2006/math" xmlns:v="urn:schemas-microsoft-com:vml" xmlns:wp14="http://schemas.microsoft.com/office/word/2010/wordprocessingDrawing" xmlns:wp="http://schemas.openxmlformats.org/drawingml/2006/wordprocessingDrawing" xmlns:w10="urn:schemas-microsoft-com:office:word" xmlns:w="http://schemas.openxmlformats.org/wordprocessingml/2006/main" xmlns:w14="http://schemas.microsoft.com/office/word/2010/wordml" xmlns:w15="http://schemas.microsoft.com/office/word/2012/wordml" xmlns:w16cid="http://schemas.microsoft.com/office/word/2016/wordml/cid" xmlns:w16se="http://schemas.microsoft.com/office/word/2015/wordml/symex" xmlns:wpg="http://schemas.microsoft.com/office/word/2010/wordprocessingGroup" xmlns:wpi="http://schemas.microsoft.com/office/word/2010/wordprocessingInk" xmlns:wne="http://schemas.microsoft.com/office/word/2006/wordml" xmlns:wps="http://schemas.microsoft.com/office/word/2010/wordprocessingShape" mc:Ignorable="w14 w15 w16se w16cid wp14">
+  <w:endnote w:type="separator" w:id="-1">
+    <w:p>
+      <w:pPr>
+        <w:spacing w:after="0" w:line="240" w:lineRule="auto"/>
+      </w:pPr>
+      <w:r>
+        <w:separator/>
+      </w:r>
+    </w:p>
+  </w:endnote>
+  <w:endnote w:type="continuationSeparator" w:id="0">
+    <w:p>
+      <w:pPr>
+        <w:spacing w:after="0" w:line="240" w:lineRule="auto"/>
+      </w:pPr>
+      <w:r>
+        <w:continuationSeparator/>
+      </w:r>
+    </w:p>
+  </w:endnote>
+</w:endnotes>
+</file>
+
+<file path=word/footer1.xml><?xml version="1.0" encoding="utf-8"?>
+<w:ftr xmlns:wpc="http://schemas.microsoft.com/office/word/2010/wordprocessingCanvas" xmlns:cx="http://schemas.microsoft.com/office/drawing/2014/chartex" xmlns:cx1="http://schemas.microsoft.com/office/drawing/2015/9/8/chartex" xmlns:cx2="http://schemas.microsoft.com/office/drawing/2015/10/21/chartex" xmlns:cx3="http://schemas.microsoft.com/office/drawing/2016/5/9/chartex" xmlns:cx4="http://schemas.microsoft.com/office/drawing/2016/5/10/chartex" xmlns:cx5="http://schemas.microsoft.com/office/drawing/2016/5/11/chartex" xmlns:cx6="http://schemas.microsoft.com/office/drawing/2016/5/12/chartex" xmlns:cx7="http://schemas.microsoft.com/office/drawing/2016/5/13/chartex" xmlns:cx8="http://schemas.microsoft.com/office/drawing/2016/5/14/chartex" xmlns:mc="http://schemas.openxmlformats.org/markup-compatibility/2006" xmlns:aink="http://schemas.microsoft.com/office/drawing/2016/ink" xmlns:am3d="http://schemas.microsoft.com/office/drawing/2017/model3d" xmlns:o="urn:schemas-microsoft-com:office:office" xmlns:r="http://schemas.openxmlformats.org/officeDocument/2006/relationships" xmlns:m="http://schemas.openxmlformats.org/officeDocument/2006/math" xmlns:v="urn:schemas-microsoft-com:vml" xmlns:wp14="http://schemas.microsoft.com/office/word/2010/wordprocessingDrawing" xmlns:wp="http://schemas.openxmlformats.org/drawingml/2006/wordprocessingDrawing" xmlns:w10="urn:schemas-microsoft-com:office:word" xmlns:w="http://schemas.openxmlformats.org/wordprocessingml/2006/main" xmlns:w14="http://schemas.microsoft.com/office/word/2010/wordml" xmlns:w15="http://schemas.microsoft.com/office/word/2012/wordml" xmlns:w16cid="http://schemas.microsoft.com/office/word/2016/wordml/cid" xmlns:w16se="http://schemas.microsoft.com/office/word/2015/wordml/symex" xmlns:wpg="http://schemas.microsoft.com/office/word/2010/wordprocessingGroup" xmlns:wpi="http://schemas.microsoft.com/office/word/2010/wordprocessingInk" xmlns:wne="http://schemas.microsoft.com/office/word/2006/wordml" xmlns:wps="http://schemas.microsoft.com/office/word/2010/wordprocessingShape" mc:Ignorable="w14 w15 w16se w16cid wp14">
+  <w:p>
+    <w:pPr>
+      <w:pStyle w:val="Footer"/>
+      <w:jc w:val="center"/>
+      <w:rPr>
+        <w:rFonts w:ascii="Times New Roman" w:hAnsi="Times New Roman" w:cs="Times New Roman"/>
+        <w:sz w:val="32"/>
+        <w:szCs w:val="32"/>
+      </w:rPr>
+    </w:pPr>
+    <w:r>
+      <w:rPr>
+        <w:rFonts w:ascii="Times New Roman" w:hAnsi="Times New Roman" w:cs="Times New Roman"/>
+        <w:sz w:val="32"/>
+        <w:szCs w:val="32"/>
+      </w:rPr>
+      <w:t>Beograd 2020.</w:t>
+    </w:r>
+  </w:p>
+  <w:p>
+    <w:pPr>
+      <w:pStyle w:val="Footer"/>
+    </w:pPr>
+  </w:p>
+</w:ftr>
+</file>
+
+<file path=word/footnotes.xml><?xml version="1.0" encoding="utf-8"?>
+<w:footnotes xmlns:wpc="http://schemas.microsoft.com/office/word/2010/wordprocessingCanvas" xmlns:cx="http://schemas.microsoft.com/office/drawing/2014/chartex" xmlns:cx1="http://schemas.microsoft.com/office/drawing/2015/9/8/chartex" xmlns:cx2="http://schemas.microsoft.com/office/drawing/2015/10/21/chartex" xmlns:cx3="http://schemas.microsoft.com/office/drawing/2016/5/9/chartex" xmlns:cx4="http://schemas.microsoft.com/office/drawing/2016/5/10/chartex" xmlns:cx5="http://schemas.microsoft.com/office/drawing/2016/5/11/chartex" xmlns:cx6="http://schemas.microsoft.com/office/drawing/2016/5/12/chartex" xmlns:cx7="http://schemas.microsoft.com/office/drawing/2016/5/13/chartex" xmlns:cx8="http://schemas.microsoft.com/office/drawing/2016/5/14/chartex" xmlns:mc="http://schemas.openxmlformats.org/markup-compatibility/2006" xmlns:aink="http://schemas.microsoft.com/office/drawing/2016/ink" xmlns:am3d="http://schemas.microsoft.com/office/drawing/2017/model3d" xmlns:o="urn:schemas-microsoft-com:office:office" xmlns:r="http://schemas.openxmlformats.org/officeDocument/2006/relationships" xmlns:m="http://schemas.openxmlformats.org/officeDocument/2006/math" xmlns:v="urn:schemas-microsoft-com:vml" xmlns:wp14="http://schemas.microsoft.com/office/word/2010/wordprocessingDrawing" xmlns:wp="http://schemas.openxmlformats.org/drawingml/2006/wordprocessingDrawing" xmlns:w10="urn:schemas-microsoft-com:office:word" xmlns:w="http://schemas.openxmlformats.org/wordprocessingml/2006/main" xmlns:w14="http://schemas.microsoft.com/office/word/2010/wordml" xmlns:w15="http://schemas.microsoft.com/office/word/2012/wordml" xmlns:w16cid="http://schemas.microsoft.com/office/word/2016/wordml/cid" xmlns:w16se="http://schemas.microsoft.com/office/word/2015/wordml/symex" xmlns:wpg="http://schemas.microsoft.com/office/word/2010/wordprocessingGroup" xmlns:wpi="http://schemas.microsoft.com/office/word/2010/wordprocessingInk" xmlns:wne="http://schemas.microsoft.com/office/word/2006/wordml" xmlns:wps="http://schemas.microsoft.com/office/word/2010/wordprocessingShape" mc:Ignorable="w14 w15 w16se w16cid wp14">
+  <w:footnote w:type="separator" w:id="-1">
+    <w:p>
+      <w:pPr>
+        <w:spacing w:after="0" w:line="240" w:lineRule="auto"/>
+      </w:pPr>
+      <w:r>
+        <w:separator/>
+      </w:r>
+    </w:p>
+  </w:footnote>
+  <w:footnote w:type="continuationSeparator" w:id="0">
+    <w:p>
+      <w:pPr>
+        <w:spacing w:after="0" w:line="240" w:lineRule="auto"/>
+      </w:pPr>
+      <w:r>
+        <w:continuationSeparator/>
+      </w:r>
+    </w:p>
+  </w:footnote>
+</w:footnotes>
+</file>
+
+<file path=word/header1.xml><?xml version="1.0" encoding="utf-8"?>
+<w:hdr xmlns:wpc="http://schemas.microsoft.com/office/word/2010/wordprocessingCanvas" xmlns:cx="http://schemas.microsoft.com/office/drawing/2014/chartex" xmlns:cx1="http://schemas.microsoft.com/office/drawing/2015/9/8/chartex" xmlns:cx2="http://schemas.microsoft.com/office/drawing/2015/10/21/chartex" xmlns:cx3="http://schemas.microsoft.com/office/drawing/2016/5/9/chartex" xmlns:cx4="http://schemas.microsoft.com/office/drawing/2016/5/10/chartex" xmlns:cx5="http://schemas.microsoft.com/office/drawing/2016/5/11/chartex" xmlns:cx6="http://schemas.microsoft.com/office/drawing/2016/5/12/chartex" xmlns:cx7="http://schemas.microsoft.com/office/drawing/2016/5/13/chartex" xmlns:cx8="http://schemas.microsoft.com/office/drawing/2016/5/14/chartex" xmlns:mc="http://schemas.openxmlformats.org/markup-compatibility/2006" xmlns:aink="http://schemas.microsoft.com/office/drawing/2016/ink" xmlns:am3d="http://schemas.microsoft.com/office/drawing/2017/model3d" xmlns:o="urn:schemas-microsoft-com:office:office" xmlns:r="http://schemas.openxmlformats.org/officeDocument/2006/relationships" xmlns:m="http://schemas.openxmlformats.org/officeDocument/2006/math" xmlns:v="urn:schemas-microsoft-com:vml" xmlns:wp14="http://schemas.microsoft.com/office/word/2010/wordprocessingDrawing" xmlns:wp="http://schemas.openxmlformats.org/drawingml/2006/wordprocessingDrawing" xmlns:w10="urn:schemas-microsoft-com:office:word" xmlns:w="http://schemas.openxmlformats.org/wordprocessingml/2006/main" xmlns:w14="http://schemas.microsoft.com/office/word/2010/wordml" xmlns:w15="http://schemas.microsoft.com/office/word/2012/wordml" xmlns:w16cid="http://schemas.microsoft.com/office/word/2016/wordml/cid" xmlns:w16se="http://schemas.microsoft.com/office/word/2015/wordml/symex" xmlns:wpg="http://schemas.microsoft.com/office/word/2010/wordprocessingGroup" xmlns:wpi="http://schemas.microsoft.com/office/word/2010/wordprocessingInk" xmlns:wne="http://schemas.microsoft.com/office/word/2006/wordml" xmlns:wps="http://schemas.microsoft.com/office/word/2010/wordprocessingShape" mc:Ignorable="w14 w15 w16se w16cid wp14">
+  <w:p>
+    <w:pPr>
+      <w:rPr>
+        <w:rFonts w:ascii="Times New Roman" w:eastAsia="Times New Roman" w:hAnsi="Times New Roman" w:cs="Times New Roman"/>
+        <w:color w:val="000000" w:themeColor="text1"/>
+        <w:sz w:val="28"/>
+        <w:szCs w:val="28"/>
+      </w:rPr>
+    </w:pPr>
+    <w:r>
+      <w:rPr>
+        <w:rFonts w:ascii="Times New Roman" w:eastAsia="Times New Roman" w:hAnsi="Times New Roman" w:cs="Times New Roman"/>
+        <w:color w:val="000000" w:themeColor="text1"/>
+        <w:sz w:val="28"/>
+        <w:szCs w:val="28"/>
+      </w:rPr>
+      <w:t>Elektrotehni</w:t>
+    </w:r>
+    <w:r>
+      <w:rPr>
+        <w:rFonts w:ascii="Times New Roman" w:eastAsia="Times New Roman" w:hAnsi="Times New Roman" w:cs="Times New Roman"/>
+        <w:color w:val="000000" w:themeColor="text1"/>
+        <w:sz w:val="28"/>
+        <w:szCs w:val="28"/>
+      </w:rPr>
+      <w:t>č</w:t>
+    </w:r>
+    <w:r>
+      <w:rPr>
+        <w:rFonts w:ascii="Times New Roman" w:eastAsia="Times New Roman" w:hAnsi="Times New Roman" w:cs="Times New Roman"/>
+        <w:color w:val="000000" w:themeColor="text1"/>
+        <w:sz w:val="28"/>
+        <w:szCs w:val="28"/>
+      </w:rPr>
+      <w:t>ki fakultet</w:t>
+    </w:r>
+    <w:r>
+      <w:rPr>
+        <w:rFonts w:ascii="Times New Roman" w:eastAsia="Times New Roman" w:hAnsi="Times New Roman" w:cs="Times New Roman"/>
+        <w:color w:val="000000" w:themeColor="text1"/>
+        <w:sz w:val="28"/>
+        <w:szCs w:val="28"/>
+      </w:rPr>
+      <w:t xml:space="preserve"> Univerziteta</w:t>
+    </w:r>
+    <w:r>
+      <w:rPr>
+        <w:rFonts w:ascii="Times New Roman" w:eastAsia="Times New Roman" w:hAnsi="Times New Roman" w:cs="Times New Roman"/>
+        <w:color w:val="000000" w:themeColor="text1"/>
+        <w:sz w:val="28"/>
+        <w:szCs w:val="28"/>
+      </w:rPr>
+      <w:t xml:space="preserve"> u Beogradu</w:t>
+    </w:r>
+  </w:p>
+  <w:p>
+    <w:pPr>
+      <w:pStyle w:val="Header"/>
+    </w:pPr>
+  </w:p>
+</w:hdr>
+</file>
+
 <file path=word/numbering.xml><?xml version="1.0" encoding="utf-8"?>
-<w:numbering xmlns:wpc="http://schemas.microsoft.com/office/word/2010/wordprocessingCanvas" xmlns:mc="http://schemas.openxmlformats.org/markup-compatibility/2006" xmlns:o="urn:schemas-microsoft-com:office:office" xmlns:r="http://schemas.openxmlformats.org/officeDocument/2006/relationships" xmlns:m="http://schemas.openxmlformats.org/officeDocument/2006/math" xmlns:v="urn:schemas-microsoft-com:vml" xmlns:wp14="http://schemas.microsoft.com/office/word/2010/wordprocessingDrawing" xmlns:wp="http://schemas.openxmlformats.org/drawingml/2006/wordprocessingDrawing" xmlns:w10="urn:schemas-microsoft-com:office:word" xmlns:w="http://schemas.openxmlformats.org/wordprocessingml/2006/main" xmlns:w14="http://schemas.microsoft.com/office/word/2010/wordml" xmlns:wpg="http://schemas.microsoft.com/office/word/2010/wordprocessingGroup" xmlns:wpi="http://schemas.microsoft.com/office/word/2010/wordprocessingInk" xmlns:wne="http://schemas.microsoft.com/office/word/2006/wordml" xmlns:wps="http://schemas.microsoft.com/office/word/2010/wordprocessingShape" mc:Ignorable="w14 wp14">
-  <w:abstractNum w:abstractNumId="0">
+<w:numbering xmlns:wpc="http://schemas.microsoft.com/office/word/2010/wordprocessingCanvas" xmlns:cx="http://schemas.microsoft.com/office/drawing/2014/chartex" xmlns:cx1="http://schemas.microsoft.com/office/drawing/2015/9/8/chartex" xmlns:cx2="http://schemas.microsoft.com/office/drawing/2015/10/21/chartex" xmlns:cx3="http://schemas.microsoft.com/office/drawing/2016/5/9/chartex" xmlns:cx4="http://schemas.microsoft.com/office/drawing/2016/5/10/chartex" xmlns:cx5="http://schemas.microsoft.com/office/drawing/2016/5/11/chartex" xmlns:cx6="http://schemas.microsoft.com/office/drawing/2016/5/12/chartex" xmlns:cx7="http://schemas.microsoft.com/office/drawing/2016/5/13/chartex" xmlns:cx8="http://schemas.microsoft.com/office/drawing/2016/5/14/chartex" xmlns:mc="http://schemas.openxmlformats.org/markup-compatibility/2006" xmlns:aink="http://schemas.microsoft.com/office/drawing/2016/ink" xmlns:am3d="http://schemas.microsoft.com/office/drawing/2017/model3d" xmlns:o="urn:schemas-microsoft-com:office:office" xmlns:r="http://schemas.openxmlformats.org/officeDocument/2006/relationships" xmlns:m="http://schemas.openxmlformats.org/officeDocument/2006/math" xmlns:v="urn:schemas-microsoft-com:vml" xmlns:wp14="http://schemas.microsoft.com/office/word/2010/wordprocessingDrawing" xmlns:wp="http://schemas.openxmlformats.org/drawingml/2006/wordprocessingDrawing" xmlns:w10="urn:schemas-microsoft-com:office:word" xmlns:w="http://schemas.openxmlformats.org/wordprocessingml/2006/main" xmlns:w14="http://schemas.microsoft.com/office/word/2010/wordml" xmlns:w15="http://schemas.microsoft.com/office/word/2012/wordml" xmlns:w16cid="http://schemas.microsoft.com/office/word/2016/wordml/cid" xmlns:w16se="http://schemas.microsoft.com/office/word/2015/wordml/symex" xmlns:wpg="http://schemas.microsoft.com/office/word/2010/wordprocessingGroup" xmlns:wpi="http://schemas.microsoft.com/office/word/2010/wordprocessingInk" xmlns:wne="http://schemas.microsoft.com/office/word/2006/wordml" xmlns:wps="http://schemas.microsoft.com/office/word/2010/wordprocessingShape" mc:Ignorable="w14 w15 w16se w16cid wp14">
+  <w:abstractNum w:abstractNumId="0" w15:restartNumberingAfterBreak="0">
     <w:nsid w:val="03045831"/>
     <w:multiLevelType w:val="hybridMultilevel"/>
     <w:tmpl w:val="4752A30C"/>
@@ -7108,7 +7208,7 @@
       </w:pPr>
     </w:lvl>
   </w:abstractNum>
-  <w:abstractNum w:abstractNumId="1">
+  <w:abstractNum w:abstractNumId="1" w15:restartNumberingAfterBreak="0">
     <w:nsid w:val="0BC12FCD"/>
     <w:multiLevelType w:val="hybridMultilevel"/>
     <w:tmpl w:val="A216C204"/>
@@ -7221,7 +7321,7 @@
       </w:rPr>
     </w:lvl>
   </w:abstractNum>
-  <w:abstractNum w:abstractNumId="2">
+  <w:abstractNum w:abstractNumId="2" w15:restartNumberingAfterBreak="0">
     <w:nsid w:val="28CB2241"/>
     <w:multiLevelType w:val="hybridMultilevel"/>
     <w:tmpl w:val="01FA1CEC"/>
@@ -7347,7 +7447,7 @@
 </file>
 
 <file path=word/styles.xml><?xml version="1.0" encoding="utf-8"?>
-<w:styles xmlns:mc="http://schemas.openxmlformats.org/markup-compatibility/2006" xmlns:r="http://schemas.openxmlformats.org/officeDocument/2006/relationships" xmlns:w="http://schemas.openxmlformats.org/wordprocessingml/2006/main" xmlns:w14="http://schemas.microsoft.com/office/word/2010/wordml" mc:Ignorable="w14">
+<w:styles xmlns:mc="http://schemas.openxmlformats.org/markup-compatibility/2006" xmlns:r="http://schemas.openxmlformats.org/officeDocument/2006/relationships" xmlns:w="http://schemas.openxmlformats.org/wordprocessingml/2006/main" xmlns:w14="http://schemas.microsoft.com/office/word/2010/wordml" xmlns:w15="http://schemas.microsoft.com/office/word/2012/wordml" xmlns:w16cid="http://schemas.microsoft.com/office/word/2016/wordml/cid" xmlns:w16se="http://schemas.microsoft.com/office/word/2015/wordml/symex" mc:Ignorable="w14 w15 w16se w16cid">
   <w:docDefaults>
     <w:rPrDefault>
       <w:rPr>
@@ -7363,144 +7463,383 @@
       </w:pPr>
     </w:pPrDefault>
   </w:docDefaults>
-  <w:latentStyles w:defLockedState="0" w:defUIPriority="99" w:defSemiHidden="1" w:defUnhideWhenUsed="1" w:defQFormat="0" w:count="267">
-    <w:lsdException w:name="Normal" w:semiHidden="0" w:uiPriority="0" w:unhideWhenUsed="0" w:qFormat="1"/>
-    <w:lsdException w:name="heading 1" w:semiHidden="0" w:uiPriority="9" w:unhideWhenUsed="0" w:qFormat="1"/>
-    <w:lsdException w:name="heading 2" w:uiPriority="9" w:qFormat="1"/>
-    <w:lsdException w:name="heading 3" w:uiPriority="9" w:qFormat="1"/>
-    <w:lsdException w:name="heading 4" w:uiPriority="9" w:qFormat="1"/>
-    <w:lsdException w:name="heading 5" w:uiPriority="9" w:qFormat="1"/>
-    <w:lsdException w:name="heading 6" w:uiPriority="9" w:qFormat="1"/>
-    <w:lsdException w:name="heading 7" w:uiPriority="9" w:qFormat="1"/>
-    <w:lsdException w:name="heading 8" w:uiPriority="9" w:qFormat="1"/>
-    <w:lsdException w:name="heading 9" w:uiPriority="9" w:qFormat="1"/>
-    <w:lsdException w:name="toc 1" w:uiPriority="39"/>
-    <w:lsdException w:name="toc 2" w:uiPriority="39"/>
-    <w:lsdException w:name="toc 3" w:uiPriority="39"/>
-    <w:lsdException w:name="toc 4" w:uiPriority="39"/>
-    <w:lsdException w:name="toc 5" w:uiPriority="39"/>
-    <w:lsdException w:name="toc 6" w:uiPriority="39"/>
-    <w:lsdException w:name="toc 7" w:uiPriority="39"/>
-    <w:lsdException w:name="toc 8" w:uiPriority="39"/>
-    <w:lsdException w:name="toc 9" w:uiPriority="39"/>
-    <w:lsdException w:name="caption" w:uiPriority="35" w:qFormat="1"/>
-    <w:lsdException w:name="Title" w:semiHidden="0" w:uiPriority="10" w:unhideWhenUsed="0" w:qFormat="1"/>
-    <w:lsdException w:name="Default Paragraph Font" w:uiPriority="1"/>
-    <w:lsdException w:name="Subtitle" w:semiHidden="0" w:uiPriority="11" w:unhideWhenUsed="0" w:qFormat="1"/>
-    <w:lsdException w:name="Strong" w:semiHidden="0" w:uiPriority="22" w:unhideWhenUsed="0" w:qFormat="1"/>
-    <w:lsdException w:name="Emphasis" w:semiHidden="0" w:uiPriority="20" w:unhideWhenUsed="0" w:qFormat="1"/>
-    <w:lsdException w:name="Table Grid" w:semiHidden="0" w:uiPriority="39" w:unhideWhenUsed="0"/>
-    <w:lsdException w:name="Placeholder Text" w:unhideWhenUsed="0"/>
-    <w:lsdException w:name="No Spacing" w:semiHidden="0" w:uiPriority="1" w:unhideWhenUsed="0" w:qFormat="1"/>
-    <w:lsdException w:name="Light Shading" w:semiHidden="0" w:uiPriority="60" w:unhideWhenUsed="0"/>
-    <w:lsdException w:name="Light List" w:semiHidden="0" w:uiPriority="61" w:unhideWhenUsed="0"/>
-    <w:lsdException w:name="Light Grid" w:semiHidden="0" w:uiPriority="62" w:unhideWhenUsed="0"/>
-    <w:lsdException w:name="Medium Shading 1" w:semiHidden="0" w:uiPriority="63" w:unhideWhenUsed="0"/>
-    <w:lsdException w:name="Medium Shading 2" w:semiHidden="0" w:uiPriority="64" w:unhideWhenUsed="0"/>
-    <w:lsdException w:name="Medium List 1" w:semiHidden="0" w:uiPriority="65" w:unhideWhenUsed="0"/>
-    <w:lsdException w:name="Medium List 2" w:semiHidden="0" w:uiPriority="66" w:unhideWhenUsed="0"/>
-    <w:lsdException w:name="Medium Grid 1" w:semiHidden="0" w:uiPriority="67" w:unhideWhenUsed="0"/>
-    <w:lsdException w:name="Medium Grid 2" w:semiHidden="0" w:uiPriority="68" w:unhideWhenUsed="0"/>
-    <w:lsdException w:name="Medium Grid 3" w:semiHidden="0" w:uiPriority="69" w:unhideWhenUsed="0"/>
-    <w:lsdException w:name="Dark List" w:semiHidden="0" w:uiPriority="70" w:unhideWhenUsed="0"/>
-    <w:lsdException w:name="Colorful Shading" w:semiHidden="0" w:uiPriority="71" w:unhideWhenUsed="0"/>
-    <w:lsdException w:name="Colorful List" w:semiHidden="0" w:uiPriority="72" w:unhideWhenUsed="0"/>
-    <w:lsdException w:name="Colorful Grid" w:semiHidden="0" w:uiPriority="73" w:unhideWhenUsed="0"/>
-    <w:lsdException w:name="Light Shading Accent 1" w:semiHidden="0" w:uiPriority="60" w:unhideWhenUsed="0"/>
-    <w:lsdException w:name="Light List Accent 1" w:semiHidden="0" w:uiPriority="61" w:unhideWhenUsed="0"/>
-    <w:lsdException w:name="Light Grid Accent 1" w:semiHidden="0" w:uiPriority="62" w:unhideWhenUsed="0"/>
-    <w:lsdException w:name="Medium Shading 1 Accent 1" w:semiHidden="0" w:uiPriority="63" w:unhideWhenUsed="0"/>
-    <w:lsdException w:name="Medium Shading 2 Accent 1" w:semiHidden="0" w:uiPriority="64" w:unhideWhenUsed="0"/>
-    <w:lsdException w:name="Medium List 1 Accent 1" w:semiHidden="0" w:uiPriority="65" w:unhideWhenUsed="0"/>
-    <w:lsdException w:name="Revision" w:unhideWhenUsed="0"/>
-    <w:lsdException w:name="List Paragraph" w:semiHidden="0" w:uiPriority="34" w:unhideWhenUsed="0" w:qFormat="1"/>
-    <w:lsdException w:name="Quote" w:semiHidden="0" w:uiPriority="29" w:unhideWhenUsed="0" w:qFormat="1"/>
-    <w:lsdException w:name="Intense Quote" w:semiHidden="0" w:uiPriority="30" w:unhideWhenUsed="0" w:qFormat="1"/>
-    <w:lsdException w:name="Medium List 2 Accent 1" w:semiHidden="0" w:uiPriority="66" w:unhideWhenUsed="0"/>
-    <w:lsdException w:name="Medium Grid 1 Accent 1" w:semiHidden="0" w:uiPriority="67" w:unhideWhenUsed="0"/>
-    <w:lsdException w:name="Medium Grid 2 Accent 1" w:semiHidden="0" w:uiPriority="68" w:unhideWhenUsed="0"/>
-    <w:lsdException w:name="Medium Grid 3 Accent 1" w:semiHidden="0" w:uiPriority="69" w:unhideWhenUsed="0"/>
-    <w:lsdException w:name="Dark List Accent 1" w:semiHidden="0" w:uiPriority="70" w:unhideWhenUsed="0"/>
-    <w:lsdException w:name="Colorful Shading Accent 1" w:semiHidden="0" w:uiPriority="71" w:unhideWhenUsed="0"/>
-    <w:lsdException w:name="Colorful List Accent 1" w:semiHidden="0" w:uiPriority="72" w:unhideWhenUsed="0"/>
-    <w:lsdException w:name="Colorful Grid Accent 1" w:semiHidden="0" w:uiPriority="73" w:unhideWhenUsed="0"/>
-    <w:lsdException w:name="Light Shading Accent 2" w:semiHidden="0" w:uiPriority="60" w:unhideWhenUsed="0"/>
-    <w:lsdException w:name="Light List Accent 2" w:semiHidden="0" w:uiPriority="61" w:unhideWhenUsed="0"/>
-    <w:lsdException w:name="Light Grid Accent 2" w:semiHidden="0" w:uiPriority="62" w:unhideWhenUsed="0"/>
-    <w:lsdException w:name="Medium Shading 1 Accent 2" w:semiHidden="0" w:uiPriority="63" w:unhideWhenUsed="0"/>
-    <w:lsdException w:name="Medium Shading 2 Accent 2" w:semiHidden="0" w:uiPriority="64" w:unhideWhenUsed="0"/>
-    <w:lsdException w:name="Medium List 1 Accent 2" w:semiHidden="0" w:uiPriority="65" w:unhideWhenUsed="0"/>
-    <w:lsdException w:name="Medium List 2 Accent 2" w:semiHidden="0" w:uiPriority="66" w:unhideWhenUsed="0"/>
-    <w:lsdException w:name="Medium Grid 1 Accent 2" w:semiHidden="0" w:uiPriority="67" w:unhideWhenUsed="0"/>
-    <w:lsdException w:name="Medium Grid 2 Accent 2" w:semiHidden="0" w:uiPriority="68" w:unhideWhenUsed="0"/>
-    <w:lsdException w:name="Medium Grid 3 Accent 2" w:semiHidden="0" w:uiPriority="69" w:unhideWhenUsed="0"/>
-    <w:lsdException w:name="Dark List Accent 2" w:semiHidden="0" w:uiPriority="70" w:unhideWhenUsed="0"/>
-    <w:lsdException w:name="Colorful Shading Accent 2" w:semiHidden="0" w:uiPriority="71" w:unhideWhenUsed="0"/>
-    <w:lsdException w:name="Colorful List Accent 2" w:semiHidden="0" w:uiPriority="72" w:unhideWhenUsed="0"/>
-    <w:lsdException w:name="Colorful Grid Accent 2" w:semiHidden="0" w:uiPriority="73" w:unhideWhenUsed="0"/>
-    <w:lsdException w:name="Light Shading Accent 3" w:semiHidden="0" w:uiPriority="60" w:unhideWhenUsed="0"/>
-    <w:lsdException w:name="Light List Accent 3" w:semiHidden="0" w:uiPriority="61" w:unhideWhenUsed="0"/>
-    <w:lsdException w:name="Light Grid Accent 3" w:semiHidden="0" w:uiPriority="62" w:unhideWhenUsed="0"/>
-    <w:lsdException w:name="Medium Shading 1 Accent 3" w:semiHidden="0" w:uiPriority="63" w:unhideWhenUsed="0"/>
-    <w:lsdException w:name="Medium Shading 2 Accent 3" w:semiHidden="0" w:uiPriority="64" w:unhideWhenUsed="0"/>
-    <w:lsdException w:name="Medium List 1 Accent 3" w:semiHidden="0" w:uiPriority="65" w:unhideWhenUsed="0"/>
-    <w:lsdException w:name="Medium List 2 Accent 3" w:semiHidden="0" w:uiPriority="66" w:unhideWhenUsed="0"/>
-    <w:lsdException w:name="Medium Grid 1 Accent 3" w:semiHidden="0" w:uiPriority="67" w:unhideWhenUsed="0"/>
-    <w:lsdException w:name="Medium Grid 2 Accent 3" w:semiHidden="0" w:uiPriority="68" w:unhideWhenUsed="0"/>
-    <w:lsdException w:name="Medium Grid 3 Accent 3" w:semiHidden="0" w:uiPriority="69" w:unhideWhenUsed="0"/>
-    <w:lsdException w:name="Dark List Accent 3" w:semiHidden="0" w:uiPriority="70" w:unhideWhenUsed="0"/>
-    <w:lsdException w:name="Colorful Shading Accent 3" w:semiHidden="0" w:uiPriority="71" w:unhideWhenUsed="0"/>
-    <w:lsdException w:name="Colorful List Accent 3" w:semiHidden="0" w:uiPriority="72" w:unhideWhenUsed="0"/>
-    <w:lsdException w:name="Colorful Grid Accent 3" w:semiHidden="0" w:uiPriority="73" w:unhideWhenUsed="0"/>
-    <w:lsdException w:name="Light Shading Accent 4" w:semiHidden="0" w:uiPriority="60" w:unhideWhenUsed="0"/>
-    <w:lsdException w:name="Light List Accent 4" w:semiHidden="0" w:uiPriority="61" w:unhideWhenUsed="0"/>
-    <w:lsdException w:name="Light Grid Accent 4" w:semiHidden="0" w:uiPriority="62" w:unhideWhenUsed="0"/>
-    <w:lsdException w:name="Medium Shading 1 Accent 4" w:semiHidden="0" w:uiPriority="63" w:unhideWhenUsed="0"/>
-    <w:lsdException w:name="Medium Shading 2 Accent 4" w:semiHidden="0" w:uiPriority="64" w:unhideWhenUsed="0"/>
-    <w:lsdException w:name="Medium List 1 Accent 4" w:semiHidden="0" w:uiPriority="65" w:unhideWhenUsed="0"/>
-    <w:lsdException w:name="Medium List 2 Accent 4" w:semiHidden="0" w:uiPriority="66" w:unhideWhenUsed="0"/>
-    <w:lsdException w:name="Medium Grid 1 Accent 4" w:semiHidden="0" w:uiPriority="67" w:unhideWhenUsed="0"/>
-    <w:lsdException w:name="Medium Grid 2 Accent 4" w:semiHidden="0" w:uiPriority="68" w:unhideWhenUsed="0"/>
-    <w:lsdException w:name="Medium Grid 3 Accent 4" w:semiHidden="0" w:uiPriority="69" w:unhideWhenUsed="0"/>
-    <w:lsdException w:name="Dark List Accent 4" w:semiHidden="0" w:uiPriority="70" w:unhideWhenUsed="0"/>
-    <w:lsdException w:name="Colorful Shading Accent 4" w:semiHidden="0" w:uiPriority="71" w:unhideWhenUsed="0"/>
-    <w:lsdException w:name="Colorful List Accent 4" w:semiHidden="0" w:uiPriority="72" w:unhideWhenUsed="0"/>
-    <w:lsdException w:name="Colorful Grid Accent 4" w:semiHidden="0" w:uiPriority="73" w:unhideWhenUsed="0"/>
-    <w:lsdException w:name="Light Shading Accent 5" w:semiHidden="0" w:uiPriority="60" w:unhideWhenUsed="0"/>
-    <w:lsdException w:name="Light List Accent 5" w:semiHidden="0" w:uiPriority="61" w:unhideWhenUsed="0"/>
-    <w:lsdException w:name="Light Grid Accent 5" w:semiHidden="0" w:uiPriority="62" w:unhideWhenUsed="0"/>
-    <w:lsdException w:name="Medium Shading 1 Accent 5" w:semiHidden="0" w:uiPriority="63" w:unhideWhenUsed="0"/>
-    <w:lsdException w:name="Medium Shading 2 Accent 5" w:semiHidden="0" w:uiPriority="64" w:unhideWhenUsed="0"/>
-    <w:lsdException w:name="Medium List 1 Accent 5" w:semiHidden="0" w:uiPriority="65" w:unhideWhenUsed="0"/>
-    <w:lsdException w:name="Medium List 2 Accent 5" w:semiHidden="0" w:uiPriority="66" w:unhideWhenUsed="0"/>
-    <w:lsdException w:name="Medium Grid 1 Accent 5" w:semiHidden="0" w:uiPriority="67" w:unhideWhenUsed="0"/>
-    <w:lsdException w:name="Medium Grid 2 Accent 5" w:semiHidden="0" w:uiPriority="68" w:unhideWhenUsed="0"/>
-    <w:lsdException w:name="Medium Grid 3 Accent 5" w:semiHidden="0" w:uiPriority="69" w:unhideWhenUsed="0"/>
-    <w:lsdException w:name="Dark List Accent 5" w:semiHidden="0" w:uiPriority="70" w:unhideWhenUsed="0"/>
-    <w:lsdException w:name="Colorful Shading Accent 5" w:semiHidden="0" w:uiPriority="71" w:unhideWhenUsed="0"/>
-    <w:lsdException w:name="Colorful List Accent 5" w:semiHidden="0" w:uiPriority="72" w:unhideWhenUsed="0"/>
-    <w:lsdException w:name="Colorful Grid Accent 5" w:semiHidden="0" w:uiPriority="73" w:unhideWhenUsed="0"/>
-    <w:lsdException w:name="Light Shading Accent 6" w:semiHidden="0" w:uiPriority="60" w:unhideWhenUsed="0"/>
-    <w:lsdException w:name="Light List Accent 6" w:semiHidden="0" w:uiPriority="61" w:unhideWhenUsed="0"/>
-    <w:lsdException w:name="Light Grid Accent 6" w:semiHidden="0" w:uiPriority="62" w:unhideWhenUsed="0"/>
-    <w:lsdException w:name="Medium Shading 1 Accent 6" w:semiHidden="0" w:uiPriority="63" w:unhideWhenUsed="0"/>
-    <w:lsdException w:name="Medium Shading 2 Accent 6" w:semiHidden="0" w:uiPriority="64" w:unhideWhenUsed="0"/>
-    <w:lsdException w:name="Medium List 1 Accent 6" w:semiHidden="0" w:uiPriority="65" w:unhideWhenUsed="0"/>
-    <w:lsdException w:name="Medium List 2 Accent 6" w:semiHidden="0" w:uiPriority="66" w:unhideWhenUsed="0"/>
-    <w:lsdException w:name="Medium Grid 1 Accent 6" w:semiHidden="0" w:uiPriority="67" w:unhideWhenUsed="0"/>
-    <w:lsdException w:name="Medium Grid 2 Accent 6" w:semiHidden="0" w:uiPriority="68" w:unhideWhenUsed="0"/>
-    <w:lsdException w:name="Medium Grid 3 Accent 6" w:semiHidden="0" w:uiPriority="69" w:unhideWhenUsed="0"/>
-    <w:lsdException w:name="Dark List Accent 6" w:semiHidden="0" w:uiPriority="70" w:unhideWhenUsed="0"/>
-    <w:lsdException w:name="Colorful Shading Accent 6" w:semiHidden="0" w:uiPriority="71" w:unhideWhenUsed="0"/>
-    <w:lsdException w:name="Colorful List Accent 6" w:semiHidden="0" w:uiPriority="72" w:unhideWhenUsed="0"/>
-    <w:lsdException w:name="Colorful Grid Accent 6" w:semiHidden="0" w:uiPriority="73" w:unhideWhenUsed="0"/>
-    <w:lsdException w:name="Subtle Emphasis" w:semiHidden="0" w:uiPriority="19" w:unhideWhenUsed="0" w:qFormat="1"/>
-    <w:lsdException w:name="Intense Emphasis" w:semiHidden="0" w:uiPriority="21" w:unhideWhenUsed="0" w:qFormat="1"/>
-    <w:lsdException w:name="Subtle Reference" w:semiHidden="0" w:uiPriority="31" w:unhideWhenUsed="0" w:qFormat="1"/>
-    <w:lsdException w:name="Intense Reference" w:semiHidden="0" w:uiPriority="32" w:unhideWhenUsed="0" w:qFormat="1"/>
-    <w:lsdException w:name="Book Title" w:semiHidden="0" w:uiPriority="33" w:unhideWhenUsed="0" w:qFormat="1"/>
-    <w:lsdException w:name="Bibliography" w:uiPriority="37"/>
-    <w:lsdException w:name="TOC Heading" w:uiPriority="39" w:qFormat="1"/>
+  <w:latentStyles w:defLockedState="0" w:defUIPriority="99" w:defSemiHidden="0" w:defUnhideWhenUsed="0" w:defQFormat="0" w:count="376">
+    <w:lsdException w:name="Normal" w:uiPriority="0" w:qFormat="1"/>
+    <w:lsdException w:name="heading 1" w:uiPriority="9" w:qFormat="1"/>
+    <w:lsdException w:name="heading 2" w:semiHidden="1" w:uiPriority="9" w:unhideWhenUsed="1" w:qFormat="1"/>
+    <w:lsdException w:name="heading 3" w:semiHidden="1" w:uiPriority="9" w:unhideWhenUsed="1" w:qFormat="1"/>
+    <w:lsdException w:name="heading 4" w:semiHidden="1" w:uiPriority="9" w:unhideWhenUsed="1" w:qFormat="1"/>
+    <w:lsdException w:name="heading 5" w:semiHidden="1" w:uiPriority="9" w:unhideWhenUsed="1" w:qFormat="1"/>
+    <w:lsdException w:name="heading 6" w:semiHidden="1" w:uiPriority="9" w:unhideWhenUsed="1" w:qFormat="1"/>
+    <w:lsdException w:name="heading 7" w:semiHidden="1" w:uiPriority="9" w:unhideWhenUsed="1" w:qFormat="1"/>
+    <w:lsdException w:name="heading 8" w:semiHidden="1" w:uiPriority="9" w:unhideWhenUsed="1" w:qFormat="1"/>
+    <w:lsdException w:name="heading 9" w:semiHidden="1" w:uiPriority="9" w:unhideWhenUsed="1" w:qFormat="1"/>
+    <w:lsdException w:name="index 1" w:semiHidden="1" w:unhideWhenUsed="1"/>
+    <w:lsdException w:name="index 2" w:semiHidden="1" w:unhideWhenUsed="1"/>
+    <w:lsdException w:name="index 3" w:semiHidden="1" w:unhideWhenUsed="1"/>
+    <w:lsdException w:name="index 4" w:semiHidden="1" w:unhideWhenUsed="1"/>
+    <w:lsdException w:name="index 5" w:semiHidden="1" w:unhideWhenUsed="1"/>
+    <w:lsdException w:name="index 6" w:semiHidden="1" w:unhideWhenUsed="1"/>
+    <w:lsdException w:name="index 7" w:semiHidden="1" w:unhideWhenUsed="1"/>
+    <w:lsdException w:name="index 8" w:semiHidden="1" w:unhideWhenUsed="1"/>
+    <w:lsdException w:name="index 9" w:semiHidden="1" w:unhideWhenUsed="1"/>
+    <w:lsdException w:name="toc 1" w:semiHidden="1" w:uiPriority="39" w:unhideWhenUsed="1"/>
+    <w:lsdException w:name="toc 2" w:semiHidden="1" w:uiPriority="39" w:unhideWhenUsed="1"/>
+    <w:lsdException w:name="toc 3" w:semiHidden="1" w:uiPriority="39" w:unhideWhenUsed="1"/>
+    <w:lsdException w:name="toc 4" w:semiHidden="1" w:uiPriority="39" w:unhideWhenUsed="1"/>
+    <w:lsdException w:name="toc 5" w:semiHidden="1" w:uiPriority="39" w:unhideWhenUsed="1"/>
+    <w:lsdException w:name="toc 6" w:semiHidden="1" w:uiPriority="39" w:unhideWhenUsed="1"/>
+    <w:lsdException w:name="toc 7" w:semiHidden="1" w:uiPriority="39" w:unhideWhenUsed="1"/>
+    <w:lsdException w:name="toc 8" w:semiHidden="1" w:uiPriority="39" w:unhideWhenUsed="1"/>
+    <w:lsdException w:name="toc 9" w:semiHidden="1" w:uiPriority="39" w:unhideWhenUsed="1"/>
+    <w:lsdException w:name="Normal Indent" w:semiHidden="1" w:unhideWhenUsed="1"/>
+    <w:lsdException w:name="footnote text" w:semiHidden="1" w:unhideWhenUsed="1"/>
+    <w:lsdException w:name="annotation text" w:semiHidden="1" w:unhideWhenUsed="1"/>
+    <w:lsdException w:name="header" w:semiHidden="1" w:unhideWhenUsed="1"/>
+    <w:lsdException w:name="footer" w:semiHidden="1" w:unhideWhenUsed="1"/>
+    <w:lsdException w:name="index heading" w:semiHidden="1" w:unhideWhenUsed="1"/>
+    <w:lsdException w:name="caption" w:semiHidden="1" w:uiPriority="35" w:unhideWhenUsed="1" w:qFormat="1"/>
+    <w:lsdException w:name="table of figures" w:semiHidden="1" w:unhideWhenUsed="1"/>
+    <w:lsdException w:name="envelope address" w:semiHidden="1" w:unhideWhenUsed="1"/>
+    <w:lsdException w:name="envelope return" w:semiHidden="1" w:unhideWhenUsed="1"/>
+    <w:lsdException w:name="footnote reference" w:semiHidden="1" w:unhideWhenUsed="1"/>
+    <w:lsdException w:name="annotation reference" w:semiHidden="1" w:unhideWhenUsed="1"/>
+    <w:lsdException w:name="line number" w:semiHidden="1" w:unhideWhenUsed="1"/>
+    <w:lsdException w:name="page number" w:semiHidden="1" w:unhideWhenUsed="1"/>
+    <w:lsdException w:name="endnote reference" w:semiHidden="1" w:unhideWhenUsed="1"/>
+    <w:lsdException w:name="endnote text" w:semiHidden="1" w:unhideWhenUsed="1"/>
+    <w:lsdException w:name="table of authorities" w:semiHidden="1" w:unhideWhenUsed="1"/>
+    <w:lsdException w:name="macro" w:semiHidden="1" w:unhideWhenUsed="1"/>
+    <w:lsdException w:name="toa heading" w:semiHidden="1" w:unhideWhenUsed="1"/>
+    <w:lsdException w:name="List" w:semiHidden="1" w:unhideWhenUsed="1"/>
+    <w:lsdException w:name="List Bullet" w:semiHidden="1" w:unhideWhenUsed="1"/>
+    <w:lsdException w:name="List Number" w:semiHidden="1" w:unhideWhenUsed="1"/>
+    <w:lsdException w:name="List 2" w:semiHidden="1" w:unhideWhenUsed="1"/>
+    <w:lsdException w:name="List 3" w:semiHidden="1" w:unhideWhenUsed="1"/>
+    <w:lsdException w:name="List 4" w:semiHidden="1" w:unhideWhenUsed="1"/>
+    <w:lsdException w:name="List 5" w:semiHidden="1" w:unhideWhenUsed="1"/>
+    <w:lsdException w:name="List Bullet 2" w:semiHidden="1" w:unhideWhenUsed="1"/>
+    <w:lsdException w:name="List Bullet 3" w:semiHidden="1" w:unhideWhenUsed="1"/>
+    <w:lsdException w:name="List Bullet 4" w:semiHidden="1" w:unhideWhenUsed="1"/>
+    <w:lsdException w:name="List Bullet 5" w:semiHidden="1" w:unhideWhenUsed="1"/>
+    <w:lsdException w:name="List Number 2" w:semiHidden="1" w:unhideWhenUsed="1"/>
+    <w:lsdException w:name="List Number 3" w:semiHidden="1" w:unhideWhenUsed="1"/>
+    <w:lsdException w:name="List Number 4" w:semiHidden="1" w:unhideWhenUsed="1"/>
+    <w:lsdException w:name="List Number 5" w:semiHidden="1" w:unhideWhenUsed="1"/>
+    <w:lsdException w:name="Title" w:uiPriority="10" w:qFormat="1"/>
+    <w:lsdException w:name="Closing" w:semiHidden="1" w:unhideWhenUsed="1"/>
+    <w:lsdException w:name="Signature" w:semiHidden="1" w:unhideWhenUsed="1"/>
+    <w:lsdException w:name="Default Paragraph Font" w:semiHidden="1" w:uiPriority="1" w:unhideWhenUsed="1"/>
+    <w:lsdException w:name="Body Text" w:semiHidden="1" w:unhideWhenUsed="1"/>
+    <w:lsdException w:name="Body Text Indent" w:semiHidden="1" w:unhideWhenUsed="1"/>
+    <w:lsdException w:name="List Continue" w:semiHidden="1" w:unhideWhenUsed="1"/>
+    <w:lsdException w:name="List Continue 2" w:semiHidden="1" w:unhideWhenUsed="1"/>
+    <w:lsdException w:name="List Continue 3" w:semiHidden="1" w:unhideWhenUsed="1"/>
+    <w:lsdException w:name="List Continue 4" w:semiHidden="1" w:unhideWhenUsed="1"/>
+    <w:lsdException w:name="List Continue 5" w:semiHidden="1" w:unhideWhenUsed="1"/>
+    <w:lsdException w:name="Message Header" w:semiHidden="1" w:unhideWhenUsed="1"/>
+    <w:lsdException w:name="Subtitle" w:uiPriority="11" w:qFormat="1"/>
+    <w:lsdException w:name="Salutation" w:semiHidden="1" w:unhideWhenUsed="1"/>
+    <w:lsdException w:name="Date" w:semiHidden="1" w:unhideWhenUsed="1"/>
+    <w:lsdException w:name="Body Text First Indent" w:semiHidden="1" w:unhideWhenUsed="1"/>
+    <w:lsdException w:name="Body Text First Indent 2" w:semiHidden="1" w:unhideWhenUsed="1"/>
+    <w:lsdException w:name="Note Heading" w:semiHidden="1" w:unhideWhenUsed="1"/>
+    <w:lsdException w:name="Body Text 2" w:semiHidden="1" w:unhideWhenUsed="1"/>
+    <w:lsdException w:name="Body Text 3" w:semiHidden="1" w:unhideWhenUsed="1"/>
+    <w:lsdException w:name="Body Text Indent 2" w:semiHidden="1" w:unhideWhenUsed="1"/>
+    <w:lsdException w:name="Body Text Indent 3" w:semiHidden="1" w:unhideWhenUsed="1"/>
+    <w:lsdException w:name="Block Text" w:semiHidden="1" w:unhideWhenUsed="1"/>
+    <w:lsdException w:name="Hyperlink" w:semiHidden="1" w:unhideWhenUsed="1"/>
+    <w:lsdException w:name="FollowedHyperlink" w:semiHidden="1" w:unhideWhenUsed="1"/>
+    <w:lsdException w:name="Strong" w:uiPriority="22" w:qFormat="1"/>
+    <w:lsdException w:name="Emphasis" w:uiPriority="20" w:qFormat="1"/>
+    <w:lsdException w:name="Document Map" w:semiHidden="1" w:unhideWhenUsed="1"/>
+    <w:lsdException w:name="Plain Text" w:semiHidden="1" w:unhideWhenUsed="1"/>
+    <w:lsdException w:name="E-mail Signature" w:semiHidden="1" w:unhideWhenUsed="1"/>
+    <w:lsdException w:name="HTML Top of Form" w:semiHidden="1" w:unhideWhenUsed="1"/>
+    <w:lsdException w:name="HTML Bottom of Form" w:semiHidden="1" w:unhideWhenUsed="1"/>
+    <w:lsdException w:name="Normal (Web)" w:semiHidden="1" w:unhideWhenUsed="1"/>
+    <w:lsdException w:name="HTML Acronym" w:semiHidden="1" w:unhideWhenUsed="1"/>
+    <w:lsdException w:name="HTML Address" w:semiHidden="1" w:unhideWhenUsed="1"/>
+    <w:lsdException w:name="HTML Cite" w:semiHidden="1" w:unhideWhenUsed="1"/>
+    <w:lsdException w:name="HTML Code" w:semiHidden="1" w:unhideWhenUsed="1"/>
+    <w:lsdException w:name="HTML Definition" w:semiHidden="1" w:unhideWhenUsed="1"/>
+    <w:lsdException w:name="HTML Keyboard" w:semiHidden="1" w:unhideWhenUsed="1"/>
+    <w:lsdException w:name="HTML Preformatted" w:semiHidden="1" w:unhideWhenUsed="1"/>
+    <w:lsdException w:name="HTML Sample" w:semiHidden="1" w:unhideWhenUsed="1"/>
+    <w:lsdException w:name="HTML Typewriter" w:semiHidden="1" w:unhideWhenUsed="1"/>
+    <w:lsdException w:name="HTML Variable" w:semiHidden="1" w:unhideWhenUsed="1"/>
+    <w:lsdException w:name="Normal Table" w:semiHidden="1" w:unhideWhenUsed="1"/>
+    <w:lsdException w:name="annotation subject" w:semiHidden="1" w:unhideWhenUsed="1"/>
+    <w:lsdException w:name="No List" w:semiHidden="1" w:unhideWhenUsed="1"/>
+    <w:lsdException w:name="Outline List 1" w:semiHidden="1" w:unhideWhenUsed="1"/>
+    <w:lsdException w:name="Outline List 2" w:semiHidden="1" w:unhideWhenUsed="1"/>
+    <w:lsdException w:name="Outline List 3" w:semiHidden="1" w:unhideWhenUsed="1"/>
+    <w:lsdException w:name="Table Simple 1" w:semiHidden="1" w:unhideWhenUsed="1"/>
+    <w:lsdException w:name="Table Simple 2" w:semiHidden="1" w:unhideWhenUsed="1"/>
+    <w:lsdException w:name="Table Simple 3" w:semiHidden="1" w:unhideWhenUsed="1"/>
+    <w:lsdException w:name="Table Classic 1" w:semiHidden="1" w:unhideWhenUsed="1"/>
+    <w:lsdException w:name="Table Classic 2" w:semiHidden="1" w:unhideWhenUsed="1"/>
+    <w:lsdException w:name="Table Classic 3" w:semiHidden="1" w:unhideWhenUsed="1"/>
+    <w:lsdException w:name="Table Classic 4" w:semiHidden="1" w:unhideWhenUsed="1"/>
+    <w:lsdException w:name="Table Colorful 1" w:semiHidden="1" w:unhideWhenUsed="1"/>
+    <w:lsdException w:name="Table Colorful 2" w:semiHidden="1" w:unhideWhenUsed="1"/>
+    <w:lsdException w:name="Table Colorful 3" w:semiHidden="1" w:unhideWhenUsed="1"/>
+    <w:lsdException w:name="Table Columns 1" w:semiHidden="1" w:unhideWhenUsed="1"/>
+    <w:lsdException w:name="Table Columns 2" w:semiHidden="1" w:unhideWhenUsed="1"/>
+    <w:lsdException w:name="Table Columns 3" w:semiHidden="1" w:unhideWhenUsed="1"/>
+    <w:lsdException w:name="Table Columns 4" w:semiHidden="1" w:unhideWhenUsed="1"/>
+    <w:lsdException w:name="Table Columns 5" w:semiHidden="1" w:unhideWhenUsed="1"/>
+    <w:lsdException w:name="Table Grid 1" w:semiHidden="1" w:unhideWhenUsed="1"/>
+    <w:lsdException w:name="Table Grid 2" w:semiHidden="1" w:unhideWhenUsed="1"/>
+    <w:lsdException w:name="Table Grid 3" w:semiHidden="1" w:unhideWhenUsed="1"/>
+    <w:lsdException w:name="Table Grid 4" w:semiHidden="1" w:unhideWhenUsed="1"/>
+    <w:lsdException w:name="Table Grid 5" w:semiHidden="1" w:unhideWhenUsed="1"/>
+    <w:lsdException w:name="Table Grid 6" w:semiHidden="1" w:unhideWhenUsed="1"/>
+    <w:lsdException w:name="Table Grid 7" w:semiHidden="1" w:unhideWhenUsed="1"/>
+    <w:lsdException w:name="Table Grid 8" w:semiHidden="1" w:unhideWhenUsed="1"/>
+    <w:lsdException w:name="Table List 1" w:semiHidden="1" w:unhideWhenUsed="1"/>
+    <w:lsdException w:name="Table List 2" w:semiHidden="1" w:unhideWhenUsed="1"/>
+    <w:lsdException w:name="Table List 3" w:semiHidden="1" w:unhideWhenUsed="1"/>
+    <w:lsdException w:name="Table List 4" w:semiHidden="1" w:unhideWhenUsed="1"/>
+    <w:lsdException w:name="Table List 5" w:semiHidden="1" w:unhideWhenUsed="1"/>
+    <w:lsdException w:name="Table List 6" w:semiHidden="1" w:unhideWhenUsed="1"/>
+    <w:lsdException w:name="Table List 7" w:semiHidden="1" w:unhideWhenUsed="1"/>
+    <w:lsdException w:name="Table List 8" w:semiHidden="1" w:unhideWhenUsed="1"/>
+    <w:lsdException w:name="Table 3D effects 1" w:semiHidden="1" w:unhideWhenUsed="1"/>
+    <w:lsdException w:name="Table 3D effects 2" w:semiHidden="1" w:unhideWhenUsed="1"/>
+    <w:lsdException w:name="Table 3D effects 3" w:semiHidden="1" w:unhideWhenUsed="1"/>
+    <w:lsdException w:name="Table Contemporary" w:semiHidden="1" w:unhideWhenUsed="1"/>
+    <w:lsdException w:name="Table Elegant" w:semiHidden="1" w:unhideWhenUsed="1"/>
+    <w:lsdException w:name="Table Professional" w:semiHidden="1" w:unhideWhenUsed="1"/>
+    <w:lsdException w:name="Table Subtle 1" w:semiHidden="1" w:unhideWhenUsed="1"/>
+    <w:lsdException w:name="Table Subtle 2" w:semiHidden="1" w:unhideWhenUsed="1"/>
+    <w:lsdException w:name="Table Web 1" w:semiHidden="1" w:unhideWhenUsed="1"/>
+    <w:lsdException w:name="Table Web 2" w:semiHidden="1" w:unhideWhenUsed="1"/>
+    <w:lsdException w:name="Table Web 3" w:semiHidden="1" w:unhideWhenUsed="1"/>
+    <w:lsdException w:name="Balloon Text" w:semiHidden="1" w:unhideWhenUsed="1"/>
+    <w:lsdException w:name="Table Grid" w:semiHidden="1" w:uiPriority="39" w:unhideWhenUsed="1"/>
+    <w:lsdException w:name="Table Theme" w:semiHidden="1" w:unhideWhenUsed="1"/>
+    <w:lsdException w:name="Placeholder Text" w:semiHidden="1"/>
+    <w:lsdException w:name="No Spacing" w:uiPriority="1" w:qFormat="1"/>
+    <w:lsdException w:name="Light Shading" w:uiPriority="60"/>
+    <w:lsdException w:name="Light List" w:uiPriority="61"/>
+    <w:lsdException w:name="Light Grid" w:uiPriority="62"/>
+    <w:lsdException w:name="Medium Shading 1" w:uiPriority="63"/>
+    <w:lsdException w:name="Medium Shading 2" w:uiPriority="64"/>
+    <w:lsdException w:name="Medium List 1" w:uiPriority="65"/>
+    <w:lsdException w:name="Medium List 2" w:uiPriority="66"/>
+    <w:lsdException w:name="Medium Grid 1" w:uiPriority="67"/>
+    <w:lsdException w:name="Medium Grid 2" w:uiPriority="68"/>
+    <w:lsdException w:name="Medium Grid 3" w:uiPriority="69"/>
+    <w:lsdException w:name="Dark List" w:uiPriority="70"/>
+    <w:lsdException w:name="Colorful Shading" w:uiPriority="71"/>
+    <w:lsdException w:name="Colorful List" w:uiPriority="72"/>
+    <w:lsdException w:name="Colorful Grid" w:uiPriority="73"/>
+    <w:lsdException w:name="Light Shading Accent 1" w:uiPriority="60"/>
+    <w:lsdException w:name="Light List Accent 1" w:uiPriority="61"/>
+    <w:lsdException w:name="Light Grid Accent 1" w:uiPriority="62"/>
+    <w:lsdException w:name="Medium Shading 1 Accent 1" w:uiPriority="63"/>
+    <w:lsdException w:name="Medium Shading 2 Accent 1" w:uiPriority="64"/>
+    <w:lsdException w:name="Medium List 1 Accent 1" w:uiPriority="65"/>
+    <w:lsdException w:name="Revision" w:semiHidden="1"/>
+    <w:lsdException w:name="List Paragraph" w:uiPriority="34" w:qFormat="1"/>
+    <w:lsdException w:name="Quote" w:uiPriority="29" w:qFormat="1"/>
+    <w:lsdException w:name="Intense Quote" w:uiPriority="30" w:qFormat="1"/>
+    <w:lsdException w:name="Medium List 2 Accent 1" w:uiPriority="66"/>
+    <w:lsdException w:name="Medium Grid 1 Accent 1" w:uiPriority="67"/>
+    <w:lsdException w:name="Medium Grid 2 Accent 1" w:uiPriority="68"/>
+    <w:lsdException w:name="Medium Grid 3 Accent 1" w:uiPriority="69"/>
+    <w:lsdException w:name="Dark List Accent 1" w:uiPriority="70"/>
+    <w:lsdException w:name="Colorful Shading Accent 1" w:uiPriority="71"/>
+    <w:lsdException w:name="Colorful List Accent 1" w:uiPriority="72"/>
+    <w:lsdException w:name="Colorful Grid Accent 1" w:uiPriority="73"/>
+    <w:lsdException w:name="Light Shading Accent 2" w:uiPriority="60"/>
+    <w:lsdException w:name="Light List Accent 2" w:uiPriority="61"/>
+    <w:lsdException w:name="Light Grid Accent 2" w:uiPriority="62"/>
+    <w:lsdException w:name="Medium Shading 1 Accent 2" w:uiPriority="63"/>
+    <w:lsdException w:name="Medium Shading 2 Accent 2" w:uiPriority="64"/>
+    <w:lsdException w:name="Medium List 1 Accent 2" w:uiPriority="65"/>
+    <w:lsdException w:name="Medium List 2 Accent 2" w:uiPriority="66"/>
+    <w:lsdException w:name="Medium Grid 1 Accent 2" w:uiPriority="67"/>
+    <w:lsdException w:name="Medium Grid 2 Accent 2" w:uiPriority="68"/>
+    <w:lsdException w:name="Medium Grid 3 Accent 2" w:uiPriority="69"/>
+    <w:lsdException w:name="Dark List Accent 2" w:uiPriority="70"/>
+    <w:lsdException w:name="Colorful Shading Accent 2" w:uiPriority="71"/>
+    <w:lsdException w:name="Colorful List Accent 2" w:uiPriority="72"/>
+    <w:lsdException w:name="Colorful Grid Accent 2" w:uiPriority="73"/>
+    <w:lsdException w:name="Light Shading Accent 3" w:uiPriority="60"/>
+    <w:lsdException w:name="Light List Accent 3" w:uiPriority="61"/>
+    <w:lsdException w:name="Light Grid Accent 3" w:uiPriority="62"/>
+    <w:lsdException w:name="Medium Shading 1 Accent 3" w:uiPriority="63"/>
+    <w:lsdException w:name="Medium Shading 2 Accent 3" w:uiPriority="64"/>
+    <w:lsdException w:name="Medium List 1 Accent 3" w:uiPriority="65"/>
+    <w:lsdException w:name="Medium List 2 Accent 3" w:uiPriority="66"/>
+    <w:lsdException w:name="Medium Grid 1 Accent 3" w:uiPriority="67"/>
+    <w:lsdException w:name="Medium Grid 2 Accent 3" w:uiPriority="68"/>
+    <w:lsdException w:name="Medium Grid 3 Accent 3" w:uiPriority="69"/>
+    <w:lsdException w:name="Dark List Accent 3" w:uiPriority="70"/>
+    <w:lsdException w:name="Colorful Shading Accent 3" w:uiPriority="71"/>
+    <w:lsdException w:name="Colorful List Accent 3" w:uiPriority="72"/>
+    <w:lsdException w:name="Colorful Grid Accent 3" w:uiPriority="73"/>
+    <w:lsdException w:name="Light Shading Accent 4" w:uiPriority="60"/>
+    <w:lsdException w:name="Light List Accent 4" w:uiPriority="61"/>
+    <w:lsdException w:name="Light Grid Accent 4" w:uiPriority="62"/>
+    <w:lsdException w:name="Medium Shading 1 Accent 4" w:uiPriority="63"/>
+    <w:lsdException w:name="Medium Shading 2 Accent 4" w:uiPriority="64"/>
+    <w:lsdException w:name="Medium List 1 Accent 4" w:uiPriority="65"/>
+    <w:lsdException w:name="Medium List 2 Accent 4" w:uiPriority="66"/>
+    <w:lsdException w:name="Medium Grid 1 Accent 4" w:uiPriority="67"/>
+    <w:lsdException w:name="Medium Grid 2 Accent 4" w:uiPriority="68"/>
+    <w:lsdException w:name="Medium Grid 3 Accent 4" w:uiPriority="69"/>
+    <w:lsdException w:name="Dark List Accent 4" w:uiPriority="70"/>
+    <w:lsdException w:name="Colorful Shading Accent 4" w:uiPriority="71"/>
+    <w:lsdException w:name="Colorful List Accent 4" w:uiPriority="72"/>
+    <w:lsdException w:name="Colorful Grid Accent 4" w:uiPriority="73"/>
+    <w:lsdException w:name="Light Shading Accent 5" w:uiPriority="60"/>
+    <w:lsdException w:name="Light List Accent 5" w:uiPriority="61"/>
+    <w:lsdException w:name="Light Grid Accent 5" w:uiPriority="62"/>
+    <w:lsdException w:name="Medium Shading 1 Accent 5" w:uiPriority="63"/>
+    <w:lsdException w:name="Medium Shading 2 Accent 5" w:uiPriority="64"/>
+    <w:lsdException w:name="Medium List 1 Accent 5" w:uiPriority="65"/>
+    <w:lsdException w:name="Medium List 2 Accent 5" w:uiPriority="66"/>
+    <w:lsdException w:name="Medium Grid 1 Accent 5" w:uiPriority="67"/>
+    <w:lsdException w:name="Medium Grid 2 Accent 5" w:uiPriority="68"/>
+    <w:lsdException w:name="Medium Grid 3 Accent 5" w:uiPriority="69"/>
+    <w:lsdException w:name="Dark List Accent 5" w:uiPriority="70"/>
+    <w:lsdException w:name="Colorful Shading Accent 5" w:uiPriority="71"/>
+    <w:lsdException w:name="Colorful List Accent 5" w:uiPriority="72"/>
+    <w:lsdException w:name="Colorful Grid Accent 5" w:uiPriority="73"/>
+    <w:lsdException w:name="Light Shading Accent 6" w:uiPriority="60"/>
+    <w:lsdException w:name="Light List Accent 6" w:uiPriority="61"/>
+    <w:lsdException w:name="Light Grid Accent 6" w:uiPriority="62"/>
+    <w:lsdException w:name="Medium Shading 1 Accent 6" w:uiPriority="63"/>
+    <w:lsdException w:name="Medium Shading 2 Accent 6" w:uiPriority="64"/>
+    <w:lsdException w:name="Medium List 1 Accent 6" w:uiPriority="65"/>
+    <w:lsdException w:name="Medium List 2 Accent 6" w:uiPriority="66"/>
+    <w:lsdException w:name="Medium Grid 1 Accent 6" w:uiPriority="67"/>
+    <w:lsdException w:name="Medium Grid 2 Accent 6" w:uiPriority="68"/>
+    <w:lsdException w:name="Medium Grid 3 Accent 6" w:uiPriority="69"/>
+    <w:lsdException w:name="Dark List Accent 6" w:uiPriority="70"/>
+    <w:lsdException w:name="Colorful Shading Accent 6" w:uiPriority="71"/>
+    <w:lsdException w:name="Colorful List Accent 6" w:uiPriority="72"/>
+    <w:lsdException w:name="Colorful Grid Accent 6" w:uiPriority="73"/>
+    <w:lsdException w:name="Subtle Emphasis" w:uiPriority="19" w:qFormat="1"/>
+    <w:lsdException w:name="Intense Emphasis" w:uiPriority="21" w:qFormat="1"/>
+    <w:lsdException w:name="Subtle Reference" w:uiPriority="31" w:qFormat="1"/>
+    <w:lsdException w:name="Intense Reference" w:uiPriority="32" w:qFormat="1"/>
+    <w:lsdException w:name="Book Title" w:uiPriority="33" w:qFormat="1"/>
+    <w:lsdException w:name="Bibliography" w:semiHidden="1" w:uiPriority="37" w:unhideWhenUsed="1"/>
+    <w:lsdException w:name="TOC Heading" w:semiHidden="1" w:uiPriority="39" w:unhideWhenUsed="1" w:qFormat="1"/>
+    <w:lsdException w:name="Plain Table 1" w:uiPriority="41"/>
+    <w:lsdException w:name="Plain Table 2" w:uiPriority="42"/>
+    <w:lsdException w:name="Plain Table 3" w:uiPriority="43"/>
+    <w:lsdException w:name="Plain Table 4" w:uiPriority="44"/>
+    <w:lsdException w:name="Plain Table 5" w:uiPriority="45"/>
+    <w:lsdException w:name="Grid Table Light" w:uiPriority="40"/>
+    <w:lsdException w:name="Grid Table 1 Light" w:uiPriority="46"/>
+    <w:lsdException w:name="Grid Table 2" w:uiPriority="47"/>
+    <w:lsdException w:name="Grid Table 3" w:uiPriority="48"/>
+    <w:lsdException w:name="Grid Table 4" w:uiPriority="49"/>
+    <w:lsdException w:name="Grid Table 5 Dark" w:uiPriority="50"/>
+    <w:lsdException w:name="Grid Table 6 Colorful" w:uiPriority="51"/>
+    <w:lsdException w:name="Grid Table 7 Colorful" w:uiPriority="52"/>
+    <w:lsdException w:name="Grid Table 1 Light Accent 1" w:uiPriority="46"/>
+    <w:lsdException w:name="Grid Table 2 Accent 1" w:uiPriority="47"/>
+    <w:lsdException w:name="Grid Table 3 Accent 1" w:uiPriority="48"/>
+    <w:lsdException w:name="Grid Table 4 Accent 1" w:uiPriority="49"/>
+    <w:lsdException w:name="Grid Table 5 Dark Accent 1" w:uiPriority="50"/>
+    <w:lsdException w:name="Grid Table 6 Colorful Accent 1" w:uiPriority="51"/>
+    <w:lsdException w:name="Grid Table 7 Colorful Accent 1" w:uiPriority="52"/>
+    <w:lsdException w:name="Grid Table 1 Light Accent 2" w:uiPriority="46"/>
+    <w:lsdException w:name="Grid Table 2 Accent 2" w:uiPriority="47"/>
+    <w:lsdException w:name="Grid Table 3 Accent 2" w:uiPriority="48"/>
+    <w:lsdException w:name="Grid Table 4 Accent 2" w:uiPriority="49"/>
+    <w:lsdException w:name="Grid Table 5 Dark Accent 2" w:uiPriority="50"/>
+    <w:lsdException w:name="Grid Table 6 Colorful Accent 2" w:uiPriority="51"/>
+    <w:lsdException w:name="Grid Table 7 Colorful Accent 2" w:uiPriority="52"/>
+    <w:lsdException w:name="Grid Table 1 Light Accent 3" w:uiPriority="46"/>
+    <w:lsdException w:name="Grid Table 2 Accent 3" w:uiPriority="47"/>
+    <w:lsdException w:name="Grid Table 3 Accent 3" w:uiPriority="48"/>
+    <w:lsdException w:name="Grid Table 4 Accent 3" w:uiPriority="49"/>
+    <w:lsdException w:name="Grid Table 5 Dark Accent 3" w:uiPriority="50"/>
+    <w:lsdException w:name="Grid Table 6 Colorful Accent 3" w:uiPriority="51"/>
+    <w:lsdException w:name="Grid Table 7 Colorful Accent 3" w:uiPriority="52"/>
+    <w:lsdException w:name="Grid Table 1 Light Accent 4" w:uiPriority="46"/>
+    <w:lsdException w:name="Grid Table 2 Accent 4" w:uiPriority="47"/>
+    <w:lsdException w:name="Grid Table 3 Accent 4" w:uiPriority="48"/>
+    <w:lsdException w:name="Grid Table 4 Accent 4" w:uiPriority="49"/>
+    <w:lsdException w:name="Grid Table 5 Dark Accent 4" w:uiPriority="50"/>
+    <w:lsdException w:name="Grid Table 6 Colorful Accent 4" w:uiPriority="51"/>
+    <w:lsdException w:name="Grid Table 7 Colorful Accent 4" w:uiPriority="52"/>
+    <w:lsdException w:name="Grid Table 1 Light Accent 5" w:uiPriority="46"/>
+    <w:lsdException w:name="Grid Table 2 Accent 5" w:uiPriority="47"/>
+    <w:lsdException w:name="Grid Table 3 Accent 5" w:uiPriority="48"/>
+    <w:lsdException w:name="Grid Table 4 Accent 5" w:uiPriority="49"/>
+    <w:lsdException w:name="Grid Table 5 Dark Accent 5" w:uiPriority="50"/>
+    <w:lsdException w:name="Grid Table 6 Colorful Accent 5" w:uiPriority="51"/>
+    <w:lsdException w:name="Grid Table 7 Colorful Accent 5" w:uiPriority="52"/>
+    <w:lsdException w:name="Grid Table 1 Light Accent 6" w:uiPriority="46"/>
+    <w:lsdException w:name="Grid Table 2 Accent 6" w:uiPriority="47"/>
+    <w:lsdException w:name="Grid Table 3 Accent 6" w:uiPriority="48"/>
+    <w:lsdException w:name="Grid Table 4 Accent 6" w:uiPriority="49"/>
+    <w:lsdException w:name="Grid Table 5 Dark Accent 6" w:uiPriority="50"/>
+    <w:lsdException w:name="Grid Table 6 Colorful Accent 6" w:uiPriority="51"/>
+    <w:lsdException w:name="Grid Table 7 Colorful Accent 6" w:uiPriority="52"/>
+    <w:lsdException w:name="List Table 1 Light" w:uiPriority="46"/>
+    <w:lsdException w:name="List Table 2" w:uiPriority="47"/>
+    <w:lsdException w:name="List Table 3" w:uiPriority="48"/>
+    <w:lsdException w:name="List Table 4" w:uiPriority="49"/>
+    <w:lsdException w:name="List Table 5 Dark" w:uiPriority="50"/>
+    <w:lsdException w:name="List Table 6 Colorful" w:uiPriority="51"/>
+    <w:lsdException w:name="List Table 7 Colorful" w:uiPriority="52"/>
+    <w:lsdException w:name="List Table 1 Light Accent 1" w:uiPriority="46"/>
+    <w:lsdException w:name="List Table 2 Accent 1" w:uiPriority="47"/>
+    <w:lsdException w:name="List Table 3 Accent 1" w:uiPriority="48"/>
+    <w:lsdException w:name="List Table 4 Accent 1" w:uiPriority="49"/>
+    <w:lsdException w:name="List Table 5 Dark Accent 1" w:uiPriority="50"/>
+    <w:lsdException w:name="List Table 6 Colorful Accent 1" w:uiPriority="51"/>
+    <w:lsdException w:name="List Table 7 Colorful Accent 1" w:uiPriority="52"/>
+    <w:lsdException w:name="List Table 1 Light Accent 2" w:uiPriority="46"/>
+    <w:lsdException w:name="List Table 2 Accent 2" w:uiPriority="47"/>
+    <w:lsdException w:name="List Table 3 Accent 2" w:uiPriority="48"/>
+    <w:lsdException w:name="List Table 4 Accent 2" w:uiPriority="49"/>
+    <w:lsdException w:name="List Table 5 Dark Accent 2" w:uiPriority="50"/>
+    <w:lsdException w:name="List Table 6 Colorful Accent 2" w:uiPriority="51"/>
+    <w:lsdException w:name="List Table 7 Colorful Accent 2" w:uiPriority="52"/>
+    <w:lsdException w:name="List Table 1 Light Accent 3" w:uiPriority="46"/>
+    <w:lsdException w:name="List Table 2 Accent 3" w:uiPriority="47"/>
+    <w:lsdException w:name="List Table 3 Accent 3" w:uiPriority="48"/>
+    <w:lsdException w:name="List Table 4 Accent 3" w:uiPriority="49"/>
+    <w:lsdException w:name="List Table 5 Dark Accent 3" w:uiPriority="50"/>
+    <w:lsdException w:name="List Table 6 Colorful Accent 3" w:uiPriority="51"/>
+    <w:lsdException w:name="List Table 7 Colorful Accent 3" w:uiPriority="52"/>
+    <w:lsdException w:name="List Table 1 Light Accent 4" w:uiPriority="46"/>
+    <w:lsdException w:name="List Table 2 Accent 4" w:uiPriority="47"/>
+    <w:lsdException w:name="List Table 3 Accent 4" w:uiPriority="48"/>
+    <w:lsdException w:name="List Table 4 Accent 4" w:uiPriority="49"/>
+    <w:lsdException w:name="List Table 5 Dark Accent 4" w:uiPriority="50"/>
+    <w:lsdException w:name="List Table 6 Colorful Accent 4" w:uiPriority="51"/>
+    <w:lsdException w:name="List Table 7 Colorful Accent 4" w:uiPriority="52"/>
+    <w:lsdException w:name="List Table 1 Light Accent 5" w:uiPriority="46"/>
+    <w:lsdException w:name="List Table 2 Accent 5" w:uiPriority="47"/>
+    <w:lsdException w:name="List Table 3 Accent 5" w:uiPriority="48"/>
+    <w:lsdException w:name="List Table 4 Accent 5" w:uiPriority="49"/>
+    <w:lsdException w:name="List Table 5 Dark Accent 5" w:uiPriority="50"/>
+    <w:lsdException w:name="List Table 6 Colorful Accent 5" w:uiPriority="51"/>
+    <w:lsdException w:name="List Table 7 Colorful Accent 5" w:uiPriority="52"/>
+    <w:lsdException w:name="List Table 1 Light Accent 6" w:uiPriority="46"/>
+    <w:lsdException w:name="List Table 2 Accent 6" w:uiPriority="47"/>
+    <w:lsdException w:name="List Table 3 Accent 6" w:uiPriority="48"/>
+    <w:lsdException w:name="List Table 4 Accent 6" w:uiPriority="49"/>
+    <w:lsdException w:name="List Table 5 Dark Accent 6" w:uiPriority="50"/>
+    <w:lsdException w:name="List Table 6 Colorful Accent 6" w:uiPriority="51"/>
+    <w:lsdException w:name="List Table 7 Colorful Accent 6" w:uiPriority="52"/>
+    <w:lsdException w:name="Mention" w:semiHidden="1" w:unhideWhenUsed="1"/>
+    <w:lsdException w:name="Smart Hyperlink" w:semiHidden="1" w:unhideWhenUsed="1"/>
+    <w:lsdException w:name="Hashtag" w:semiHidden="1" w:unhideWhenUsed="1"/>
+    <w:lsdException w:name="Unresolved Mention" w:semiHidden="1" w:unhideWhenUsed="1"/>
+    <w:lsdException w:name="Smart Link" w:semiHidden="1" w:unhideWhenUsed="1"/>
   </w:latentStyles>
   <w:style w:type="paragraph" w:default="1" w:styleId="Normal">
     <w:name w:val="Normal"/>
@@ -7804,466 +8143,49 @@
       <w:u w:val="single"/>
     </w:rPr>
   </w:style>
-</w:styles>
-</file>
-
-<file path=word/stylesWithEffects.xml><?xml version="1.0" encoding="utf-8"?>
-<w:styles xmlns:wpc="http://schemas.microsoft.com/office/word/2010/wordprocessingCanvas" xmlns:mc="http://schemas.openxmlformats.org/markup-compatibility/2006" xmlns:o="urn:schemas-microsoft-com:office:office" xmlns:r="http://schemas.openxmlformats.org/officeDocument/2006/relationships" xmlns:m="http://schemas.openxmlformats.org/officeDocument/2006/math" xmlns:v="urn:schemas-microsoft-com:vml" xmlns:wp14="http://schemas.microsoft.com/office/word/2010/wordprocessingDrawing" xmlns:wp="http://schemas.openxmlformats.org/drawingml/2006/wordprocessingDrawing" xmlns:w10="urn:schemas-microsoft-com:office:word" xmlns:w="http://schemas.openxmlformats.org/wordprocessingml/2006/main" xmlns:w14="http://schemas.microsoft.com/office/word/2010/wordml" xmlns:wpg="http://schemas.microsoft.com/office/word/2010/wordprocessingGroup" xmlns:wpi="http://schemas.microsoft.com/office/word/2010/wordprocessingInk" xmlns:wne="http://schemas.microsoft.com/office/word/2006/wordml" xmlns:wps="http://schemas.microsoft.com/office/word/2010/wordprocessingShape" mc:Ignorable="w14 wp14">
-  <w:docDefaults>
-    <w:rPrDefault>
-      <w:rPr>
-        <w:rFonts w:asciiTheme="minorHAnsi" w:eastAsiaTheme="minorHAnsi" w:hAnsiTheme="minorHAnsi" w:cstheme="minorBidi"/>
-        <w:sz w:val="22"/>
-        <w:szCs w:val="22"/>
-        <w:lang w:val="sr-Latn-RS" w:eastAsia="en-US" w:bidi="ar-SA"/>
-      </w:rPr>
-    </w:rPrDefault>
-    <w:pPrDefault>
-      <w:pPr>
-        <w:spacing w:after="160" w:line="259" w:lineRule="auto"/>
-      </w:pPr>
-    </w:pPrDefault>
-  </w:docDefaults>
-  <w:latentStyles w:defLockedState="0" w:defUIPriority="99" w:defSemiHidden="1" w:defUnhideWhenUsed="1" w:defQFormat="0" w:count="267">
-    <w:lsdException w:name="Normal" w:semiHidden="0" w:uiPriority="0" w:unhideWhenUsed="0" w:qFormat="1"/>
-    <w:lsdException w:name="heading 1" w:semiHidden="0" w:uiPriority="9" w:unhideWhenUsed="0" w:qFormat="1"/>
-    <w:lsdException w:name="heading 2" w:uiPriority="9" w:qFormat="1"/>
-    <w:lsdException w:name="heading 3" w:uiPriority="9" w:qFormat="1"/>
-    <w:lsdException w:name="heading 4" w:uiPriority="9" w:qFormat="1"/>
-    <w:lsdException w:name="heading 5" w:uiPriority="9" w:qFormat="1"/>
-    <w:lsdException w:name="heading 6" w:uiPriority="9" w:qFormat="1"/>
-    <w:lsdException w:name="heading 7" w:uiPriority="9" w:qFormat="1"/>
-    <w:lsdException w:name="heading 8" w:uiPriority="9" w:qFormat="1"/>
-    <w:lsdException w:name="heading 9" w:uiPriority="9" w:qFormat="1"/>
-    <w:lsdException w:name="toc 1" w:uiPriority="39"/>
-    <w:lsdException w:name="toc 2" w:uiPriority="39"/>
-    <w:lsdException w:name="toc 3" w:uiPriority="39"/>
-    <w:lsdException w:name="toc 4" w:uiPriority="39"/>
-    <w:lsdException w:name="toc 5" w:uiPriority="39"/>
-    <w:lsdException w:name="toc 6" w:uiPriority="39"/>
-    <w:lsdException w:name="toc 7" w:uiPriority="39"/>
-    <w:lsdException w:name="toc 8" w:uiPriority="39"/>
-    <w:lsdException w:name="toc 9" w:uiPriority="39"/>
-    <w:lsdException w:name="caption" w:uiPriority="35" w:qFormat="1"/>
-    <w:lsdException w:name="Title" w:semiHidden="0" w:uiPriority="10" w:unhideWhenUsed="0" w:qFormat="1"/>
-    <w:lsdException w:name="Default Paragraph Font" w:uiPriority="1"/>
-    <w:lsdException w:name="Subtitle" w:semiHidden="0" w:uiPriority="11" w:unhideWhenUsed="0" w:qFormat="1"/>
-    <w:lsdException w:name="Strong" w:semiHidden="0" w:uiPriority="22" w:unhideWhenUsed="0" w:qFormat="1"/>
-    <w:lsdException w:name="Emphasis" w:semiHidden="0" w:uiPriority="20" w:unhideWhenUsed="0" w:qFormat="1"/>
-    <w:lsdException w:name="Table Grid" w:semiHidden="0" w:uiPriority="39" w:unhideWhenUsed="0"/>
-    <w:lsdException w:name="Placeholder Text" w:unhideWhenUsed="0"/>
-    <w:lsdException w:name="No Spacing" w:semiHidden="0" w:uiPriority="1" w:unhideWhenUsed="0" w:qFormat="1"/>
-    <w:lsdException w:name="Light Shading" w:semiHidden="0" w:uiPriority="60" w:unhideWhenUsed="0"/>
-    <w:lsdException w:name="Light List" w:semiHidden="0" w:uiPriority="61" w:unhideWhenUsed="0"/>
-    <w:lsdException w:name="Light Grid" w:semiHidden="0" w:uiPriority="62" w:unhideWhenUsed="0"/>
-    <w:lsdException w:name="Medium Shading 1" w:semiHidden="0" w:uiPriority="63" w:unhideWhenUsed="0"/>
-    <w:lsdException w:name="Medium Shading 2" w:semiHidden="0" w:uiPriority="64" w:unhideWhenUsed="0"/>
-    <w:lsdException w:name="Medium List 1" w:semiHidden="0" w:uiPriority="65" w:unhideWhenUsed="0"/>
-    <w:lsdException w:name="Medium List 2" w:semiHidden="0" w:uiPriority="66" w:unhideWhenUsed="0"/>
-    <w:lsdException w:name="Medium Grid 1" w:semiHidden="0" w:uiPriority="67" w:unhideWhenUsed="0"/>
-    <w:lsdException w:name="Medium Grid 2" w:semiHidden="0" w:uiPriority="68" w:unhideWhenUsed="0"/>
-    <w:lsdException w:name="Medium Grid 3" w:semiHidden="0" w:uiPriority="69" w:unhideWhenUsed="0"/>
-    <w:lsdException w:name="Dark List" w:semiHidden="0" w:uiPriority="70" w:unhideWhenUsed="0"/>
-    <w:lsdException w:name="Colorful Shading" w:semiHidden="0" w:uiPriority="71" w:unhideWhenUsed="0"/>
-    <w:lsdException w:name="Colorful List" w:semiHidden="0" w:uiPriority="72" w:unhideWhenUsed="0"/>
-    <w:lsdException w:name="Colorful Grid" w:semiHidden="0" w:uiPriority="73" w:unhideWhenUsed="0"/>
-    <w:lsdException w:name="Light Shading Accent 1" w:semiHidden="0" w:uiPriority="60" w:unhideWhenUsed="0"/>
-    <w:lsdException w:name="Light List Accent 1" w:semiHidden="0" w:uiPriority="61" w:unhideWhenUsed="0"/>
-    <w:lsdException w:name="Light Grid Accent 1" w:semiHidden="0" w:uiPriority="62" w:unhideWhenUsed="0"/>
-    <w:lsdException w:name="Medium Shading 1 Accent 1" w:semiHidden="0" w:uiPriority="63" w:unhideWhenUsed="0"/>
-    <w:lsdException w:name="Medium Shading 2 Accent 1" w:semiHidden="0" w:uiPriority="64" w:unhideWhenUsed="0"/>
-    <w:lsdException w:name="Medium List 1 Accent 1" w:semiHidden="0" w:uiPriority="65" w:unhideWhenUsed="0"/>
-    <w:lsdException w:name="Revision" w:unhideWhenUsed="0"/>
-    <w:lsdException w:name="List Paragraph" w:semiHidden="0" w:uiPriority="34" w:unhideWhenUsed="0" w:qFormat="1"/>
-    <w:lsdException w:name="Quote" w:semiHidden="0" w:uiPriority="29" w:unhideWhenUsed="0" w:qFormat="1"/>
-    <w:lsdException w:name="Intense Quote" w:semiHidden="0" w:uiPriority="30" w:unhideWhenUsed="0" w:qFormat="1"/>
-    <w:lsdException w:name="Medium List 2 Accent 1" w:semiHidden="0" w:uiPriority="66" w:unhideWhenUsed="0"/>
-    <w:lsdException w:name="Medium Grid 1 Accent 1" w:semiHidden="0" w:uiPriority="67" w:unhideWhenUsed="0"/>
-    <w:lsdException w:name="Medium Grid 2 Accent 1" w:semiHidden="0" w:uiPriority="68" w:unhideWhenUsed="0"/>
-    <w:lsdException w:name="Medium Grid 3 Accent 1" w:semiHidden="0" w:uiPriority="69" w:unhideWhenUsed="0"/>
-    <w:lsdException w:name="Dark List Accent 1" w:semiHidden="0" w:uiPriority="70" w:unhideWhenUsed="0"/>
-    <w:lsdException w:name="Colorful Shading Accent 1" w:semiHidden="0" w:uiPriority="71" w:unhideWhenUsed="0"/>
-    <w:lsdException w:name="Colorful List Accent 1" w:semiHidden="0" w:uiPriority="72" w:unhideWhenUsed="0"/>
-    <w:lsdException w:name="Colorful Grid Accent 1" w:semiHidden="0" w:uiPriority="73" w:unhideWhenUsed="0"/>
-    <w:lsdException w:name="Light Shading Accent 2" w:semiHidden="0" w:uiPriority="60" w:unhideWhenUsed="0"/>
-    <w:lsdException w:name="Light List Accent 2" w:semiHidden="0" w:uiPriority="61" w:unhideWhenUsed="0"/>
-    <w:lsdException w:name="Light Grid Accent 2" w:semiHidden="0" w:uiPriority="62" w:unhideWhenUsed="0"/>
-    <w:lsdException w:name="Medium Shading 1 Accent 2" w:semiHidden="0" w:uiPriority="63" w:unhideWhenUsed="0"/>
-    <w:lsdException w:name="Medium Shading 2 Accent 2" w:semiHidden="0" w:uiPriority="64" w:unhideWhenUsed="0"/>
-    <w:lsdException w:name="Medium List 1 Accent 2" w:semiHidden="0" w:uiPriority="65" w:unhideWhenUsed="0"/>
-    <w:lsdException w:name="Medium List 2 Accent 2" w:semiHidden="0" w:uiPriority="66" w:unhideWhenUsed="0"/>
-    <w:lsdException w:name="Medium Grid 1 Accent 2" w:semiHidden="0" w:uiPriority="67" w:unhideWhenUsed="0"/>
-    <w:lsdException w:name="Medium Grid 2 Accent 2" w:semiHidden="0" w:uiPriority="68" w:unhideWhenUsed="0"/>
-    <w:lsdException w:name="Medium Grid 3 Accent 2" w:semiHidden="0" w:uiPriority="69" w:unhideWhenUsed="0"/>
-    <w:lsdException w:name="Dark List Accent 2" w:semiHidden="0" w:uiPriority="70" w:unhideWhenUsed="0"/>
-    <w:lsdException w:name="Colorful Shading Accent 2" w:semiHidden="0" w:uiPriority="71" w:unhideWhenUsed="0"/>
-    <w:lsdException w:name="Colorful List Accent 2" w:semiHidden="0" w:uiPriority="72" w:unhideWhenUsed="0"/>
-    <w:lsdException w:name="Colorful Grid Accent 2" w:semiHidden="0" w:uiPriority="73" w:unhideWhenUsed="0"/>
-    <w:lsdException w:name="Light Shading Accent 3" w:semiHidden="0" w:uiPriority="60" w:unhideWhenUsed="0"/>
-    <w:lsdException w:name="Light List Accent 3" w:semiHidden="0" w:uiPriority="61" w:unhideWhenUsed="0"/>
-    <w:lsdException w:name="Light Grid Accent 3" w:semiHidden="0" w:uiPriority="62" w:unhideWhenUsed="0"/>
-    <w:lsdException w:name="Medium Shading 1 Accent 3" w:semiHidden="0" w:uiPriority="63" w:unhideWhenUsed="0"/>
-    <w:lsdException w:name="Medium Shading 2 Accent 3" w:semiHidden="0" w:uiPriority="64" w:unhideWhenUsed="0"/>
-    <w:lsdException w:name="Medium List 1 Accent 3" w:semiHidden="0" w:uiPriority="65" w:unhideWhenUsed="0"/>
-    <w:lsdException w:name="Medium List 2 Accent 3" w:semiHidden="0" w:uiPriority="66" w:unhideWhenUsed="0"/>
-    <w:lsdException w:name="Medium Grid 1 Accent 3" w:semiHidden="0" w:uiPriority="67" w:unhideWhenUsed="0"/>
-    <w:lsdException w:name="Medium Grid 2 Accent 3" w:semiHidden="0" w:uiPriority="68" w:unhideWhenUsed="0"/>
-    <w:lsdException w:name="Medium Grid 3 Accent 3" w:semiHidden="0" w:uiPriority="69" w:unhideWhenUsed="0"/>
-    <w:lsdException w:name="Dark List Accent 3" w:semiHidden="0" w:uiPriority="70" w:unhideWhenUsed="0"/>
-    <w:lsdException w:name="Colorful Shading Accent 3" w:semiHidden="0" w:uiPriority="71" w:unhideWhenUsed="0"/>
-    <w:lsdException w:name="Colorful List Accent 3" w:semiHidden="0" w:uiPriority="72" w:unhideWhenUsed="0"/>
-    <w:lsdException w:name="Colorful Grid Accent 3" w:semiHidden="0" w:uiPriority="73" w:unhideWhenUsed="0"/>
-    <w:lsdException w:name="Light Shading Accent 4" w:semiHidden="0" w:uiPriority="60" w:unhideWhenUsed="0"/>
-    <w:lsdException w:name="Light List Accent 4" w:semiHidden="0" w:uiPriority="61" w:unhideWhenUsed="0"/>
-    <w:lsdException w:name="Light Grid Accent 4" w:semiHidden="0" w:uiPriority="62" w:unhideWhenUsed="0"/>
-    <w:lsdException w:name="Medium Shading 1 Accent 4" w:semiHidden="0" w:uiPriority="63" w:unhideWhenUsed="0"/>
-    <w:lsdException w:name="Medium Shading 2 Accent 4" w:semiHidden="0" w:uiPriority="64" w:unhideWhenUsed="0"/>
-    <w:lsdException w:name="Medium List 1 Accent 4" w:semiHidden="0" w:uiPriority="65" w:unhideWhenUsed="0"/>
-    <w:lsdException w:name="Medium List 2 Accent 4" w:semiHidden="0" w:uiPriority="66" w:unhideWhenUsed="0"/>
-    <w:lsdException w:name="Medium Grid 1 Accent 4" w:semiHidden="0" w:uiPriority="67" w:unhideWhenUsed="0"/>
-    <w:lsdException w:name="Medium Grid 2 Accent 4" w:semiHidden="0" w:uiPriority="68" w:unhideWhenUsed="0"/>
-    <w:lsdException w:name="Medium Grid 3 Accent 4" w:semiHidden="0" w:uiPriority="69" w:unhideWhenUsed="0"/>
-    <w:lsdException w:name="Dark List Accent 4" w:semiHidden="0" w:uiPriority="70" w:unhideWhenUsed="0"/>
-    <w:lsdException w:name="Colorful Shading Accent 4" w:semiHidden="0" w:uiPriority="71" w:unhideWhenUsed="0"/>
-    <w:lsdException w:name="Colorful List Accent 4" w:semiHidden="0" w:uiPriority="72" w:unhideWhenUsed="0"/>
-    <w:lsdException w:name="Colorful Grid Accent 4" w:semiHidden="0" w:uiPriority="73" w:unhideWhenUsed="0"/>
-    <w:lsdException w:name="Light Shading Accent 5" w:semiHidden="0" w:uiPriority="60" w:unhideWhenUsed="0"/>
-    <w:lsdException w:name="Light List Accent 5" w:semiHidden="0" w:uiPriority="61" w:unhideWhenUsed="0"/>
-    <w:lsdException w:name="Light Grid Accent 5" w:semiHidden="0" w:uiPriority="62" w:unhideWhenUsed="0"/>
-    <w:lsdException w:name="Medium Shading 1 Accent 5" w:semiHidden="0" w:uiPriority="63" w:unhideWhenUsed="0"/>
-    <w:lsdException w:name="Medium Shading 2 Accent 5" w:semiHidden="0" w:uiPriority="64" w:unhideWhenUsed="0"/>
-    <w:lsdException w:name="Medium List 1 Accent 5" w:semiHidden="0" w:uiPriority="65" w:unhideWhenUsed="0"/>
-    <w:lsdException w:name="Medium List 2 Accent 5" w:semiHidden="0" w:uiPriority="66" w:unhideWhenUsed="0"/>
-    <w:lsdException w:name="Medium Grid 1 Accent 5" w:semiHidden="0" w:uiPriority="67" w:unhideWhenUsed="0"/>
-    <w:lsdException w:name="Medium Grid 2 Accent 5" w:semiHidden="0" w:uiPriority="68" w:unhideWhenUsed="0"/>
-    <w:lsdException w:name="Medium Grid 3 Accent 5" w:semiHidden="0" w:uiPriority="69" w:unhideWhenUsed="0"/>
-    <w:lsdException w:name="Dark List Accent 5" w:semiHidden="0" w:uiPriority="70" w:unhideWhenUsed="0"/>
-    <w:lsdException w:name="Colorful Shading Accent 5" w:semiHidden="0" w:uiPriority="71" w:unhideWhenUsed="0"/>
-    <w:lsdException w:name="Colorful List Accent 5" w:semiHidden="0" w:uiPriority="72" w:unhideWhenUsed="0"/>
-    <w:lsdException w:name="Colorful Grid Accent 5" w:semiHidden="0" w:uiPriority="73" w:unhideWhenUsed="0"/>
-    <w:lsdException w:name="Light Shading Accent 6" w:semiHidden="0" w:uiPriority="60" w:unhideWhenUsed="0"/>
-    <w:lsdException w:name="Light List Accent 6" w:semiHidden="0" w:uiPriority="61" w:unhideWhenUsed="0"/>
-    <w:lsdException w:name="Light Grid Accent 6" w:semiHidden="0" w:uiPriority="62" w:unhideWhenUsed="0"/>
-    <w:lsdException w:name="Medium Shading 1 Accent 6" w:semiHidden="0" w:uiPriority="63" w:unhideWhenUsed="0"/>
-    <w:lsdException w:name="Medium Shading 2 Accent 6" w:semiHidden="0" w:uiPriority="64" w:unhideWhenUsed="0"/>
-    <w:lsdException w:name="Medium List 1 Accent 6" w:semiHidden="0" w:uiPriority="65" w:unhideWhenUsed="0"/>
-    <w:lsdException w:name="Medium List 2 Accent 6" w:semiHidden="0" w:uiPriority="66" w:unhideWhenUsed="0"/>
-    <w:lsdException w:name="Medium Grid 1 Accent 6" w:semiHidden="0" w:uiPriority="67" w:unhideWhenUsed="0"/>
-    <w:lsdException w:name="Medium Grid 2 Accent 6" w:semiHidden="0" w:uiPriority="68" w:unhideWhenUsed="0"/>
-    <w:lsdException w:name="Medium Grid 3 Accent 6" w:semiHidden="0" w:uiPriority="69" w:unhideWhenUsed="0"/>
-    <w:lsdException w:name="Dark List Accent 6" w:semiHidden="0" w:uiPriority="70" w:unhideWhenUsed="0"/>
-    <w:lsdException w:name="Colorful Shading Accent 6" w:semiHidden="0" w:uiPriority="71" w:unhideWhenUsed="0"/>
-    <w:lsdException w:name="Colorful List Accent 6" w:semiHidden="0" w:uiPriority="72" w:unhideWhenUsed="0"/>
-    <w:lsdException w:name="Colorful Grid Accent 6" w:semiHidden="0" w:uiPriority="73" w:unhideWhenUsed="0"/>
-    <w:lsdException w:name="Subtle Emphasis" w:semiHidden="0" w:uiPriority="19" w:unhideWhenUsed="0" w:qFormat="1"/>
-    <w:lsdException w:name="Intense Emphasis" w:semiHidden="0" w:uiPriority="21" w:unhideWhenUsed="0" w:qFormat="1"/>
-    <w:lsdException w:name="Subtle Reference" w:semiHidden="0" w:uiPriority="31" w:unhideWhenUsed="0" w:qFormat="1"/>
-    <w:lsdException w:name="Intense Reference" w:semiHidden="0" w:uiPriority="32" w:unhideWhenUsed="0" w:qFormat="1"/>
-    <w:lsdException w:name="Book Title" w:semiHidden="0" w:uiPriority="33" w:unhideWhenUsed="0" w:qFormat="1"/>
-    <w:lsdException w:name="Bibliography" w:uiPriority="37"/>
-    <w:lsdException w:name="TOC Heading" w:uiPriority="39" w:qFormat="1"/>
-  </w:latentStyles>
-  <w:style w:type="paragraph" w:default="1" w:styleId="Normal">
-    <w:name w:val="Normal"/>
-    <w:qFormat/>
-  </w:style>
-  <w:style w:type="paragraph" w:styleId="Heading1">
-    <w:name w:val="heading 1"/>
-    <w:basedOn w:val="TOC1"/>
-    <w:next w:val="Normal"/>
-    <w:link w:val="Heading1Char"/>
-    <w:uiPriority w:val="9"/>
-    <w:qFormat/>
-    <w:rsid w:val="00527D18"/>
+  <w:style w:type="paragraph" w:styleId="Header">
+    <w:name w:val="header"/>
+    <w:basedOn w:val="Normal"/>
+    <w:link w:val="HeaderChar"/>
+    <w:uiPriority w:val="99"/>
+    <w:unhideWhenUsed/>
+    <w:rsid w:val="005119AA"/>
     <w:pPr>
-      <w:keepNext/>
-      <w:keepLines/>
-      <w:spacing w:before="480" w:after="0"/>
-      <w:outlineLvl w:val="0"/>
-    </w:pPr>
-    <w:rPr>
-      <w:rFonts w:ascii="Times New Roman" w:eastAsiaTheme="majorEastAsia" w:hAnsi="Times New Roman" w:cstheme="majorBidi"/>
-      <w:b/>
-      <w:bCs/>
-      <w:color w:val="2F5496" w:themeColor="accent1" w:themeShade="BF"/>
-      <w:sz w:val="44"/>
-      <w:szCs w:val="28"/>
-    </w:rPr>
-  </w:style>
-  <w:style w:type="paragraph" w:styleId="Heading2">
-    <w:name w:val="heading 2"/>
-    <w:basedOn w:val="Normal"/>
-    <w:next w:val="Normal"/>
-    <w:link w:val="Heading2Char"/>
-    <w:uiPriority w:val="9"/>
-    <w:unhideWhenUsed/>
-    <w:qFormat/>
-    <w:rsid w:val="00527D18"/>
-    <w:pPr>
-      <w:keepNext/>
-      <w:keepLines/>
-      <w:spacing w:before="200" w:after="0"/>
-      <w:outlineLvl w:val="1"/>
-    </w:pPr>
-    <w:rPr>
-      <w:rFonts w:ascii="Times New Roman" w:eastAsiaTheme="majorEastAsia" w:hAnsi="Times New Roman" w:cstheme="majorBidi"/>
-      <w:b/>
-      <w:bCs/>
-      <w:color w:val="4472C4" w:themeColor="accent1"/>
-      <w:sz w:val="36"/>
-      <w:szCs w:val="26"/>
-    </w:rPr>
-  </w:style>
-  <w:style w:type="paragraph" w:styleId="Heading3">
-    <w:name w:val="heading 3"/>
-    <w:basedOn w:val="Normal"/>
-    <w:next w:val="Normal"/>
-    <w:link w:val="Heading3Char"/>
-    <w:uiPriority w:val="9"/>
-    <w:unhideWhenUsed/>
-    <w:qFormat/>
-    <w:rsid w:val="00856F96"/>
-    <w:pPr>
-      <w:keepNext/>
-      <w:keepLines/>
-      <w:spacing w:before="200" w:after="0"/>
-      <w:outlineLvl w:val="2"/>
-    </w:pPr>
-    <w:rPr>
-      <w:rFonts w:ascii="Times New Roman" w:eastAsiaTheme="majorEastAsia" w:hAnsi="Times New Roman" w:cstheme="majorBidi"/>
-      <w:bCs/>
-      <w:color w:val="4472C4" w:themeColor="accent1"/>
-      <w:sz w:val="30"/>
-    </w:rPr>
-  </w:style>
-  <w:style w:type="paragraph" w:styleId="Heading4">
-    <w:name w:val="heading 4"/>
-    <w:basedOn w:val="Normal"/>
-    <w:next w:val="Normal"/>
-    <w:link w:val="Heading4Char"/>
-    <w:uiPriority w:val="9"/>
-    <w:unhideWhenUsed/>
-    <w:qFormat/>
-    <w:rsid w:val="00527D18"/>
-    <w:pPr>
-      <w:keepNext/>
-      <w:keepLines/>
-      <w:spacing w:before="200" w:after="0"/>
-      <w:outlineLvl w:val="3"/>
-    </w:pPr>
-    <w:rPr>
-      <w:rFonts w:ascii="Times New Roman" w:eastAsiaTheme="majorEastAsia" w:hAnsi="Times New Roman" w:cstheme="majorBidi"/>
-      <w:b/>
-      <w:bCs/>
-      <w:i/>
-      <w:iCs/>
-      <w:color w:val="4472C4" w:themeColor="accent1"/>
-      <w:sz w:val="26"/>
-    </w:rPr>
-  </w:style>
-  <w:style w:type="character" w:default="1" w:styleId="DefaultParagraphFont">
-    <w:name w:val="Default Paragraph Font"/>
-    <w:uiPriority w:val="1"/>
-    <w:semiHidden/>
-    <w:unhideWhenUsed/>
-  </w:style>
-  <w:style w:type="table" w:default="1" w:styleId="TableNormal">
-    <w:name w:val="Normal Table"/>
-    <w:uiPriority w:val="99"/>
-    <w:semiHidden/>
-    <w:unhideWhenUsed/>
-    <w:tblPr>
-      <w:tblInd w:w="0" w:type="dxa"/>
-      <w:tblCellMar>
-        <w:top w:w="0" w:type="dxa"/>
-        <w:left w:w="108" w:type="dxa"/>
-        <w:bottom w:w="0" w:type="dxa"/>
-        <w:right w:w="108" w:type="dxa"/>
-      </w:tblCellMar>
-    </w:tblPr>
-  </w:style>
-  <w:style w:type="numbering" w:default="1" w:styleId="NoList">
-    <w:name w:val="No List"/>
-    <w:uiPriority w:val="99"/>
-    <w:semiHidden/>
-    <w:unhideWhenUsed/>
-  </w:style>
-  <w:style w:type="paragraph" w:styleId="ListParagraph">
-    <w:name w:val="List Paragraph"/>
-    <w:basedOn w:val="Normal"/>
-    <w:uiPriority w:val="34"/>
-    <w:qFormat/>
-    <w:pPr>
-      <w:ind w:left="720"/>
-      <w:contextualSpacing/>
+      <w:tabs>
+        <w:tab w:val="center" w:pos="4680"/>
+        <w:tab w:val="right" w:pos="9360"/>
+      </w:tabs>
+      <w:spacing w:after="0" w:line="240" w:lineRule="auto"/>
     </w:pPr>
   </w:style>
-  <w:style w:type="paragraph" w:styleId="BalloonText">
-    <w:name w:val="Balloon Text"/>
+  <w:style w:type="character" w:customStyle="1" w:styleId="HeaderChar">
+    <w:name w:val="Header Char"/>
+    <w:basedOn w:val="DefaultParagraphFont"/>
+    <w:link w:val="Header"/>
+    <w:uiPriority w:val="99"/>
+    <w:rsid w:val="005119AA"/>
+  </w:style>
+  <w:style w:type="paragraph" w:styleId="Footer">
+    <w:name w:val="footer"/>
     <w:basedOn w:val="Normal"/>
-    <w:link w:val="BalloonTextChar"/>
+    <w:link w:val="FooterChar"/>
     <w:uiPriority w:val="99"/>
-    <w:semiHidden/>
     <w:unhideWhenUsed/>
-    <w:rsid w:val="006314EB"/>
+    <w:rsid w:val="005119AA"/>
     <w:pPr>
+      <w:tabs>
+        <w:tab w:val="center" w:pos="4680"/>
+        <w:tab w:val="right" w:pos="9360"/>
+      </w:tabs>
       <w:spacing w:after="0" w:line="240" w:lineRule="auto"/>
     </w:pPr>
-    <w:rPr>
-      <w:rFonts w:ascii="Tahoma" w:hAnsi="Tahoma" w:cs="Tahoma"/>
-      <w:sz w:val="16"/>
-      <w:szCs w:val="16"/>
-    </w:rPr>
   </w:style>
-  <w:style w:type="character" w:customStyle="1" w:styleId="BalloonTextChar">
-    <w:name w:val="Balloon Text Char"/>
+  <w:style w:type="character" w:customStyle="1" w:styleId="FooterChar">
+    <w:name w:val="Footer Char"/>
     <w:basedOn w:val="DefaultParagraphFont"/>
-    <w:link w:val="BalloonText"/>
+    <w:link w:val="Footer"/>
     <w:uiPriority w:val="99"/>
-    <w:semiHidden/>
-    <w:rsid w:val="006314EB"/>
-    <w:rPr>
-      <w:rFonts w:ascii="Tahoma" w:hAnsi="Tahoma" w:cs="Tahoma"/>
-      <w:sz w:val="16"/>
-      <w:szCs w:val="16"/>
-    </w:rPr>
-  </w:style>
-  <w:style w:type="character" w:styleId="PlaceholderText">
-    <w:name w:val="Placeholder Text"/>
-    <w:basedOn w:val="DefaultParagraphFont"/>
-    <w:uiPriority w:val="99"/>
-    <w:semiHidden/>
-    <w:rsid w:val="006314EB"/>
-    <w:rPr>
-      <w:color w:val="808080"/>
-    </w:rPr>
-  </w:style>
-  <w:style w:type="character" w:customStyle="1" w:styleId="Heading1Char">
-    <w:name w:val="Heading 1 Char"/>
-    <w:basedOn w:val="DefaultParagraphFont"/>
-    <w:link w:val="Heading1"/>
-    <w:uiPriority w:val="9"/>
-    <w:rsid w:val="00527D18"/>
-    <w:rPr>
-      <w:rFonts w:ascii="Times New Roman" w:eastAsiaTheme="majorEastAsia" w:hAnsi="Times New Roman" w:cstheme="majorBidi"/>
-      <w:b/>
-      <w:bCs/>
-      <w:color w:val="2F5496" w:themeColor="accent1" w:themeShade="BF"/>
-      <w:sz w:val="44"/>
-      <w:szCs w:val="28"/>
-    </w:rPr>
-  </w:style>
-  <w:style w:type="character" w:customStyle="1" w:styleId="Heading2Char">
-    <w:name w:val="Heading 2 Char"/>
-    <w:basedOn w:val="DefaultParagraphFont"/>
-    <w:link w:val="Heading2"/>
-    <w:uiPriority w:val="9"/>
-    <w:rsid w:val="00527D18"/>
-    <w:rPr>
-      <w:rFonts w:ascii="Times New Roman" w:eastAsiaTheme="majorEastAsia" w:hAnsi="Times New Roman" w:cstheme="majorBidi"/>
-      <w:b/>
-      <w:bCs/>
-      <w:color w:val="4472C4" w:themeColor="accent1"/>
-      <w:sz w:val="36"/>
-      <w:szCs w:val="26"/>
-    </w:rPr>
-  </w:style>
-  <w:style w:type="paragraph" w:styleId="TOC1">
-    <w:name w:val="toc 1"/>
-    <w:basedOn w:val="Normal"/>
-    <w:next w:val="Normal"/>
-    <w:autoRedefine/>
-    <w:uiPriority w:val="39"/>
-    <w:unhideWhenUsed/>
-    <w:rsid w:val="00E8042D"/>
-    <w:pPr>
-      <w:spacing w:after="100"/>
-    </w:pPr>
-  </w:style>
-  <w:style w:type="character" w:customStyle="1" w:styleId="Heading3Char">
-    <w:name w:val="Heading 3 Char"/>
-    <w:basedOn w:val="DefaultParagraphFont"/>
-    <w:link w:val="Heading3"/>
-    <w:uiPriority w:val="9"/>
-    <w:rsid w:val="00856F96"/>
-    <w:rPr>
-      <w:rFonts w:ascii="Times New Roman" w:eastAsiaTheme="majorEastAsia" w:hAnsi="Times New Roman" w:cstheme="majorBidi"/>
-      <w:bCs/>
-      <w:color w:val="4472C4" w:themeColor="accent1"/>
-      <w:sz w:val="30"/>
-    </w:rPr>
-  </w:style>
-  <w:style w:type="character" w:customStyle="1" w:styleId="Heading4Char">
-    <w:name w:val="Heading 4 Char"/>
-    <w:basedOn w:val="DefaultParagraphFont"/>
-    <w:link w:val="Heading4"/>
-    <w:uiPriority w:val="9"/>
-    <w:rsid w:val="00527D18"/>
-    <w:rPr>
-      <w:rFonts w:ascii="Times New Roman" w:eastAsiaTheme="majorEastAsia" w:hAnsi="Times New Roman" w:cstheme="majorBidi"/>
-      <w:b/>
-      <w:bCs/>
-      <w:i/>
-      <w:iCs/>
-      <w:color w:val="4472C4" w:themeColor="accent1"/>
-      <w:sz w:val="26"/>
-    </w:rPr>
-  </w:style>
-  <w:style w:type="paragraph" w:styleId="TOCHeading">
-    <w:name w:val="TOC Heading"/>
-    <w:basedOn w:val="Heading1"/>
-    <w:next w:val="Normal"/>
-    <w:uiPriority w:val="39"/>
-    <w:semiHidden/>
-    <w:unhideWhenUsed/>
-    <w:qFormat/>
-    <w:rsid w:val="00AC1944"/>
-    <w:pPr>
-      <w:spacing w:line="276" w:lineRule="auto"/>
-      <w:outlineLvl w:val="9"/>
-    </w:pPr>
-    <w:rPr>
-      <w:rFonts w:asciiTheme="majorHAnsi" w:hAnsiTheme="majorHAnsi"/>
-      <w:sz w:val="28"/>
-      <w:lang w:val="en-US" w:eastAsia="ja-JP"/>
-    </w:rPr>
-  </w:style>
-  <w:style w:type="paragraph" w:styleId="TOC2">
-    <w:name w:val="toc 2"/>
-    <w:basedOn w:val="Normal"/>
-    <w:next w:val="Normal"/>
-    <w:autoRedefine/>
-    <w:uiPriority w:val="39"/>
-    <w:unhideWhenUsed/>
-    <w:rsid w:val="00AC1944"/>
-    <w:pPr>
-      <w:spacing w:after="100"/>
-      <w:ind w:left="220"/>
-    </w:pPr>
-  </w:style>
-  <w:style w:type="paragraph" w:styleId="TOC3">
-    <w:name w:val="toc 3"/>
-    <w:basedOn w:val="Normal"/>
-    <w:next w:val="Normal"/>
-    <w:autoRedefine/>
-    <w:uiPriority w:val="39"/>
-    <w:unhideWhenUsed/>
-    <w:rsid w:val="00AC1944"/>
-    <w:pPr>
-      <w:spacing w:after="100"/>
-      <w:ind w:left="440"/>
-    </w:pPr>
-  </w:style>
-  <w:style w:type="character" w:styleId="Hyperlink">
-    <w:name w:val="Hyperlink"/>
-    <w:basedOn w:val="DefaultParagraphFont"/>
-    <w:uiPriority w:val="99"/>
-    <w:unhideWhenUsed/>
-    <w:rsid w:val="00AC1944"/>
-    <w:rPr>
-      <w:color w:val="0563C1" w:themeColor="hyperlink"/>
-      <w:u w:val="single"/>
-    </w:rPr>
+    <w:rsid w:val="005119AA"/>
   </w:style>
 </w:styles>
 </file>
@@ -8523,7 +8445,7 @@
   <a:extraClrSchemeLst/>
   <a:extLst>
     <a:ext uri="{05A4C25C-085E-4340-85A3-A5531E510DB2}">
-      <thm15:themeFamily xmlns:thm15="http://schemas.microsoft.com/office/thememl/2012/main" xmlns="" name="Office Theme" id="{62F939B6-93AF-4DB8-9C6B-D6C7DFDC589F}" vid="{4A3C46E8-61CC-4603-A589-7422A47A8E4A}"/>
+      <thm15:themeFamily xmlns:thm15="http://schemas.microsoft.com/office/thememl/2012/main" name="Office Theme" id="{62F939B6-93AF-4DB8-9C6B-D6C7DFDC589F}" vid="{4A3C46E8-61CC-4603-A589-7422A47A8E4A}"/>
     </a:ext>
   </a:extLst>
 </a:theme>
@@ -8534,7 +8456,7 @@
 </file>
 
 <file path=customXml/itemProps1.xml><?xml version="1.0" encoding="utf-8"?>
-<ds:datastoreItem xmlns:ds="http://schemas.openxmlformats.org/officeDocument/2006/customXml" ds:itemID="{DDC184DF-F2A7-433F-8789-6780491597AA}">
+<ds:datastoreItem xmlns:ds="http://schemas.openxmlformats.org/officeDocument/2006/customXml" ds:itemID="{0C64160B-8948-4AB9-974C-F4D3FA939CBF}">
   <ds:schemaRefs>
     <ds:schemaRef ds:uri="http://schemas.openxmlformats.org/officeDocument/2006/bibliography"/>
   </ds:schemaRefs>

</xml_diff>

<commit_message>
Lektorisao sve do Poremećaja
</commit_message>
<xml_diff>
--- a/ns2.docx
+++ b/ns2.docx
@@ -2215,10 +2215,7 @@
       </w:r>
       <w:bookmarkEnd w:id="2"/>
     </w:p>
-    <w:p>
-      <w:bookmarkStart w:id="3" w:name="_GoBack"/>
-      <w:bookmarkEnd w:id="3"/>
-    </w:p>
+    <w:p/>
     <w:p>
       <w:pPr>
         <w:rPr>
@@ -2555,27 +2552,77 @@
       <w:pPr>
         <w:pStyle w:val="Heading2"/>
       </w:pPr>
-      <w:bookmarkStart w:id="4" w:name="_Toc56359406"/>
+      <w:bookmarkStart w:id="3" w:name="_Toc56359406"/>
       <w:r>
         <w:t>Opseg dozvoljenih vrednosti upravljačkog signala</w:t>
       </w:r>
-      <w:bookmarkEnd w:id="4"/>
-    </w:p>
-    <w:p>
-      <w:pPr>
-        <w:rPr>
-          <w:rFonts w:ascii="Times New Roman" w:hAnsi="Times New Roman" w:cs="Times New Roman"/>
-        </w:rPr>
-      </w:pPr>
-      <w:r>
-        <w:rPr>
-          <w:rFonts w:ascii="Times New Roman" w:hAnsi="Times New Roman" w:cs="Times New Roman"/>
-        </w:rPr>
-        <w:t>Upravljanje se vrši tranzistorom i to dužinom uključenosti iliti isključenosti istog u okviru jedne periode ( duty cycle ). Dakle opseg dozvoljenih vrednosti naše upravljačke promenljive je od 0 do 1 tj. uključenost od 0% do 100% periode.</w:t>
-      </w:r>
-    </w:p>
-    <w:p>
-      <w:pPr>
+      <w:bookmarkEnd w:id="3"/>
+    </w:p>
+    <w:p/>
+    <w:p>
+      <w:pPr>
+        <w:rPr>
+          <w:rFonts w:ascii="Times New Roman" w:hAnsi="Times New Roman" w:cs="Times New Roman"/>
+        </w:rPr>
+      </w:pPr>
+      <w:r>
+        <w:rPr>
+          <w:rFonts w:ascii="Times New Roman" w:hAnsi="Times New Roman" w:cs="Times New Roman"/>
+        </w:rPr>
+        <w:t>Upravljanje se vrši</w:t>
+      </w:r>
+      <w:r>
+        <w:rPr>
+          <w:rFonts w:ascii="Times New Roman" w:hAnsi="Times New Roman" w:cs="Times New Roman"/>
+        </w:rPr>
+        <w:t xml:space="preserve"> preko</w:t>
+      </w:r>
+      <w:r>
+        <w:rPr>
+          <w:rFonts w:ascii="Times New Roman" w:hAnsi="Times New Roman" w:cs="Times New Roman"/>
+        </w:rPr>
+        <w:t xml:space="preserve"> tranzistor</w:t>
+      </w:r>
+      <w:r>
+        <w:rPr>
+          <w:rFonts w:ascii="Times New Roman" w:hAnsi="Times New Roman" w:cs="Times New Roman"/>
+        </w:rPr>
+        <w:t>a</w:t>
+      </w:r>
+      <w:r>
+        <w:rPr>
+          <w:rFonts w:ascii="Times New Roman" w:hAnsi="Times New Roman" w:cs="Times New Roman"/>
+        </w:rPr>
+        <w:t xml:space="preserve"> i to dužinom uključenosti </w:t>
+      </w:r>
+      <w:r>
+        <w:rPr>
+          <w:rFonts w:ascii="Times New Roman" w:hAnsi="Times New Roman" w:cs="Times New Roman"/>
+        </w:rPr>
+        <w:t>tj.</w:t>
+      </w:r>
+      <w:r>
+        <w:rPr>
+          <w:rFonts w:ascii="Times New Roman" w:hAnsi="Times New Roman" w:cs="Times New Roman"/>
+        </w:rPr>
+        <w:t xml:space="preserve"> isključenosti istog u okviru jedne periode </w:t>
+      </w:r>
+      <w:r>
+        <w:rPr>
+          <w:rFonts w:ascii="Times New Roman" w:hAnsi="Times New Roman" w:cs="Times New Roman"/>
+        </w:rPr>
+        <w:t>prekidanja (Impulsnom širinskom modulacijom - PWM)</w:t>
+      </w:r>
+      <w:r>
+        <w:rPr>
+          <w:rFonts w:ascii="Times New Roman" w:hAnsi="Times New Roman" w:cs="Times New Roman"/>
+        </w:rPr>
+        <w:t>. Dakle opseg dozvoljenih vrednosti naše upravljačke promenljive je od 0 do 1 tj. uključenost od 0% do 100% periode.</w:t>
+      </w:r>
+    </w:p>
+    <w:p>
+      <w:pPr>
+        <w:jc w:val="center"/>
         <w:rPr>
           <w:rFonts w:ascii="Times New Roman" w:hAnsi="Times New Roman" w:cs="Times New Roman"/>
         </w:rPr>
@@ -2631,31 +2678,47 @@
     </w:p>
     <w:p>
       <w:pPr>
+        <w:jc w:val="center"/>
+        <w:rPr>
+          <w:rFonts w:ascii="Times New Roman" w:hAnsi="Times New Roman" w:cs="Times New Roman"/>
+        </w:rPr>
+      </w:pPr>
+      <w:r>
+        <w:rPr>
+          <w:rFonts w:ascii="Times New Roman" w:hAnsi="Times New Roman" w:cs="Times New Roman"/>
+        </w:rPr>
+        <w:t>Slika 4. Impulsna širinska modulacija - PWM</w:t>
+      </w:r>
+    </w:p>
+    <w:p>
+      <w:pPr>
         <w:pStyle w:val="Heading1"/>
       </w:pPr>
-      <w:bookmarkStart w:id="5" w:name="_Toc56359407"/>
+      <w:bookmarkStart w:id="4" w:name="_Toc56359407"/>
       <w:r>
         <w:t>Analiza</w:t>
       </w:r>
+      <w:bookmarkEnd w:id="4"/>
+    </w:p>
+    <w:p>
+      <w:pPr>
+        <w:rPr>
+          <w:rFonts w:ascii="Times New Roman" w:hAnsi="Times New Roman" w:cs="Times New Roman"/>
+        </w:rPr>
+      </w:pPr>
+    </w:p>
+    <w:p>
+      <w:pPr>
+        <w:pStyle w:val="Heading2"/>
+      </w:pPr>
+      <w:bookmarkStart w:id="5" w:name="_Toc56359408"/>
+      <w:r>
+        <w:lastRenderedPageBreak/>
+        <w:t>Nelinearni simulink model</w:t>
+      </w:r>
       <w:bookmarkEnd w:id="5"/>
     </w:p>
-    <w:p>
-      <w:pPr>
-        <w:rPr>
-          <w:rFonts w:ascii="Times New Roman" w:hAnsi="Times New Roman" w:cs="Times New Roman"/>
-        </w:rPr>
-      </w:pPr>
-    </w:p>
-    <w:p>
-      <w:pPr>
-        <w:pStyle w:val="Heading2"/>
-      </w:pPr>
-      <w:bookmarkStart w:id="6" w:name="_Toc56359408"/>
-      <w:r>
-        <w:t>Nelinearni simulink model</w:t>
-      </w:r>
-      <w:bookmarkEnd w:id="6"/>
-    </w:p>
+    <w:p/>
     <w:p>
       <w:pPr>
         <w:rPr>
@@ -2679,8 +2742,19 @@
         <w:rPr>
           <w:rFonts w:ascii="Times New Roman" w:hAnsi="Times New Roman" w:cs="Times New Roman"/>
         </w:rPr>
-        <w:lastRenderedPageBreak/>
-        <w:t>Naš nelinearni sistem ima više nelinearnih stanja koja zadovoljavaju jednačine:</w:t>
+        <w:t xml:space="preserve">Naš nelinearni sistem ima </w:t>
+      </w:r>
+      <w:r>
+        <w:rPr>
+          <w:rFonts w:ascii="Times New Roman" w:hAnsi="Times New Roman" w:cs="Times New Roman"/>
+        </w:rPr>
+        <w:t>kontinualan skup</w:t>
+      </w:r>
+      <w:r>
+        <w:rPr>
+          <w:rFonts w:ascii="Times New Roman" w:hAnsi="Times New Roman" w:cs="Times New Roman"/>
+        </w:rPr>
+        <w:t xml:space="preserve"> stanja koja zadovoljavaju jednačine:</w:t>
       </w:r>
     </w:p>
     <w:p>
@@ -2891,7 +2965,19 @@
         <w:rPr>
           <w:rFonts w:ascii="Times New Roman" w:eastAsiaTheme="minorEastAsia" w:hAnsi="Times New Roman" w:cs="Times New Roman"/>
         </w:rPr>
-        <w:t>Dato nam je nominalna vrednost izlazne varijable</w:t>
+        <w:t>Dat</w:t>
+      </w:r>
+      <w:r>
+        <w:rPr>
+          <w:rFonts w:ascii="Times New Roman" w:eastAsiaTheme="minorEastAsia" w:hAnsi="Times New Roman" w:cs="Times New Roman"/>
+        </w:rPr>
+        <w:t>a</w:t>
+      </w:r>
+      <w:r>
+        <w:rPr>
+          <w:rFonts w:ascii="Times New Roman" w:eastAsiaTheme="minorEastAsia" w:hAnsi="Times New Roman" w:cs="Times New Roman"/>
+        </w:rPr>
+        <w:t xml:space="preserve"> nam je nominalna vrednost izlazne varijable</w:t>
       </w:r>
       <w:r>
         <w:rPr>
@@ -2954,23 +3040,7 @@
           <w:rFonts w:ascii="Times New Roman" w:eastAsiaTheme="minorEastAsia" w:hAnsi="Times New Roman" w:cs="Times New Roman"/>
           <w:lang w:val="en-US"/>
         </w:rPr>
-        <w:t xml:space="preserve">Na </w:t>
-      </w:r>
-      <w:proofErr w:type="spellStart"/>
-      <w:r>
-        <w:rPr>
-          <w:rFonts w:ascii="Times New Roman" w:eastAsiaTheme="minorEastAsia" w:hAnsi="Times New Roman" w:cs="Times New Roman"/>
-          <w:lang w:val="en-US"/>
-        </w:rPr>
-        <w:t>osnovu</w:t>
-      </w:r>
-      <w:proofErr w:type="spellEnd"/>
-      <w:r>
-        <w:rPr>
-          <w:rFonts w:ascii="Times New Roman" w:eastAsiaTheme="minorEastAsia" w:hAnsi="Times New Roman" w:cs="Times New Roman"/>
-          <w:lang w:val="en-US"/>
-        </w:rPr>
-        <w:t xml:space="preserve"> toga </w:t>
+        <w:t xml:space="preserve">Na osnovu toga </w:t>
       </w:r>
       <m:oMath>
         <m:sSub>
@@ -3084,6 +3154,14 @@
         </w:rPr>
         <w:t xml:space="preserve"> </w:t>
       </w:r>
+    </w:p>
+    <w:p>
+      <w:pPr>
+        <w:rPr>
+          <w:rFonts w:ascii="Times New Roman" w:hAnsi="Times New Roman" w:cs="Times New Roman"/>
+          <w:position w:val="-8"/>
+        </w:rPr>
+      </w:pPr>
       <w:r>
         <w:rPr>
           <w:rFonts w:ascii="Times New Roman" w:hAnsi="Times New Roman" w:cs="Times New Roman"/>
@@ -3240,59 +3318,33 @@
           <w:lang w:val="en-US"/>
         </w:rPr>
       </w:pPr>
-      <w:bookmarkStart w:id="7" w:name="_Toc56359409"/>
-      <w:proofErr w:type="spellStart"/>
+      <w:bookmarkStart w:id="6" w:name="_Toc56359409"/>
       <w:r>
         <w:rPr>
           <w:rFonts w:eastAsiaTheme="minorEastAsia"/>
           <w:lang w:val="en-US"/>
         </w:rPr>
-        <w:t>Nelinearni</w:t>
-      </w:r>
-      <w:proofErr w:type="spellEnd"/>
+        <w:t>Nelinearni sistem bez šuma</w:t>
+      </w:r>
+      <w:bookmarkEnd w:id="6"/>
       <w:r>
         <w:rPr>
           <w:rFonts w:eastAsiaTheme="minorEastAsia"/>
           <w:lang w:val="en-US"/>
         </w:rPr>
-        <w:t xml:space="preserve"> </w:t>
-      </w:r>
-      <w:proofErr w:type="spellStart"/>
-      <w:r>
-        <w:rPr>
-          <w:rFonts w:eastAsiaTheme="minorEastAsia"/>
+        <w:t xml:space="preserve"> merenja</w:t>
+      </w:r>
+    </w:p>
+    <w:p>
+      <w:pPr>
+        <w:rPr>
           <w:lang w:val="en-US"/>
         </w:rPr>
-        <w:t>sistem</w:t>
-      </w:r>
-      <w:proofErr w:type="spellEnd"/>
-      <w:r>
-        <w:rPr>
-          <w:rFonts w:eastAsiaTheme="minorEastAsia"/>
-          <w:lang w:val="en-US"/>
-        </w:rPr>
-        <w:t xml:space="preserve"> bez </w:t>
-      </w:r>
-      <w:proofErr w:type="spellStart"/>
-      <w:r>
-        <w:rPr>
-          <w:rFonts w:eastAsiaTheme="minorEastAsia"/>
-          <w:lang w:val="en-US"/>
-        </w:rPr>
-        <w:t>šuma</w:t>
-      </w:r>
-      <w:bookmarkEnd w:id="7"/>
-      <w:proofErr w:type="spellEnd"/>
-    </w:p>
-    <w:p>
-      <w:pPr>
-        <w:rPr>
-          <w:lang w:val="en-US"/>
-        </w:rPr>
-      </w:pPr>
-    </w:p>
-    <w:p>
-      <w:pPr>
+      </w:pPr>
+    </w:p>
+    <w:p>
+      <w:pPr>
+        <w:jc w:val="center"/>
         <w:rPr>
           <w:rFonts w:ascii="Times New Roman" w:eastAsiaTheme="minorEastAsia" w:hAnsi="Times New Roman" w:cs="Times New Roman"/>
           <w:lang w:val="en-US"/>
@@ -3343,14 +3395,23 @@
     </w:p>
     <w:p>
       <w:pPr>
+        <w:jc w:val="center"/>
         <w:rPr>
           <w:rFonts w:ascii="Times New Roman" w:eastAsiaTheme="minorEastAsia" w:hAnsi="Times New Roman" w:cs="Times New Roman"/>
           <w:lang w:val="en-US"/>
         </w:rPr>
       </w:pPr>
-    </w:p>
-    <w:p>
-      <w:pPr>
+      <w:r>
+        <w:rPr>
+          <w:rFonts w:ascii="Times New Roman" w:eastAsiaTheme="minorEastAsia" w:hAnsi="Times New Roman" w:cs="Times New Roman"/>
+          <w:lang w:val="en-US"/>
+        </w:rPr>
+        <w:t>Slika 5. Blok shema modela.</w:t>
+      </w:r>
+    </w:p>
+    <w:p>
+      <w:pPr>
+        <w:jc w:val="center"/>
         <w:rPr>
           <w:rFonts w:ascii="Times New Roman" w:eastAsiaTheme="minorEastAsia" w:hAnsi="Times New Roman" w:cs="Times New Roman"/>
           <w:lang w:val="en-US"/>
@@ -3390,6 +3451,46 @@
     </w:p>
     <w:p>
       <w:pPr>
+        <w:jc w:val="center"/>
+        <w:rPr>
+          <w:rFonts w:ascii="Times New Roman" w:eastAsiaTheme="minorEastAsia" w:hAnsi="Times New Roman" w:cs="Times New Roman"/>
+          <w:lang w:val="de-DE"/>
+        </w:rPr>
+      </w:pPr>
+      <w:r>
+        <w:rPr>
+          <w:rFonts w:ascii="Times New Roman" w:eastAsiaTheme="minorEastAsia" w:hAnsi="Times New Roman" w:cs="Times New Roman"/>
+          <w:lang w:val="de-DE"/>
+        </w:rPr>
+        <w:t>Slika 6. Vremenski oblik struje k</w:t>
+      </w:r>
+      <w:r>
+        <w:rPr>
+          <w:rFonts w:ascii="Times New Roman" w:eastAsiaTheme="minorEastAsia" w:hAnsi="Times New Roman" w:cs="Times New Roman"/>
+          <w:lang w:val="de-DE"/>
+        </w:rPr>
+        <w:t>alema pri prelasku iz početnog u nominalno stanje</w:t>
+      </w:r>
+      <w:r>
+        <w:rPr>
+          <w:rFonts w:ascii="Times New Roman" w:eastAsiaTheme="minorEastAsia" w:hAnsi="Times New Roman" w:cs="Times New Roman"/>
+          <w:lang w:val="de-DE"/>
+        </w:rPr>
+        <w:t>.</w:t>
+      </w:r>
+    </w:p>
+    <w:p>
+      <w:pPr>
+        <w:jc w:val="center"/>
+        <w:rPr>
+          <w:rFonts w:ascii="Times New Roman" w:eastAsiaTheme="minorEastAsia" w:hAnsi="Times New Roman" w:cs="Times New Roman"/>
+          <w:lang w:val="de-DE"/>
+        </w:rPr>
+      </w:pPr>
+    </w:p>
+    <w:p>
+      <w:pPr>
+        <w:jc w:val="center"/>
         <w:rPr>
           <w:rFonts w:ascii="Times New Roman" w:eastAsiaTheme="minorEastAsia" w:hAnsi="Times New Roman" w:cs="Times New Roman"/>
           <w:lang w:val="en-US"/>
@@ -3453,6 +3554,72 @@
     </w:p>
     <w:p>
       <w:pPr>
+        <w:jc w:val="center"/>
+        <w:rPr>
+          <w:rFonts w:ascii="Times New Roman" w:eastAsiaTheme="minorEastAsia" w:hAnsi="Times New Roman" w:cs="Times New Roman"/>
+          <w:lang w:val="en-US"/>
+        </w:rPr>
+      </w:pPr>
+      <w:r>
+        <w:rPr>
+          <w:rFonts w:ascii="Times New Roman" w:eastAsiaTheme="minorEastAsia" w:hAnsi="Times New Roman" w:cs="Times New Roman"/>
+          <w:lang w:val="en-US"/>
+        </w:rPr>
+        <w:t xml:space="preserve">Slika 7. </w:t>
+      </w:r>
+      <w:r>
+        <w:rPr>
+          <w:rFonts w:ascii="Times New Roman" w:eastAsiaTheme="minorEastAsia" w:hAnsi="Times New Roman" w:cs="Times New Roman"/>
+          <w:lang w:val="en-US"/>
+        </w:rPr>
+        <w:t xml:space="preserve">Vremenski oblik </w:t>
+      </w:r>
+      <w:r>
+        <w:rPr>
+          <w:rFonts w:ascii="Times New Roman" w:eastAsiaTheme="minorEastAsia" w:hAnsi="Times New Roman" w:cs="Times New Roman"/>
+          <w:lang w:val="en-US"/>
+        </w:rPr>
+        <w:t>napo</w:t>
+      </w:r>
+      <w:r>
+        <w:rPr>
+          <w:rFonts w:ascii="Times New Roman" w:eastAsiaTheme="minorEastAsia" w:hAnsi="Times New Roman" w:cs="Times New Roman"/>
+          <w:lang w:val="en-US"/>
+        </w:rPr>
+        <w:t>na</w:t>
+      </w:r>
+      <w:r>
+        <w:rPr>
+          <w:rFonts w:ascii="Times New Roman" w:eastAsiaTheme="minorEastAsia" w:hAnsi="Times New Roman" w:cs="Times New Roman"/>
+          <w:lang w:val="en-US"/>
+        </w:rPr>
+        <w:t xml:space="preserve"> </w:t>
+      </w:r>
+      <w:r>
+        <w:rPr>
+          <w:rFonts w:ascii="Times New Roman" w:eastAsiaTheme="minorEastAsia" w:hAnsi="Times New Roman" w:cs="Times New Roman"/>
+          <w:lang w:val="en-US"/>
+        </w:rPr>
+        <w:t>kondenzatora</w:t>
+      </w:r>
+      <w:r>
+        <w:rPr>
+          <w:rFonts w:ascii="Times New Roman" w:eastAsiaTheme="minorEastAsia" w:hAnsi="Times New Roman" w:cs="Times New Roman"/>
+          <w:lang w:val="en-US"/>
+        </w:rPr>
+        <w:t xml:space="preserve"> pri prelasku iz početnog u nominalno stanje</w:t>
+      </w:r>
+      <w:r>
+        <w:rPr>
+          <w:rFonts w:ascii="Times New Roman" w:eastAsiaTheme="minorEastAsia" w:hAnsi="Times New Roman" w:cs="Times New Roman"/>
+          <w:lang w:val="en-US"/>
+        </w:rPr>
+        <w:t>.</w:t>
+      </w:r>
+    </w:p>
+    <w:p>
+      <w:pPr>
+        <w:jc w:val="center"/>
         <w:rPr>
           <w:rFonts w:ascii="Times New Roman" w:eastAsiaTheme="minorEastAsia" w:hAnsi="Times New Roman" w:cs="Times New Roman"/>
           <w:lang w:val="en-US"/>
@@ -3470,6 +3637,54 @@
           </v:shape>
         </w:pict>
       </w:r>
+    </w:p>
+    <w:p>
+      <w:pPr>
+        <w:jc w:val="center"/>
+        <w:rPr>
+          <w:rFonts w:ascii="Times New Roman" w:eastAsiaTheme="minorEastAsia" w:hAnsi="Times New Roman" w:cs="Times New Roman"/>
+          <w:lang w:val="en-US"/>
+        </w:rPr>
+      </w:pPr>
+      <w:r>
+        <w:rPr>
+          <w:rFonts w:ascii="Times New Roman" w:eastAsiaTheme="minorEastAsia" w:hAnsi="Times New Roman" w:cs="Times New Roman"/>
+          <w:lang w:val="en-US"/>
+        </w:rPr>
+        <w:t xml:space="preserve">Slika 8. </w:t>
+      </w:r>
+      <w:r>
+        <w:rPr>
+          <w:rFonts w:ascii="Times New Roman" w:eastAsiaTheme="minorEastAsia" w:hAnsi="Times New Roman" w:cs="Times New Roman"/>
+          <w:lang w:val="en-US"/>
+        </w:rPr>
+        <w:t>Upravljanje u otvorenoj sprezi koje do</w:t>
+      </w:r>
+      <w:r>
+        <w:rPr>
+          <w:rFonts w:ascii="Times New Roman" w:eastAsiaTheme="minorEastAsia" w:hAnsi="Times New Roman" w:cs="Times New Roman"/>
+          <w:lang w:val="en-US"/>
+        </w:rPr>
+        <w:t>vodi u nominalno stanje.</w:t>
+      </w:r>
+    </w:p>
+    <w:p>
+      <w:pPr>
+        <w:jc w:val="center"/>
+        <w:rPr>
+          <w:rFonts w:ascii="Times New Roman" w:eastAsiaTheme="minorEastAsia" w:hAnsi="Times New Roman" w:cs="Times New Roman"/>
+          <w:lang w:val="en-US"/>
+        </w:rPr>
+      </w:pPr>
+    </w:p>
+    <w:p>
+      <w:pPr>
+        <w:jc w:val="center"/>
+        <w:rPr>
+          <w:rFonts w:ascii="Times New Roman" w:eastAsiaTheme="minorEastAsia" w:hAnsi="Times New Roman" w:cs="Times New Roman"/>
+          <w:lang w:val="en-US"/>
+        </w:rPr>
+      </w:pPr>
       <w:r>
         <w:rPr>
           <w:rFonts w:ascii="Times New Roman" w:eastAsiaTheme="minorEastAsia" w:hAnsi="Times New Roman" w:cs="Times New Roman"/>
@@ -3484,39 +3699,68 @@
     </w:p>
     <w:p>
       <w:pPr>
+        <w:jc w:val="center"/>
+        <w:rPr>
+          <w:rFonts w:ascii="Times New Roman" w:eastAsiaTheme="minorEastAsia" w:hAnsi="Times New Roman" w:cs="Times New Roman"/>
+          <w:lang w:val="de-DE"/>
+        </w:rPr>
+      </w:pPr>
+      <w:r>
+        <w:rPr>
+          <w:rFonts w:ascii="Times New Roman" w:eastAsiaTheme="minorEastAsia" w:hAnsi="Times New Roman" w:cs="Times New Roman"/>
+          <w:lang w:val="en-US"/>
+        </w:rPr>
+        <w:t xml:space="preserve">Slika 9. </w:t>
+      </w:r>
+      <w:r>
+        <w:rPr>
+          <w:rFonts w:ascii="Times New Roman" w:eastAsiaTheme="minorEastAsia" w:hAnsi="Times New Roman" w:cs="Times New Roman"/>
+          <w:lang w:val="de-DE"/>
+        </w:rPr>
+        <w:t>Fazni portret sistema pri p</w:t>
+      </w:r>
+      <w:r>
+        <w:rPr>
+          <w:rFonts w:ascii="Times New Roman" w:eastAsiaTheme="minorEastAsia" w:hAnsi="Times New Roman" w:cs="Times New Roman"/>
+          <w:lang w:val="de-DE"/>
+        </w:rPr>
+        <w:t>relasku iz početnog u nominalno stanje.</w:t>
+      </w:r>
+    </w:p>
+    <w:p>
+      <w:pPr>
         <w:pStyle w:val="Heading3"/>
         <w:rPr>
           <w:rFonts w:eastAsiaTheme="minorEastAsia"/>
         </w:rPr>
       </w:pPr>
-      <w:bookmarkStart w:id="8" w:name="_Toc56359410"/>
-      <w:proofErr w:type="spellStart"/>
+      <w:bookmarkStart w:id="7" w:name="_Toc56359410"/>
       <w:r>
         <w:rPr>
           <w:rFonts w:eastAsiaTheme="minorEastAsia"/>
           <w:lang w:val="en-US"/>
         </w:rPr>
-        <w:t>Nelinearni</w:t>
-      </w:r>
-      <w:proofErr w:type="spellEnd"/>
+        <w:lastRenderedPageBreak/>
+        <w:t>Nelinearni s</w:t>
+      </w:r>
       <w:r>
         <w:rPr>
           <w:rFonts w:eastAsiaTheme="minorEastAsia"/>
-          <w:lang w:val="en-US"/>
-        </w:rPr>
-        <w:t xml:space="preserve"> s</w:t>
-      </w:r>
+        </w:rPr>
+        <w:t>istem sa šumom</w:t>
+      </w:r>
+      <w:bookmarkEnd w:id="7"/>
       <w:r>
         <w:rPr>
           <w:rFonts w:eastAsiaTheme="minorEastAsia"/>
         </w:rPr>
-        <w:t>istem sa šumom</w:t>
-      </w:r>
-      <w:bookmarkEnd w:id="8"/>
+        <w:t xml:space="preserve"> merenja</w:t>
+      </w:r>
     </w:p>
     <w:p/>
     <w:p>
       <w:pPr>
+        <w:jc w:val="center"/>
         <w:rPr>
           <w:rFonts w:ascii="Times New Roman" w:eastAsiaTheme="minorEastAsia" w:hAnsi="Times New Roman" w:cs="Times New Roman"/>
         </w:rPr>
@@ -3527,7 +3771,6 @@
           <w:noProof/>
           <w:lang w:val="en-US"/>
         </w:rPr>
-        <w:lastRenderedPageBreak/>
         <w:drawing>
           <wp:inline distT="0" distB="0" distL="0" distR="0" wp14:anchorId="74FC7D16" wp14:editId="57C4E79E">
             <wp:extent cx="5731510" cy="3320112"/>
@@ -3567,13 +3810,28 @@
     </w:p>
     <w:p>
       <w:pPr>
-        <w:rPr>
-          <w:rFonts w:ascii="Times New Roman" w:eastAsiaTheme="minorEastAsia" w:hAnsi="Times New Roman" w:cs="Times New Roman"/>
-        </w:rPr>
-      </w:pPr>
-    </w:p>
-    <w:p>
-      <w:pPr>
+        <w:jc w:val="center"/>
+        <w:rPr>
+          <w:rFonts w:ascii="Times New Roman" w:eastAsiaTheme="minorEastAsia" w:hAnsi="Times New Roman" w:cs="Times New Roman"/>
+        </w:rPr>
+      </w:pPr>
+      <w:r>
+        <w:rPr>
+          <w:rFonts w:ascii="Times New Roman" w:eastAsiaTheme="minorEastAsia" w:hAnsi="Times New Roman" w:cs="Times New Roman"/>
+        </w:rPr>
+        <w:t>Slika 10. Shema modela sa aditivnim šumom merenja na izlazu</w:t>
+      </w:r>
+    </w:p>
+    <w:p>
+      <w:pPr>
+        <w:rPr>
+          <w:rFonts w:ascii="Times New Roman" w:eastAsiaTheme="minorEastAsia" w:hAnsi="Times New Roman" w:cs="Times New Roman"/>
+        </w:rPr>
+      </w:pPr>
+    </w:p>
+    <w:p>
+      <w:pPr>
+        <w:jc w:val="center"/>
         <w:rPr>
           <w:rFonts w:ascii="Times New Roman" w:eastAsiaTheme="minorEastAsia" w:hAnsi="Times New Roman" w:cs="Times New Roman"/>
         </w:rPr>
@@ -3636,8 +3894,43 @@
     </w:p>
     <w:p>
       <w:pPr>
-        <w:rPr>
-          <w:rFonts w:ascii="Times New Roman" w:eastAsiaTheme="minorEastAsia" w:hAnsi="Times New Roman" w:cs="Times New Roman"/>
+        <w:jc w:val="center"/>
+        <w:rPr>
+          <w:rFonts w:ascii="Times New Roman" w:eastAsiaTheme="minorEastAsia" w:hAnsi="Times New Roman" w:cs="Times New Roman"/>
+        </w:rPr>
+      </w:pPr>
+      <w:r>
+        <w:rPr>
+          <w:rFonts w:ascii="Times New Roman" w:eastAsiaTheme="minorEastAsia" w:hAnsi="Times New Roman" w:cs="Times New Roman"/>
+        </w:rPr>
+        <w:t xml:space="preserve">Slika </w:t>
+      </w:r>
+      <w:r>
+        <w:rPr>
+          <w:rFonts w:ascii="Times New Roman" w:eastAsiaTheme="minorEastAsia" w:hAnsi="Times New Roman" w:cs="Times New Roman"/>
+        </w:rPr>
+        <w:t>11</w:t>
+      </w:r>
+      <w:r>
+        <w:rPr>
+          <w:rFonts w:ascii="Times New Roman" w:eastAsiaTheme="minorEastAsia" w:hAnsi="Times New Roman" w:cs="Times New Roman"/>
+        </w:rPr>
+        <w:t>. Vremenski oblik struje kalema pri prelasku iz početnog u nominalno stanje</w:t>
+      </w:r>
+      <w:r>
+        <w:rPr>
+          <w:rFonts w:ascii="Times New Roman" w:eastAsiaTheme="minorEastAsia" w:hAnsi="Times New Roman" w:cs="Times New Roman"/>
+        </w:rPr>
+        <w:t>.</w:t>
+      </w:r>
+    </w:p>
+    <w:p>
+      <w:pPr>
+        <w:jc w:val="center"/>
+        <w:rPr>
+          <w:rFonts w:ascii="Times New Roman" w:eastAsiaTheme="minorEastAsia" w:hAnsi="Times New Roman" w:cs="Times New Roman"/>
+          <w:noProof/>
+          <w:lang w:val="en-US"/>
         </w:rPr>
       </w:pPr>
       <w:r>
@@ -3653,6 +3946,88 @@
           </v:shape>
         </w:pict>
       </w:r>
+    </w:p>
+    <w:p>
+      <w:pPr>
+        <w:jc w:val="center"/>
+        <w:rPr>
+          <w:rFonts w:ascii="Times New Roman" w:eastAsiaTheme="minorEastAsia" w:hAnsi="Times New Roman" w:cs="Times New Roman"/>
+          <w:noProof/>
+          <w:lang w:val="en-US"/>
+        </w:rPr>
+      </w:pPr>
+      <w:r>
+        <w:rPr>
+          <w:rFonts w:ascii="Times New Roman" w:eastAsiaTheme="minorEastAsia" w:hAnsi="Times New Roman" w:cs="Times New Roman"/>
+          <w:noProof/>
+          <w:lang w:val="en-US"/>
+        </w:rPr>
+        <w:t xml:space="preserve">Slika 12. </w:t>
+      </w:r>
+      <w:r>
+        <w:rPr>
+          <w:rFonts w:ascii="Times New Roman" w:eastAsiaTheme="minorEastAsia" w:hAnsi="Times New Roman" w:cs="Times New Roman"/>
+          <w:lang w:val="en-US"/>
+        </w:rPr>
+        <w:t>Vremenski oblik napo</w:t>
+      </w:r>
+      <w:r>
+        <w:rPr>
+          <w:rFonts w:ascii="Times New Roman" w:eastAsiaTheme="minorEastAsia" w:hAnsi="Times New Roman" w:cs="Times New Roman"/>
+          <w:lang w:val="en-US"/>
+        </w:rPr>
+        <w:t>na</w:t>
+      </w:r>
+      <w:r>
+        <w:rPr>
+          <w:rFonts w:ascii="Times New Roman" w:eastAsiaTheme="minorEastAsia" w:hAnsi="Times New Roman" w:cs="Times New Roman"/>
+          <w:lang w:val="en-US"/>
+        </w:rPr>
+        <w:t xml:space="preserve"> </w:t>
+      </w:r>
+      <w:r>
+        <w:rPr>
+          <w:rFonts w:ascii="Times New Roman" w:eastAsiaTheme="minorEastAsia" w:hAnsi="Times New Roman" w:cs="Times New Roman"/>
+          <w:lang w:val="en-US"/>
+        </w:rPr>
+        <w:t>kondenzatora</w:t>
+      </w:r>
+      <w:r>
+        <w:rPr>
+          <w:rFonts w:ascii="Times New Roman" w:eastAsiaTheme="minorEastAsia" w:hAnsi="Times New Roman" w:cs="Times New Roman"/>
+          <w:lang w:val="en-US"/>
+        </w:rPr>
+        <w:t xml:space="preserve"> napadnutog </w:t>
+      </w:r>
+      <w:r>
+        <w:rPr>
+          <w:rFonts w:ascii="Times New Roman" w:eastAsiaTheme="minorEastAsia" w:hAnsi="Times New Roman" w:cs="Times New Roman"/>
+          <w:lang w:val="en-US"/>
+        </w:rPr>
+        <w:t>aditivnim mernim šumom</w:t>
+      </w:r>
+      <w:r>
+        <w:rPr>
+          <w:rFonts w:ascii="Times New Roman" w:eastAsiaTheme="minorEastAsia" w:hAnsi="Times New Roman" w:cs="Times New Roman"/>
+          <w:lang w:val="en-US"/>
+        </w:rPr>
+        <w:t xml:space="preserve"> pri prelasku iz početnog u nominalno stanje</w:t>
+      </w:r>
+      <w:r>
+        <w:rPr>
+          <w:rFonts w:ascii="Times New Roman" w:eastAsiaTheme="minorEastAsia" w:hAnsi="Times New Roman" w:cs="Times New Roman"/>
+          <w:lang w:val="en-US"/>
+        </w:rPr>
+        <w:t>.</w:t>
+      </w:r>
+    </w:p>
+    <w:p>
+      <w:pPr>
+        <w:jc w:val="center"/>
+        <w:rPr>
+          <w:rFonts w:ascii="Times New Roman" w:eastAsiaTheme="minorEastAsia" w:hAnsi="Times New Roman" w:cs="Times New Roman"/>
+        </w:rPr>
+      </w:pPr>
       <w:r>
         <w:rPr>
           <w:rFonts w:ascii="Times New Roman" w:eastAsiaTheme="minorEastAsia" w:hAnsi="Times New Roman" w:cs="Times New Roman"/>
@@ -3711,8 +4086,45 @@
     </w:p>
     <w:p>
       <w:pPr>
-        <w:rPr>
-          <w:rFonts w:ascii="Times New Roman" w:eastAsiaTheme="minorEastAsia" w:hAnsi="Times New Roman" w:cs="Times New Roman"/>
+        <w:jc w:val="center"/>
+        <w:rPr>
+          <w:rFonts w:ascii="Times New Roman" w:eastAsiaTheme="minorEastAsia" w:hAnsi="Times New Roman" w:cs="Times New Roman"/>
+        </w:rPr>
+      </w:pPr>
+      <w:r>
+        <w:rPr>
+          <w:rFonts w:ascii="Times New Roman" w:eastAsiaTheme="minorEastAsia" w:hAnsi="Times New Roman" w:cs="Times New Roman"/>
+        </w:rPr>
+        <w:t xml:space="preserve">Slika </w:t>
+      </w:r>
+      <w:r>
+        <w:rPr>
+          <w:rFonts w:ascii="Times New Roman" w:eastAsiaTheme="minorEastAsia" w:hAnsi="Times New Roman" w:cs="Times New Roman"/>
+        </w:rPr>
+        <w:t>13</w:t>
+      </w:r>
+      <w:r>
+        <w:rPr>
+          <w:rFonts w:ascii="Times New Roman" w:eastAsiaTheme="minorEastAsia" w:hAnsi="Times New Roman" w:cs="Times New Roman"/>
+        </w:rPr>
+        <w:t>. Upravljanje u otvorenoj sprezi koje dovodi u nominalno stanje.</w:t>
+      </w:r>
+    </w:p>
+    <w:p>
+      <w:pPr>
+        <w:jc w:val="center"/>
+        <w:rPr>
+          <w:rFonts w:ascii="Times New Roman" w:eastAsiaTheme="minorEastAsia" w:hAnsi="Times New Roman" w:cs="Times New Roman"/>
+        </w:rPr>
+      </w:pPr>
+    </w:p>
+    <w:p>
+      <w:pPr>
+        <w:jc w:val="center"/>
+        <w:rPr>
+          <w:rFonts w:ascii="Times New Roman" w:eastAsiaTheme="minorEastAsia" w:hAnsi="Times New Roman" w:cs="Times New Roman"/>
+          <w:noProof/>
+          <w:lang w:val="en-US"/>
         </w:rPr>
       </w:pPr>
       <w:r>
@@ -3731,14 +4143,85 @@
     </w:p>
     <w:p>
       <w:pPr>
-        <w:rPr>
-          <w:rFonts w:ascii="Times New Roman" w:eastAsiaTheme="minorEastAsia" w:hAnsi="Times New Roman" w:cs="Times New Roman"/>
-        </w:rPr>
-      </w:pPr>
-      <w:r>
-        <w:rPr>
-          <w:rFonts w:ascii="Times New Roman" w:eastAsiaTheme="minorEastAsia" w:hAnsi="Times New Roman" w:cs="Times New Roman"/>
-        </w:rPr>
+        <w:jc w:val="center"/>
+        <w:rPr>
+          <w:rFonts w:ascii="Times New Roman" w:eastAsiaTheme="minorEastAsia" w:hAnsi="Times New Roman" w:cs="Times New Roman"/>
+          <w:lang w:val="en-US"/>
+        </w:rPr>
+      </w:pPr>
+      <w:r>
+        <w:rPr>
+          <w:rFonts w:ascii="Times New Roman" w:eastAsiaTheme="minorEastAsia" w:hAnsi="Times New Roman" w:cs="Times New Roman"/>
+          <w:lang w:val="en-US"/>
+        </w:rPr>
+        <w:t xml:space="preserve">Slika </w:t>
+      </w:r>
+      <w:r>
+        <w:rPr>
+          <w:rFonts w:ascii="Times New Roman" w:eastAsiaTheme="minorEastAsia" w:hAnsi="Times New Roman" w:cs="Times New Roman"/>
+          <w:lang w:val="en-US"/>
+        </w:rPr>
+        <w:t>14</w:t>
+      </w:r>
+      <w:r>
+        <w:rPr>
+          <w:rFonts w:ascii="Times New Roman" w:eastAsiaTheme="minorEastAsia" w:hAnsi="Times New Roman" w:cs="Times New Roman"/>
+          <w:lang w:val="en-US"/>
+        </w:rPr>
+        <w:t xml:space="preserve">. </w:t>
+      </w:r>
+      <w:r>
+        <w:rPr>
+          <w:rFonts w:ascii="Times New Roman" w:eastAsiaTheme="minorEastAsia" w:hAnsi="Times New Roman" w:cs="Times New Roman"/>
+          <w:lang w:val="en-US"/>
+        </w:rPr>
+        <w:t>Fazni portret sistema pri prelasku iz početnog u nominalno stanje</w:t>
+      </w:r>
+      <w:r>
+        <w:rPr>
+          <w:rFonts w:ascii="Times New Roman" w:eastAsiaTheme="minorEastAsia" w:hAnsi="Times New Roman" w:cs="Times New Roman"/>
+          <w:lang w:val="en-US"/>
+        </w:rPr>
+        <w:t xml:space="preserve"> gde je napon kondenzatora napad</w:t>
+      </w:r>
+      <w:r>
+        <w:rPr>
+          <w:rFonts w:ascii="Times New Roman" w:eastAsiaTheme="minorEastAsia" w:hAnsi="Times New Roman" w:cs="Times New Roman"/>
+          <w:lang w:val="en-US"/>
+        </w:rPr>
+        <w:t>nut aditivnim mernim šumom.</w:t>
+      </w:r>
+    </w:p>
+    <w:p>
+      <w:pPr>
+        <w:jc w:val="center"/>
+        <w:rPr>
+          <w:rFonts w:ascii="Times New Roman" w:eastAsiaTheme="minorEastAsia" w:hAnsi="Times New Roman" w:cs="Times New Roman"/>
+          <w:lang w:val="en-US"/>
+        </w:rPr>
+      </w:pPr>
+    </w:p>
+    <w:p>
+      <w:pPr>
+        <w:jc w:val="center"/>
+        <w:rPr>
+          <w:rFonts w:ascii="Times New Roman" w:eastAsiaTheme="minorEastAsia" w:hAnsi="Times New Roman" w:cs="Times New Roman"/>
+          <w:lang w:val="en-US"/>
+        </w:rPr>
+      </w:pPr>
+    </w:p>
+    <w:p>
+      <w:pPr>
+        <w:jc w:val="center"/>
+        <w:rPr>
+          <w:rFonts w:ascii="Times New Roman" w:eastAsiaTheme="minorEastAsia" w:hAnsi="Times New Roman" w:cs="Times New Roman"/>
+        </w:rPr>
+      </w:pPr>
+      <w:r>
+        <w:rPr>
+          <w:rFonts w:ascii="Times New Roman" w:eastAsiaTheme="minorEastAsia" w:hAnsi="Times New Roman" w:cs="Times New Roman"/>
+        </w:rPr>
+        <w:lastRenderedPageBreak/>
         <w:pict w14:anchorId="17EFDB86">
           <v:shape id="_x0000_i1030" type="#_x0000_t75" style="width:420pt;height:315pt">
             <v:imagedata r:id="rId24" o:title="robusnost"/>
@@ -3748,6 +4231,40 @@
     </w:p>
     <w:p>
       <w:pPr>
+        <w:jc w:val="center"/>
+        <w:rPr>
+          <w:rFonts w:ascii="Times New Roman" w:eastAsiaTheme="minorEastAsia" w:hAnsi="Times New Roman" w:cs="Times New Roman"/>
+        </w:rPr>
+      </w:pPr>
+      <w:r>
+        <w:rPr>
+          <w:rFonts w:ascii="Times New Roman" w:eastAsiaTheme="minorEastAsia" w:hAnsi="Times New Roman" w:cs="Times New Roman"/>
+        </w:rPr>
+        <w:t xml:space="preserve">Slika 15. </w:t>
+      </w:r>
+      <w:r>
+        <w:rPr>
+          <w:rFonts w:ascii="Times New Roman" w:eastAsiaTheme="minorEastAsia" w:hAnsi="Times New Roman" w:cs="Times New Roman"/>
+        </w:rPr>
+        <w:t>Vremenski oblik napona kondenzatora pri prelasku iz početnog u nominalno stanje</w:t>
+      </w:r>
+      <w:r>
+        <w:rPr>
+          <w:rFonts w:ascii="Times New Roman" w:eastAsiaTheme="minorEastAsia" w:hAnsi="Times New Roman" w:cs="Times New Roman"/>
+        </w:rPr>
+        <w:t xml:space="preserve"> za različite vrednosti kapicitivnosti kondenzatora konvertora. Uočavamo da su za veće vrednosti kondenzatora oscilacije veće.</w:t>
+      </w:r>
+    </w:p>
+    <w:p>
+      <w:pPr>
+        <w:jc w:val="center"/>
+        <w:rPr>
+          <w:rFonts w:ascii="Times New Roman" w:eastAsiaTheme="minorEastAsia" w:hAnsi="Times New Roman" w:cs="Times New Roman"/>
+        </w:rPr>
+      </w:pPr>
+    </w:p>
+    <w:p>
+      <w:pPr>
         <w:rPr>
           <w:rFonts w:ascii="Times New Roman" w:eastAsiaTheme="minorEastAsia" w:hAnsi="Times New Roman" w:cs="Times New Roman"/>
           <w:b/>
@@ -3788,7 +4305,6 @@
           <w:rFonts w:ascii="Times New Roman" w:eastAsiaTheme="minorEastAsia" w:hAnsi="Times New Roman" w:cs="Times New Roman"/>
           <w:b/>
         </w:rPr>
-        <w:lastRenderedPageBreak/>
         <w:t>nelinearni_model_sim.slx</w:t>
       </w:r>
     </w:p>
@@ -3799,14 +4315,14 @@
           <w:rFonts w:eastAsiaTheme="minorEastAsia"/>
         </w:rPr>
       </w:pPr>
-      <w:bookmarkStart w:id="9" w:name="_Toc56359411"/>
+      <w:bookmarkStart w:id="8" w:name="_Toc56359411"/>
       <w:r>
         <w:rPr>
           <w:rFonts w:eastAsiaTheme="minorEastAsia"/>
         </w:rPr>
         <w:t>Nominalne vrednosti i linearizovani model</w:t>
       </w:r>
-      <w:bookmarkEnd w:id="9"/>
+      <w:bookmarkEnd w:id="8"/>
     </w:p>
     <w:p/>
     <w:p>
@@ -3821,7 +4337,31 @@
         <w:rPr>
           <w:rFonts w:ascii="Times New Roman" w:eastAsiaTheme="minorEastAsia" w:hAnsi="Times New Roman" w:cs="Times New Roman"/>
         </w:rPr>
-        <w:t xml:space="preserve">U postavci nam je dat nominalni izlaz napona </w:t>
+        <w:t>U postavci nam je dat</w:t>
+      </w:r>
+      <w:r>
+        <w:rPr>
+          <w:rFonts w:ascii="Times New Roman" w:eastAsiaTheme="minorEastAsia" w:hAnsi="Times New Roman" w:cs="Times New Roman"/>
+        </w:rPr>
+        <w:t>a</w:t>
+      </w:r>
+      <w:r>
+        <w:rPr>
+          <w:rFonts w:ascii="Times New Roman" w:eastAsiaTheme="minorEastAsia" w:hAnsi="Times New Roman" w:cs="Times New Roman"/>
+        </w:rPr>
+        <w:t xml:space="preserve"> nominaln</w:t>
+      </w:r>
+      <w:r>
+        <w:rPr>
+          <w:rFonts w:ascii="Times New Roman" w:eastAsiaTheme="minorEastAsia" w:hAnsi="Times New Roman" w:cs="Times New Roman"/>
+        </w:rPr>
+        <w:t xml:space="preserve">a vrednost </w:t>
+      </w:r>
+      <w:r>
+        <w:rPr>
+          <w:rFonts w:ascii="Times New Roman" w:eastAsiaTheme="minorEastAsia" w:hAnsi="Times New Roman" w:cs="Times New Roman"/>
+        </w:rPr>
+        <w:t xml:space="preserve">napona </w:t>
       </w:r>
       <m:oMath>
         <m:sSub>
@@ -4077,7 +4617,47 @@
           <w:sz w:val="24"/>
           <w:szCs w:val="24"/>
         </w:rPr>
-        <w:t xml:space="preserve">Primetimo da je objekat neminimalnofazni sa nulom u DPR na </w:t>
+        <w:t>Primetimo da je objekat</w:t>
+      </w:r>
+      <w:r>
+        <w:rPr>
+          <w:rFonts w:ascii="Times New Roman" w:eastAsiaTheme="minorEastAsia" w:hAnsi="Times New Roman" w:cs="Times New Roman"/>
+          <w:sz w:val="24"/>
+          <w:szCs w:val="24"/>
+        </w:rPr>
+        <w:t xml:space="preserve"> upravljanja</w:t>
+      </w:r>
+      <w:r>
+        <w:rPr>
+          <w:rFonts w:ascii="Times New Roman" w:eastAsiaTheme="minorEastAsia" w:hAnsi="Times New Roman" w:cs="Times New Roman"/>
+          <w:sz w:val="24"/>
+          <w:szCs w:val="24"/>
+        </w:rPr>
+        <w:t xml:space="preserve"> neminimalnofazni</w:t>
+      </w:r>
+      <w:r>
+        <w:rPr>
+          <w:rFonts w:ascii="Times New Roman" w:eastAsiaTheme="minorEastAsia" w:hAnsi="Times New Roman" w:cs="Times New Roman"/>
+          <w:sz w:val="24"/>
+          <w:szCs w:val="24"/>
+        </w:rPr>
+        <w:t xml:space="preserve"> </w:t>
+      </w:r>
+      <w:r>
+        <w:rPr>
+          <w:rFonts w:ascii="Times New Roman" w:eastAsiaTheme="minorEastAsia" w:hAnsi="Times New Roman" w:cs="Times New Roman"/>
+          <w:sz w:val="24"/>
+          <w:szCs w:val="24"/>
+        </w:rPr>
+        <w:sym w:font="Symbol" w:char="F0DE"/>
+      </w:r>
+      <w:r>
+        <w:rPr>
+          <w:rFonts w:ascii="Times New Roman" w:eastAsiaTheme="minorEastAsia" w:hAnsi="Times New Roman" w:cs="Times New Roman"/>
+          <w:sz w:val="24"/>
+          <w:szCs w:val="24"/>
+        </w:rPr>
+        <w:t xml:space="preserve"> sa nulom u DPR na </w:t>
       </w:r>
       <m:oMath>
         <m:r>
@@ -4127,7 +4707,7 @@
           <w:sz w:val="24"/>
           <w:szCs w:val="24"/>
         </w:rPr>
-        <w:t xml:space="preserve">  i ima negativno sta</w:t>
+        <w:t xml:space="preserve">  </w:t>
       </w:r>
       <w:r>
         <w:rPr>
@@ -4135,19 +4715,54 @@
           <w:sz w:val="24"/>
           <w:szCs w:val="24"/>
         </w:rPr>
-        <w:t>tičko</w:t>
-      </w:r>
+        <w:t xml:space="preserve"> i </w:t>
+      </w:r>
+      <w:bookmarkStart w:id="9" w:name="_GoBack"/>
+      <w:bookmarkEnd w:id="9"/>
       <w:r>
         <w:rPr>
           <w:rFonts w:ascii="Times New Roman" w:eastAsiaTheme="minorEastAsia" w:hAnsi="Times New Roman" w:cs="Times New Roman"/>
           <w:sz w:val="24"/>
           <w:szCs w:val="24"/>
         </w:rPr>
-        <w:t xml:space="preserve"> pojačanje.</w:t>
-      </w:r>
-    </w:p>
-    <w:p>
-      <w:pPr>
+        <w:t>ima negativno sta</w:t>
+      </w:r>
+      <w:r>
+        <w:rPr>
+          <w:rFonts w:ascii="Times New Roman" w:eastAsiaTheme="minorEastAsia" w:hAnsi="Times New Roman" w:cs="Times New Roman"/>
+          <w:sz w:val="24"/>
+          <w:szCs w:val="24"/>
+        </w:rPr>
+        <w:t>tičko</w:t>
+      </w:r>
+      <w:r>
+        <w:rPr>
+          <w:rFonts w:ascii="Times New Roman" w:eastAsiaTheme="minorEastAsia" w:hAnsi="Times New Roman" w:cs="Times New Roman"/>
+          <w:sz w:val="24"/>
+          <w:szCs w:val="24"/>
+        </w:rPr>
+        <w:t xml:space="preserve"> pojačanje</w:t>
+      </w:r>
+      <w:r>
+        <w:rPr>
+          <w:rFonts w:ascii="Times New Roman" w:eastAsiaTheme="minorEastAsia" w:hAnsi="Times New Roman" w:cs="Times New Roman"/>
+          <w:sz w:val="24"/>
+          <w:szCs w:val="24"/>
+        </w:rPr>
+        <w:t xml:space="preserve"> što je i očekivano jer je buck-boost invertujući</w:t>
+      </w:r>
+      <w:r>
+        <w:rPr>
+          <w:rFonts w:ascii="Times New Roman" w:eastAsiaTheme="minorEastAsia" w:hAnsi="Times New Roman" w:cs="Times New Roman"/>
+          <w:sz w:val="24"/>
+          <w:szCs w:val="24"/>
+        </w:rPr>
+        <w:t>.</w:t>
+      </w:r>
+    </w:p>
+    <w:p>
+      <w:pPr>
+        <w:jc w:val="center"/>
         <w:rPr>
           <w:rFonts w:ascii="Times New Roman" w:hAnsi="Times New Roman" w:cs="Times New Roman"/>
         </w:rPr>
@@ -4158,6 +4773,7 @@
           <w:noProof/>
           <w:lang w:val="en-US"/>
         </w:rPr>
+        <w:lastRenderedPageBreak/>
         <w:drawing>
           <wp:inline distT="0" distB="0" distL="0" distR="0" wp14:anchorId="0256A32F" wp14:editId="50BEE5F7">
             <wp:extent cx="4382806" cy="3053301"/>
@@ -4203,6 +4819,20 @@
     </w:p>
     <w:p>
       <w:pPr>
+        <w:jc w:val="center"/>
+        <w:rPr>
+          <w:rFonts w:ascii="Times New Roman" w:hAnsi="Times New Roman" w:cs="Times New Roman"/>
+        </w:rPr>
+      </w:pPr>
+      <w:r>
+        <w:rPr>
+          <w:rFonts w:ascii="Times New Roman" w:hAnsi="Times New Roman" w:cs="Times New Roman"/>
+        </w:rPr>
+        <w:t>Slika 16. Položaj nula i polova linearizovanog sistema.</w:t>
+      </w:r>
+    </w:p>
+    <w:p>
+      <w:pPr>
         <w:pStyle w:val="Heading2"/>
       </w:pPr>
       <w:bookmarkStart w:id="10" w:name="_Toc56359412"/>
@@ -4251,7 +4881,6 @@
         <w:rPr>
           <w:rFonts w:ascii="Times New Roman" w:hAnsi="Times New Roman" w:cs="Times New Roman"/>
         </w:rPr>
-        <w:lastRenderedPageBreak/>
         <w:pict w14:anchorId="7AE5AA32">
           <v:shape id="_x0000_i1031" type="#_x0000_t75" style="width:420pt;height:315pt">
             <v:imagedata r:id="rId26" o:title="margin"/>
@@ -4264,6 +4893,7 @@
         <w:pStyle w:val="Heading3"/>
       </w:pPr>
       <w:r>
+        <w:lastRenderedPageBreak/>
         <w:t>Kontroler na bazi inverzije dinamike</w:t>
       </w:r>
       <w:r>
@@ -4971,7 +5601,6 @@
           <w:rFonts w:ascii="Times New Roman" w:eastAsiaTheme="minorEastAsia" w:hAnsi="Times New Roman" w:cs="Times New Roman"/>
           <w:lang w:val="en-US"/>
         </w:rPr>
-        <w:lastRenderedPageBreak/>
         <w:pict w14:anchorId="66C58610">
           <v:shape id="_x0000_i1032" type="#_x0000_t75" style="width:372pt;height:278.4pt">
             <v:imagedata r:id="rId27" o:title="margininvdin"/>
@@ -4991,6 +5620,7 @@
           <w:rFonts w:ascii="Times New Roman" w:eastAsiaTheme="minorEastAsia" w:hAnsi="Times New Roman" w:cs="Times New Roman"/>
           <w:lang w:val="en-US"/>
         </w:rPr>
+        <w:lastRenderedPageBreak/>
         <w:pict w14:anchorId="5A9FE89C">
           <v:shape id="_x0000_i1033" type="#_x0000_t75" style="width:343.2pt;height:272.4pt">
             <v:imagedata r:id="rId28" o:title="stepindn"/>
@@ -5219,7 +5849,6 @@
         <w:pStyle w:val="Heading3"/>
       </w:pPr>
       <w:r>
-        <w:lastRenderedPageBreak/>
         <w:t xml:space="preserve">Ziegler-Nichols </w:t>
       </w:r>
       <w:r>
@@ -5291,6 +5920,7 @@
         <w:rPr>
           <w:rFonts w:ascii="Times New Roman" w:hAnsi="Times New Roman" w:cs="Times New Roman"/>
         </w:rPr>
+        <w:lastRenderedPageBreak/>
         <w:t xml:space="preserve">Dovodimo sistem do samooscilacija, merimo periodu  i amplitudu oscilacija i dobijamo kritične parametre: </w:t>
       </w:r>
       <m:oMath>
@@ -5588,7 +6218,6 @@
         <w:rPr>
           <w:rFonts w:eastAsiaTheme="minorEastAsia"/>
         </w:rPr>
-        <w:lastRenderedPageBreak/>
         <w:t>Ziegler-Nichols podešavanje parametara na osnovu odskočnog odziva</w:t>
       </w:r>
     </w:p>
@@ -6155,6 +6784,7 @@
         <w:rPr>
           <w:rFonts w:ascii="Times New Roman" w:eastAsiaTheme="minorEastAsia" w:hAnsi="Times New Roman" w:cs="Times New Roman"/>
         </w:rPr>
+        <w:lastRenderedPageBreak/>
         <w:pict w14:anchorId="4C6B5F2A">
           <v:shape id="_x0000_i1035" type="#_x0000_t75" style="width:336.6pt;height:253.2pt">
             <v:imagedata r:id="rId31" o:title="marginyno"/>
@@ -6172,7 +6802,6 @@
         <w:rPr>
           <w:rFonts w:ascii="Times New Roman" w:hAnsi="Times New Roman" w:cs="Times New Roman"/>
         </w:rPr>
-        <w:lastRenderedPageBreak/>
         <w:pict w14:anchorId="17C3F978">
           <v:shape id="_x0000_i1036" type="#_x0000_t75" style="width:420pt;height:315pt">
             <v:imagedata r:id="rId32" o:title="rlocus"/>
@@ -6192,6 +6821,7 @@
           <w:noProof/>
           <w:lang w:val="en-US"/>
         </w:rPr>
+        <w:lastRenderedPageBreak/>
         <w:drawing>
           <wp:inline distT="0" distB="0" distL="0" distR="0" wp14:anchorId="7D5C5599" wp14:editId="21966E3F">
             <wp:extent cx="4784141" cy="3675508"/>
@@ -8456,7 +9086,7 @@
 </file>
 
 <file path=customXml/itemProps1.xml><?xml version="1.0" encoding="utf-8"?>
-<ds:datastoreItem xmlns:ds="http://schemas.openxmlformats.org/officeDocument/2006/customXml" ds:itemID="{0C64160B-8948-4AB9-974C-F4D3FA939CBF}">
+<ds:datastoreItem xmlns:ds="http://schemas.openxmlformats.org/officeDocument/2006/customXml" ds:itemID="{4ABECB25-C16B-4573-949A-6D1AFBE381B9}">
   <ds:schemaRefs>
     <ds:schemaRef ds:uri="http://schemas.openxmlformats.org/officeDocument/2006/bibliography"/>
   </ds:schemaRefs>

</xml_diff>